<commit_message>
Convert 'Create Forms and Letters' tool to Python and Jinja2
</commit_message>
<xml_diff>
--- a/NRCS_Wetland_Tools_Pro/SUPPORT/Templates/WC_Letter_Template.docx
+++ b/NRCS_Wetland_Tools_Pro/SUPPORT/Templates/WC_Letter_Template.docx
@@ -1,14 +1,1544 @@
 
 <file path=word/document.xml><?xml version="1.0" encoding="utf-8"?>
-<w:document xmlns:wpc="http://schemas.microsoft.com/office/word/2010/wordprocessingCanvas" xmlns:cx="http://schemas.microsoft.com/office/drawing/2014/chartex" xmlns:cx1="http://schemas.microsoft.com/office/drawing/2015/9/8/chartex" xmlns:cx2="http://schemas.microsoft.com/office/drawing/2015/10/21/chartex" xmlns:cx3="http://schemas.microsoft.com/office/drawing/2016/5/9/chartex" xmlns:cx4="http://schemas.microsoft.com/office/drawing/2016/5/10/chartex" xmlns:cx5="http://schemas.microsoft.com/office/drawing/2016/5/11/chartex" xmlns:cx6="http://schemas.microsoft.com/office/drawing/2016/5/12/chartex" xmlns:cx7="http://schemas.microsoft.com/office/drawing/2016/5/13/chartex" xmlns:cx8="http://schemas.microsoft.com/office/drawing/2016/5/14/chartex" xmlns:mc="http://schemas.openxmlformats.org/markup-compatibility/2006" xmlns:aink="http://schemas.microsoft.com/office/drawing/2016/ink" xmlns:am3d="http://schemas.microsoft.com/office/drawing/2017/model3d" xmlns:o="urn:schemas-microsoft-com:office:office" xmlns:r="http://schemas.openxmlformats.org/officeDocument/2006/relationships" xmlns:m="http://schemas.openxmlformats.org/officeDocument/2006/math" xmlns:v="urn:schemas-microsoft-com:vml" xmlns:wp14="http://schemas.microsoft.com/office/word/2010/wordprocessingDrawing" xmlns:wp="http://schemas.openxmlformats.org/drawingml/2006/wordprocessingDrawing" xmlns:w10="urn:schemas-microsoft-com:office:word" xmlns:w="http://schemas.openxmlformats.org/wordprocessingml/2006/main" xmlns:w14="http://schemas.microsoft.com/office/word/2010/wordml" xmlns:w15="http://schemas.microsoft.com/office/word/2012/wordml" xmlns:w16cex="http://schemas.microsoft.com/office/word/2018/wordml/cex" xmlns:w16cid="http://schemas.microsoft.com/office/word/2016/wordml/cid" xmlns:w16="http://schemas.microsoft.com/office/word/2018/wordml" xmlns:w16se="http://schemas.microsoft.com/office/word/2015/wordml/symex" xmlns:wpg="http://schemas.microsoft.com/office/word/2010/wordprocessingGroup" xmlns:wpi="http://schemas.microsoft.com/office/word/2010/wordprocessingInk" xmlns:wne="http://schemas.microsoft.com/office/word/2006/wordml" xmlns:wps="http://schemas.microsoft.com/office/word/2010/wordprocessingShape" mc:Ignorable="w14 w15 w16se w16cid w16 w16cex wp14">
+<w:document xmlns:wpc="http://schemas.microsoft.com/office/word/2010/wordprocessingCanvas" xmlns:cx="http://schemas.microsoft.com/office/drawing/2014/chartex" xmlns:cx1="http://schemas.microsoft.com/office/drawing/2015/9/8/chartex" xmlns:cx2="http://schemas.microsoft.com/office/drawing/2015/10/21/chartex" xmlns:cx3="http://schemas.microsoft.com/office/drawing/2016/5/9/chartex" xmlns:cx4="http://schemas.microsoft.com/office/drawing/2016/5/10/chartex" xmlns:cx5="http://schemas.microsoft.com/office/drawing/2016/5/11/chartex" xmlns:cx6="http://schemas.microsoft.com/office/drawing/2016/5/12/chartex" xmlns:cx7="http://schemas.microsoft.com/office/drawing/2016/5/13/chartex" xmlns:cx8="http://schemas.microsoft.com/office/drawing/2016/5/14/chartex" xmlns:mc="http://schemas.openxmlformats.org/markup-compatibility/2006" xmlns:aink="http://schemas.microsoft.com/office/drawing/2016/ink" xmlns:am3d="http://schemas.microsoft.com/office/drawing/2017/model3d" xmlns:o="urn:schemas-microsoft-com:office:office" xmlns:r="http://schemas.openxmlformats.org/officeDocument/2006/relationships" xmlns:m="http://schemas.openxmlformats.org/officeDocument/2006/math" xmlns:v="urn:schemas-microsoft-com:vml" xmlns:wp14="http://schemas.microsoft.com/office/word/2010/wordprocessingDrawing" xmlns:wp="http://schemas.openxmlformats.org/drawingml/2006/wordprocessingDrawing" xmlns:w10="urn:schemas-microsoft-com:office:word" xmlns:w="http://schemas.openxmlformats.org/wordprocessingml/2006/main" xmlns:w14="http://schemas.microsoft.com/office/word/2010/wordml" xmlns:w15="http://schemas.microsoft.com/office/word/2012/wordml" xmlns:w16cex="http://schemas.microsoft.com/office/word/2018/wordml/cex" xmlns:w16cid="http://schemas.microsoft.com/office/word/2016/wordml/cid" xmlns:w16="http://schemas.microsoft.com/office/word/2018/wordml" xmlns:w16sdtdh="http://schemas.microsoft.com/office/word/2020/wordml/sdtdatahash" xmlns:w16se="http://schemas.microsoft.com/office/word/2015/wordml/symex" xmlns:wpg="http://schemas.microsoft.com/office/word/2010/wordprocessingGroup" xmlns:wpi="http://schemas.microsoft.com/office/word/2010/wordprocessingInk" xmlns:wne="http://schemas.microsoft.com/office/word/2006/wordml" xmlns:wps="http://schemas.microsoft.com/office/word/2010/wordprocessingShape" mc:Ignorable="w14 w15 w16se w16cid w16 w16cex w16sdtdh wp14">
   <w:body>
     <w:p>
       <w:pPr>
+        <w:pStyle w:val="FirstParagraph"/>
+      </w:pPr>
+      <w:r>
+        <w:t xml:space="preserve">{{ </w:t>
+      </w:r>
+      <w:proofErr w:type="spellStart"/>
+      <w:r>
+        <w:t>today_date</w:t>
+      </w:r>
+      <w:proofErr w:type="spellEnd"/>
+      <w:r>
+        <w:t xml:space="preserve"> }}</w:t>
+      </w:r>
+    </w:p>
+    <w:p>
+      <w:pPr>
+        <w:pStyle w:val="Heading5"/>
+      </w:pPr>
+      <w:bookmarkStart w:id="0" w:name="certified-mail"/>
+      <w:r>
+        <w:t>CERTIFIED MAIL</w:t>
+      </w:r>
+    </w:p>
+    <w:p>
+      <w:pPr>
+        <w:pStyle w:val="Heading5"/>
+      </w:pPr>
+      <w:bookmarkStart w:id="1" w:name="return-receipt-requested"/>
+      <w:bookmarkEnd w:id="0"/>
+      <w:r>
+        <w:t>RETURN RECEIPT REQUESTED</w:t>
+      </w:r>
+    </w:p>
+    <w:p>
+      <w:pPr>
+        <w:pStyle w:val="FirstParagraph"/>
+      </w:pPr>
+      <w:r>
+        <w:t xml:space="preserve">{{  </w:t>
+      </w:r>
+      <w:proofErr w:type="spellStart"/>
+      <w:r>
+        <w:t>nrcs_address</w:t>
+      </w:r>
+      <w:proofErr w:type="spellEnd"/>
+      <w:r>
+        <w:t>[‘street’] }}</w:t>
+      </w:r>
+      <w:r>
+        <w:br/>
+      </w:r>
+      <w:r>
+        <w:t xml:space="preserve">{{ </w:t>
+      </w:r>
+      <w:proofErr w:type="spellStart"/>
+      <w:r>
+        <w:t>nrcs_address</w:t>
+      </w:r>
+      <w:proofErr w:type="spellEnd"/>
+      <w:r>
+        <w:t>[‘city’] }}</w:t>
+      </w:r>
+      <w:r>
+        <w:t xml:space="preserve">, </w:t>
+      </w:r>
+      <w:r>
+        <w:t xml:space="preserve">{{ </w:t>
+      </w:r>
+      <w:proofErr w:type="spellStart"/>
+      <w:r>
+        <w:t>nrcs_address</w:t>
+      </w:r>
+      <w:proofErr w:type="spellEnd"/>
+      <w:r>
+        <w:t>[‘state’] }}</w:t>
+      </w:r>
+      <w:r>
+        <w:t xml:space="preserve"> </w:t>
+      </w:r>
+      <w:r>
+        <w:t xml:space="preserve">{{ </w:t>
+      </w:r>
+      <w:proofErr w:type="spellStart"/>
+      <w:r>
+        <w:t>nrcs_address</w:t>
+      </w:r>
+      <w:proofErr w:type="spellEnd"/>
+      <w:r>
+        <w:t>[‘zip’] }}</w:t>
+      </w:r>
+      <w:r>
+        <w:br/>
+        <w:t xml:space="preserve">Phone: </w:t>
+      </w:r>
+      <w:r>
+        <w:t xml:space="preserve">{{ </w:t>
+      </w:r>
+      <w:proofErr w:type="spellStart"/>
+      <w:r>
+        <w:t>nrcs_address</w:t>
+      </w:r>
+      <w:proofErr w:type="spellEnd"/>
+      <w:r>
+        <w:t>[‘phone’] }}</w:t>
+      </w:r>
+      <w:r>
+        <w:br/>
+        <w:t xml:space="preserve">Fax: </w:t>
+      </w:r>
+      <w:r>
+        <w:t xml:space="preserve">{{ </w:t>
+      </w:r>
+      <w:proofErr w:type="spellStart"/>
+      <w:r>
+        <w:t>nrcs_address</w:t>
+      </w:r>
+      <w:proofErr w:type="spellEnd"/>
+      <w:r>
+        <w:t>[‘fax’] }}</w:t>
+      </w:r>
+    </w:p>
+    <w:p>
+      <w:pPr>
+        <w:pStyle w:val="BodyText"/>
+      </w:pPr>
+      <w:r>
+        <w:t xml:space="preserve">{{ </w:t>
+      </w:r>
+      <w:proofErr w:type="spellStart"/>
+      <w:r>
+        <w:t>admin_data</w:t>
+      </w:r>
+      <w:proofErr w:type="spellEnd"/>
+      <w:r>
+        <w:t>[‘client’] }}</w:t>
+      </w:r>
+      <w:r>
+        <w:br/>
+      </w:r>
+      <w:r>
+        <w:t xml:space="preserve">{{ </w:t>
+      </w:r>
+      <w:proofErr w:type="spellStart"/>
+      <w:r>
+        <w:t>admin_data</w:t>
+      </w:r>
+      <w:proofErr w:type="spellEnd"/>
+      <w:r>
+        <w:t>[‘street’] }}</w:t>
+      </w:r>
+      <w:r>
+        <w:br/>
+      </w:r>
+      <w:r>
+        <w:t xml:space="preserve">{{ </w:t>
+      </w:r>
+      <w:proofErr w:type="spellStart"/>
+      <w:r>
+        <w:t>admin_data</w:t>
+      </w:r>
+      <w:proofErr w:type="spellEnd"/>
+      <w:r>
+        <w:t>[‘city</w:t>
+      </w:r>
+      <w:r>
+        <w:t>’</w:t>
+      </w:r>
+      <w:r>
+        <w:t>] }}</w:t>
+      </w:r>
+      <w:r>
+        <w:t xml:space="preserve">, </w:t>
+      </w:r>
+      <w:r>
+        <w:t xml:space="preserve">{{ </w:t>
+      </w:r>
+      <w:proofErr w:type="spellStart"/>
+      <w:r>
+        <w:t>admin_data</w:t>
+      </w:r>
+      <w:proofErr w:type="spellEnd"/>
+      <w:r>
+        <w:t>[‘state’] }}</w:t>
+      </w:r>
+      <w:r>
+        <w:t xml:space="preserve"> </w:t>
+      </w:r>
+      <w:r>
+        <w:t xml:space="preserve">{{ </w:t>
+      </w:r>
+      <w:proofErr w:type="spellStart"/>
+      <w:r>
+        <w:t>admin_data</w:t>
+      </w:r>
+      <w:proofErr w:type="spellEnd"/>
+      <w:r>
+        <w:t>[‘zip’] }}</w:t>
+      </w:r>
+    </w:p>
+    <w:p>
+      <w:pPr>
+        <w:pStyle w:val="BodyText"/>
+      </w:pPr>
+      <w:r>
+        <w:t>SUBJECT: Wetland Preliminary Technical Determination</w:t>
+      </w:r>
+    </w:p>
+    <w:p>
+      <w:pPr>
+        <w:pStyle w:val="BodyText"/>
+      </w:pPr>
+      <w:r>
+        <w:t xml:space="preserve">TRACT: </w:t>
+      </w:r>
+      <w:r>
+        <w:t xml:space="preserve">{{ </w:t>
+      </w:r>
+      <w:proofErr w:type="spellStart"/>
+      <w:r>
+        <w:t>admin_data</w:t>
+      </w:r>
+      <w:proofErr w:type="spellEnd"/>
+      <w:r>
+        <w:t>[‘</w:t>
+      </w:r>
+      <w:proofErr w:type="spellStart"/>
+      <w:r>
+        <w:t>tract_number</w:t>
+      </w:r>
+      <w:proofErr w:type="spellEnd"/>
+      <w:r>
+        <w:t>’] }}</w:t>
+      </w:r>
+      <w:r>
+        <w:br/>
+        <w:t xml:space="preserve">Administrative County: </w:t>
+      </w:r>
+      <w:r>
+        <w:t xml:space="preserve">{{ </w:t>
+      </w:r>
+      <w:proofErr w:type="spellStart"/>
+      <w:r>
+        <w:t>admin_data</w:t>
+      </w:r>
+      <w:proofErr w:type="spellEnd"/>
+      <w:r>
+        <w:t>[‘</w:t>
+      </w:r>
+      <w:proofErr w:type="spellStart"/>
+      <w:r>
+        <w:t>admin_county_name</w:t>
+      </w:r>
+      <w:proofErr w:type="spellEnd"/>
+      <w:r>
+        <w:t>’] }}</w:t>
+      </w:r>
+      <w:r>
+        <w:t xml:space="preserve">, </w:t>
+      </w:r>
+      <w:r>
+        <w:t xml:space="preserve">{{ </w:t>
+      </w:r>
+      <w:proofErr w:type="spellStart"/>
+      <w:r>
+        <w:t>admin_data</w:t>
+      </w:r>
+      <w:proofErr w:type="spellEnd"/>
+      <w:r>
+        <w:t>[‘</w:t>
+      </w:r>
+      <w:proofErr w:type="spellStart"/>
+      <w:r>
+        <w:t>admin_</w:t>
+      </w:r>
+      <w:r>
+        <w:t>state</w:t>
+      </w:r>
+      <w:r>
+        <w:t>_name</w:t>
+      </w:r>
+      <w:proofErr w:type="spellEnd"/>
+      <w:r>
+        <w:t xml:space="preserve">’] </w:t>
+      </w:r>
+      <w:r>
+        <w:t>}}</w:t>
+      </w:r>
+    </w:p>
+    <w:p>
+      <w:pPr>
+        <w:pStyle w:val="BodyText"/>
+      </w:pPr>
+      <w:r>
+        <w:t>This is to notify you the Natural Resources Conservation Service (NRCS) has made a certified wetland determination on the tract listed above. This preliminary technical determination (PTD) is made in accordance with the wetland conservation provisions of the Food Security Act of 1985, as amended, and was made in response to the completion of form AD-1026 dated on August 31, 2022.</w:t>
+      </w:r>
+    </w:p>
+    <w:p>
+      <w:pPr>
+        <w:pStyle w:val="BodyText"/>
+      </w:pPr>
+      <w:r>
+        <w:t xml:space="preserve">In order to maintain USDA program eligibility, program participants must not produce an agricultural commodity on wetlands converted after December 23, </w:t>
+      </w:r>
+      <w:r>
+        <w:t>1985</w:t>
+      </w:r>
+      <w:r>
+        <w:t xml:space="preserve"> and must not convert a wetland after November 28, 1990 for the purpose or to have the effect of making the production of an agricultural commodity possible.</w:t>
+      </w:r>
+    </w:p>
+    <w:p>
+      <w:pPr>
+        <w:pStyle w:val="BodyText"/>
+      </w:pPr>
+      <w:r>
+        <w:t>The results of the PTD are shown on the enclosed NRCS-CPA-026-WC “Certified Wetland Determination” form. The determination was conducted in accordance with the National Food Security Act Manual, 1987 US Army Corps of Engineers (USACE) Wetland Delineation Manual, corresponding USACE Regional Supplements, and/or State Offsite Methods for Wetland Identification.</w:t>
+      </w:r>
+    </w:p>
+    <w:p>
+      <w:pPr>
+        <w:pStyle w:val="BodyText"/>
+      </w:pPr>
+      <w:r>
+        <w:t>Wetlands are identified through the confirmation of three factors:</w:t>
+      </w:r>
+    </w:p>
+    <w:p>
+      <w:pPr>
         <w:pStyle w:val="Heading3"/>
+      </w:pPr>
+      <w:bookmarkStart w:id="2" w:name="presence-of-hydrophytic-vegetation"/>
+      <w:bookmarkEnd w:id="1"/>
+      <w:r>
+        <w:t>Presence of Hydrophytic Vegetation:</w:t>
+      </w:r>
+    </w:p>
+    <w:p>
+      <w:pPr>
+        <w:pStyle w:val="Heading4"/>
+      </w:pPr>
+      <w:bookmarkStart w:id="3" w:name="X3d9d52c85cec45df04e667dbe81df8291bfd735"/>
+      <w:r>
+        <w:t>Hydrophytic vegetation means plants growing in water or in a substrate that is at least periodically deficient in oxygen during a growing season as a result of excessive water content (7 CFR § 12.31(b)).</w:t>
+      </w:r>
+    </w:p>
+    <w:p>
+      <w:pPr>
+        <w:pStyle w:val="Heading3"/>
+      </w:pPr>
+      <w:bookmarkStart w:id="4" w:name="presence-of-hydric-soils"/>
+      <w:bookmarkEnd w:id="2"/>
+      <w:bookmarkEnd w:id="3"/>
+      <w:r>
+        <w:t>Presence of Hydric Soils:</w:t>
+      </w:r>
+    </w:p>
+    <w:p>
+      <w:pPr>
+        <w:pStyle w:val="Heading4"/>
+      </w:pPr>
+      <w:bookmarkStart w:id="5" w:name="Xa1f76a20a93996cc1eea371beec99cc4e21fc9b"/>
+      <w:r>
+        <w:t>Hydric soil means soil that, in its undrained condition, is saturated, flooded, or ponded long enough during a growing season to develop an anaerobic condition that supports the growth and regeneration of hydrophytic vegetation (7 CFR § 12.31(a)).</w:t>
+      </w:r>
+    </w:p>
+    <w:p>
+      <w:pPr>
+        <w:pStyle w:val="Heading3"/>
+      </w:pPr>
+      <w:bookmarkStart w:id="6" w:name="presence-of-wetland-hydrology"/>
+      <w:bookmarkEnd w:id="4"/>
+      <w:bookmarkEnd w:id="5"/>
+      <w:r>
+        <w:t>Presence of Wetland Hydrology:</w:t>
+      </w:r>
+    </w:p>
+    <w:p>
+      <w:pPr>
+        <w:pStyle w:val="Heading4"/>
+      </w:pPr>
+      <w:bookmarkStart w:id="7" w:name="Xe48930909c4bf853bdc5226c3a6bfe1d0eadb75"/>
+      <w:r>
+        <w:t>Wetland hydrology means inundation or saturation by surface or groundwater during a growing season at a frequency and duration sufficient to support a prevalence of hydrophytic vegetation (7 CFR § 12.31(c)).</w:t>
+      </w:r>
+    </w:p>
+    <w:p>
+      <w:pPr>
+        <w:pStyle w:val="FirstParagraph"/>
+      </w:pPr>
+      <w:r>
+        <w:t>The 2014 Farm Bill connected producer eligibility for Federal crop insurance premium subsidy to compliance with the wetland conservation provisions. Eligibility for most USDA programs is lost for any wetland conversions that have occurred after December 23, 1985. However, only wetland conversions that occur after February 7, 2014 result in ineligibility for the Federal crop insurance premium subsidy.</w:t>
+      </w:r>
+    </w:p>
+    <w:p>
+      <w:pPr>
+        <w:pStyle w:val="BodyText"/>
+      </w:pPr>
+      <w:r>
         <w:rPr>
-          <w:rFonts w:cs="Times New Roman"/>
+          <w:b/>
+          <w:bCs/>
         </w:rPr>
-      </w:pPr>
+        <w:t>If you agree</w:t>
+      </w:r>
+      <w:r>
+        <w:t xml:space="preserve"> with this PTD, it will become final 30 calendar days after you receive this notification, and no further action is required.</w:t>
+      </w:r>
+    </w:p>
+    <w:p>
+      <w:pPr>
+        <w:pStyle w:val="BodyText"/>
+      </w:pPr>
+      <w:r>
+        <w:rPr>
+          <w:b/>
+          <w:bCs/>
+        </w:rPr>
+        <w:lastRenderedPageBreak/>
+        <w:t>If you do not agree</w:t>
+      </w:r>
+      <w:r>
+        <w:t xml:space="preserve"> with this PTD, you may request a reconsideration field visit or mediation within thirty days of receipt of this letter. Your request should be made in writing to the above office address and should state clearly what you are appealing and why you believe the determination is in error. For further information on the appeals process, please see the attached Appeals Information sheet. If no reconsideration field visit or mediation is requested within thirty days of receipt of this letter, this PTD will become a final technical determination (FTD) with further appeal rights as described in the attached Appeals Information sheet.</w:t>
+      </w:r>
+    </w:p>
+    <w:p>
+      <w:pPr>
+        <w:pStyle w:val="BodyText"/>
+      </w:pPr>
+      <w:r>
+        <w:t>This certified wetland determination has been conducted for the purpose of implementing the Wetland Conservation Provisions of the Food Security Act of 1985, as amended. This determination may not be valid for identifying the extent of Clean Water Act jurisdiction for this site. If you intend to conduct any activity that constitutes a discharge of dredged or fill material into wetlands or other waters, you should contact the local district office of the U.S. Army Corps of Engineers prior to starting work.</w:t>
+      </w:r>
+    </w:p>
+    <w:p>
+      <w:pPr>
+        <w:pStyle w:val="BodyText"/>
+      </w:pPr>
+      <w:r>
+        <w:t>If you are the owner of this tract of land and have a tenant, I urge you to discuss this preliminary determination with your tenant. Likewise, if you are the tenant of this tract of land, you are urged to discuss this letter with your landlord.</w:t>
+      </w:r>
+    </w:p>
+    <w:p>
+      <w:pPr>
+        <w:pStyle w:val="BodyText"/>
+      </w:pPr>
+      <w:r>
+        <w:t>Sincerely,</w:t>
+      </w:r>
+    </w:p>
+    <w:p>
+      <w:pPr>
+        <w:pStyle w:val="BodyText"/>
+      </w:pPr>
+      <w:r>
+        <w:br/>
+      </w:r>
+    </w:p>
+    <w:p>
+      <w:pPr>
+        <w:pStyle w:val="BodyText"/>
+      </w:pPr>
+      <w:r>
+        <w:t>Enclosures:</w:t>
+      </w:r>
+      <w:r>
+        <w:br/>
+        <w:t>NRCS-CPA-026-WC</w:t>
+      </w:r>
+      <w:r>
+        <w:br/>
+        <w:t>Wetland Determination Map</w:t>
+      </w:r>
+      <w:r>
+        <w:br/>
+        <w:t>Appeals Information</w:t>
+      </w:r>
+    </w:p>
+    <w:p>
+      <w:pPr>
+        <w:pStyle w:val="BodyText"/>
+      </w:pPr>
+      <w:r>
+        <w:t>Cc: Farm Service Agency</w:t>
+      </w:r>
+    </w:p>
+    <w:p>
+      <w:r>
+        <w:br w:type="page"/>
+      </w:r>
+    </w:p>
+    <w:p>
+      <w:pPr>
+        <w:pStyle w:val="Heading1"/>
+      </w:pPr>
+      <w:bookmarkStart w:id="8" w:name="appeals-information"/>
+      <w:bookmarkEnd w:id="6"/>
+      <w:bookmarkEnd w:id="7"/>
+      <w:r>
+        <w:lastRenderedPageBreak/>
+        <w:t>Appeals Information</w:t>
+      </w:r>
+    </w:p>
+    <w:p>
+      <w:pPr>
+        <w:pStyle w:val="FirstParagraph"/>
+      </w:pPr>
+      <w:r>
+        <w:t>This preliminary technical determination (PTD) will become final 30 days after your receipt of this letter, unless you request either of the following options:</w:t>
+      </w:r>
+    </w:p>
+    <w:p>
+      <w:pPr>
+        <w:pStyle w:val="Heading4"/>
+      </w:pPr>
+      <w:bookmarkStart w:id="9" w:name="X6fd1d4a292078ad31c93f23c0588249d9d43b3c"/>
+      <w:r>
+        <w:t>1. You may request a reconsideration field visit for NRCS to review the basis for the PTD with you and gather additional information concerning the certified determination. This request must be in writing and addressed to the Designated Conservationist who made this determination.</w:t>
+      </w:r>
+    </w:p>
+    <w:p>
+      <w:pPr>
+        <w:pStyle w:val="Heading4"/>
+      </w:pPr>
+      <w:bookmarkStart w:id="10" w:name="Xb93a809e30fc3ae0c072d98cb37956f157cac9c"/>
+      <w:bookmarkEnd w:id="9"/>
+      <w:r>
+        <w:t>2. Mediation may be used to assist you and NRCS in trying to reach a mutually agreeable resolution or settlement regarding this PTD. Through mediation, the parties have the opportunity to work together with the assistance of the mediator to improve communications, understand the relevant issues, develop and explore alternatives, and reach a mutually satisfactory resolution. In order to request mediation, the request must be in writing and addressed to the Designated Conservationist who made this determination.</w:t>
+      </w:r>
+    </w:p>
+    <w:p>
+      <w:pPr>
+        <w:pStyle w:val="FirstParagraph"/>
+      </w:pPr>
+      <w:r>
+        <w:t xml:space="preserve">If you choose a reconsideration field visit or mediation, a final technical determination (FTD) will be issued at the conclusion of either process. If reconsideration or mediation is not requested, this </w:t>
+      </w:r>
+      <w:r>
+        <w:t>certified</w:t>
+      </w:r>
+      <w:r>
+        <w:t xml:space="preserve"> determination becomes an FTD 30 days after your receipt of this letter, at which time you may exercise appeal rights to the Farm Service Agency County Committee or the National Appeals Division.</w:t>
+      </w:r>
+    </w:p>
+    <w:p>
+      <w:pPr>
+        <w:pStyle w:val="BodyText"/>
+      </w:pPr>
+      <w:r>
+        <w:t>To appeal an FTD, write to the Farm Service Agency County Committee or the National Appeals Division within 30 days at the appropriate address below.</w:t>
+      </w:r>
+    </w:p>
+    <w:tbl>
+      <w:tblPr>
+        <w:tblW w:w="0" w:type="auto"/>
+        <w:jc w:val="center"/>
+        <w:tblLayout w:type="fixed"/>
+        <w:tblLook w:val="0420" w:firstRow="1" w:lastRow="0" w:firstColumn="0" w:lastColumn="0" w:noHBand="0" w:noVBand="1"/>
+      </w:tblPr>
+      <w:tblGrid>
+        <w:gridCol w:w="4320"/>
+        <w:gridCol w:w="4320"/>
+      </w:tblGrid>
+      <w:tr>
+        <w:trPr>
+          <w:cantSplit/>
+          <w:jc w:val="center"/>
+        </w:trPr>
+        <w:tc>
+          <w:tcPr>
+            <w:tcW w:w="4320" w:type="dxa"/>
+            <w:tcBorders>
+              <w:top w:val="none" w:sz="0" w:space="0" w:color="000000"/>
+              <w:left w:val="none" w:sz="0" w:space="0" w:color="000000"/>
+              <w:bottom w:val="none" w:sz="0" w:space="0" w:color="000000"/>
+              <w:right w:val="none" w:sz="0" w:space="0" w:color="000000"/>
+            </w:tcBorders>
+            <w:shd w:val="clear" w:color="auto" w:fill="FFFFFF"/>
+            <w:tcMar>
+              <w:top w:w="0" w:type="dxa"/>
+              <w:left w:w="0" w:type="dxa"/>
+              <w:bottom w:w="0" w:type="dxa"/>
+              <w:right w:w="0" w:type="dxa"/>
+            </w:tcMar>
+            <w:vAlign w:val="center"/>
+          </w:tcPr>
+          <w:p>
+            <w:pPr>
+              <w:keepNext/>
+              <w:pBdr>
+                <w:top w:val="none" w:sz="0" w:space="0" w:color="000000"/>
+                <w:left w:val="none" w:sz="0" w:space="0" w:color="000000"/>
+                <w:bottom w:val="none" w:sz="0" w:space="0" w:color="000000"/>
+                <w:right w:val="none" w:sz="0" w:space="0" w:color="000000"/>
+              </w:pBdr>
+              <w:spacing w:before="100" w:after="100"/>
+              <w:ind w:left="100" w:right="100"/>
+            </w:pPr>
+            <w:r>
+              <w:rPr>
+                <w:rFonts w:ascii="Times" w:eastAsia="Times" w:hAnsi="Times" w:cs="Times"/>
+                <w:color w:val="000000"/>
+                <w:szCs w:val="20"/>
+              </w:rPr>
+              <w:t xml:space="preserve">{{ </w:t>
+            </w:r>
+            <w:proofErr w:type="spellStart"/>
+            <w:r>
+              <w:rPr>
+                <w:rFonts w:ascii="Times" w:eastAsia="Times" w:hAnsi="Times" w:cs="Times"/>
+                <w:color w:val="000000"/>
+                <w:szCs w:val="20"/>
+              </w:rPr>
+              <w:t>fsa_address</w:t>
+            </w:r>
+            <w:proofErr w:type="spellEnd"/>
+            <w:r>
+              <w:rPr>
+                <w:rFonts w:ascii="Times" w:eastAsia="Times" w:hAnsi="Times" w:cs="Times"/>
+                <w:color w:val="000000"/>
+                <w:szCs w:val="20"/>
+              </w:rPr>
+              <w:t xml:space="preserve">[‘county’] }} </w:t>
+            </w:r>
+            <w:r>
+              <w:rPr>
+                <w:rFonts w:ascii="Times" w:eastAsia="Times" w:hAnsi="Times" w:cs="Times"/>
+                <w:color w:val="000000"/>
+                <w:szCs w:val="20"/>
+              </w:rPr>
+              <w:t>FSA County Committee</w:t>
+            </w:r>
+          </w:p>
+        </w:tc>
+        <w:tc>
+          <w:tcPr>
+            <w:tcW w:w="4320" w:type="dxa"/>
+            <w:tcBorders>
+              <w:top w:val="none" w:sz="0" w:space="0" w:color="000000"/>
+              <w:left w:val="none" w:sz="0" w:space="0" w:color="000000"/>
+              <w:bottom w:val="none" w:sz="0" w:space="0" w:color="000000"/>
+              <w:right w:val="none" w:sz="0" w:space="0" w:color="000000"/>
+            </w:tcBorders>
+            <w:shd w:val="clear" w:color="auto" w:fill="FFFFFF"/>
+            <w:tcMar>
+              <w:top w:w="0" w:type="dxa"/>
+              <w:left w:w="0" w:type="dxa"/>
+              <w:bottom w:w="0" w:type="dxa"/>
+              <w:right w:w="0" w:type="dxa"/>
+            </w:tcMar>
+            <w:vAlign w:val="center"/>
+          </w:tcPr>
+          <w:p>
+            <w:pPr>
+              <w:keepNext/>
+              <w:pBdr>
+                <w:top w:val="none" w:sz="0" w:space="0" w:color="000000"/>
+                <w:left w:val="none" w:sz="0" w:space="0" w:color="000000"/>
+                <w:bottom w:val="none" w:sz="0" w:space="0" w:color="000000"/>
+                <w:right w:val="none" w:sz="0" w:space="0" w:color="000000"/>
+              </w:pBdr>
+              <w:spacing w:before="100" w:after="100"/>
+              <w:ind w:left="100" w:right="100"/>
+            </w:pPr>
+            <w:r>
+              <w:rPr>
+                <w:rFonts w:ascii="Times" w:eastAsia="Times" w:hAnsi="Times" w:cs="Times"/>
+                <w:color w:val="000000"/>
+                <w:szCs w:val="20"/>
+              </w:rPr>
+              <w:t xml:space="preserve">Telephone: </w:t>
+            </w:r>
+            <w:r>
+              <w:rPr>
+                <w:rFonts w:ascii="Times" w:eastAsia="Times" w:hAnsi="Times" w:cs="Times"/>
+                <w:color w:val="000000"/>
+                <w:szCs w:val="20"/>
+              </w:rPr>
+              <w:t xml:space="preserve">{{ </w:t>
+            </w:r>
+            <w:proofErr w:type="spellStart"/>
+            <w:r>
+              <w:rPr>
+                <w:rFonts w:ascii="Times" w:eastAsia="Times" w:hAnsi="Times" w:cs="Times"/>
+                <w:color w:val="000000"/>
+                <w:szCs w:val="20"/>
+              </w:rPr>
+              <w:t>fsa_address</w:t>
+            </w:r>
+            <w:proofErr w:type="spellEnd"/>
+            <w:r>
+              <w:rPr>
+                <w:rFonts w:ascii="Times" w:eastAsia="Times" w:hAnsi="Times" w:cs="Times"/>
+                <w:color w:val="000000"/>
+                <w:szCs w:val="20"/>
+              </w:rPr>
+              <w:t>[‘phone’] }}</w:t>
+            </w:r>
+          </w:p>
+        </w:tc>
+      </w:tr>
+      <w:tr>
+        <w:trPr>
+          <w:cantSplit/>
+          <w:jc w:val="center"/>
+        </w:trPr>
+        <w:tc>
+          <w:tcPr>
+            <w:tcW w:w="4320" w:type="dxa"/>
+            <w:tcBorders>
+              <w:top w:val="none" w:sz="0" w:space="0" w:color="000000"/>
+              <w:left w:val="none" w:sz="0" w:space="0" w:color="000000"/>
+              <w:bottom w:val="none" w:sz="0" w:space="0" w:color="000000"/>
+              <w:right w:val="none" w:sz="0" w:space="0" w:color="000000"/>
+            </w:tcBorders>
+            <w:shd w:val="clear" w:color="auto" w:fill="FFFFFF"/>
+            <w:tcMar>
+              <w:top w:w="0" w:type="dxa"/>
+              <w:left w:w="0" w:type="dxa"/>
+              <w:bottom w:w="0" w:type="dxa"/>
+              <w:right w:w="0" w:type="dxa"/>
+            </w:tcMar>
+            <w:vAlign w:val="center"/>
+          </w:tcPr>
+          <w:p>
+            <w:pPr>
+              <w:keepNext/>
+              <w:pBdr>
+                <w:top w:val="none" w:sz="0" w:space="0" w:color="000000"/>
+                <w:left w:val="none" w:sz="0" w:space="0" w:color="000000"/>
+                <w:bottom w:val="none" w:sz="0" w:space="0" w:color="000000"/>
+                <w:right w:val="none" w:sz="0" w:space="0" w:color="000000"/>
+              </w:pBdr>
+              <w:spacing w:before="100" w:after="100"/>
+              <w:ind w:left="100" w:right="100"/>
+              <w:rPr>
+                <w:highlight w:val="yellow"/>
+              </w:rPr>
+            </w:pPr>
+            <w:r>
+              <w:rPr>
+                <w:rFonts w:ascii="Times" w:eastAsia="Times" w:hAnsi="Times" w:cs="Times"/>
+                <w:color w:val="000000"/>
+                <w:szCs w:val="20"/>
+              </w:rPr>
+              <w:t xml:space="preserve">{{ </w:t>
+            </w:r>
+            <w:proofErr w:type="spellStart"/>
+            <w:r>
+              <w:rPr>
+                <w:rFonts w:ascii="Times" w:eastAsia="Times" w:hAnsi="Times" w:cs="Times"/>
+                <w:color w:val="000000"/>
+                <w:szCs w:val="20"/>
+              </w:rPr>
+              <w:t>fsa_address</w:t>
+            </w:r>
+            <w:proofErr w:type="spellEnd"/>
+            <w:r>
+              <w:rPr>
+                <w:rFonts w:ascii="Times" w:eastAsia="Times" w:hAnsi="Times" w:cs="Times"/>
+                <w:color w:val="000000"/>
+                <w:szCs w:val="20"/>
+              </w:rPr>
+              <w:t>[‘street’] }}</w:t>
+            </w:r>
+          </w:p>
+        </w:tc>
+        <w:tc>
+          <w:tcPr>
+            <w:tcW w:w="4320" w:type="dxa"/>
+            <w:tcBorders>
+              <w:top w:val="none" w:sz="0" w:space="0" w:color="000000"/>
+              <w:left w:val="none" w:sz="0" w:space="0" w:color="000000"/>
+              <w:bottom w:val="none" w:sz="0" w:space="0" w:color="000000"/>
+              <w:right w:val="none" w:sz="0" w:space="0" w:color="000000"/>
+            </w:tcBorders>
+            <w:shd w:val="clear" w:color="auto" w:fill="FFFFFF"/>
+            <w:tcMar>
+              <w:top w:w="0" w:type="dxa"/>
+              <w:left w:w="0" w:type="dxa"/>
+              <w:bottom w:w="0" w:type="dxa"/>
+              <w:right w:w="0" w:type="dxa"/>
+            </w:tcMar>
+            <w:vAlign w:val="center"/>
+          </w:tcPr>
+          <w:p>
+            <w:pPr>
+              <w:keepNext/>
+              <w:pBdr>
+                <w:top w:val="none" w:sz="0" w:space="0" w:color="000000"/>
+                <w:left w:val="none" w:sz="0" w:space="0" w:color="000000"/>
+                <w:bottom w:val="none" w:sz="0" w:space="0" w:color="000000"/>
+                <w:right w:val="none" w:sz="0" w:space="0" w:color="000000"/>
+              </w:pBdr>
+              <w:spacing w:before="100" w:after="100"/>
+              <w:ind w:left="100" w:right="100"/>
+            </w:pPr>
+            <w:r>
+              <w:rPr>
+                <w:rFonts w:ascii="Times" w:eastAsia="Times" w:hAnsi="Times" w:cs="Times"/>
+                <w:color w:val="000000"/>
+                <w:szCs w:val="20"/>
+              </w:rPr>
+              <w:t xml:space="preserve">Fax: </w:t>
+            </w:r>
+            <w:r>
+              <w:rPr>
+                <w:rFonts w:ascii="Times" w:eastAsia="Times" w:hAnsi="Times" w:cs="Times"/>
+                <w:color w:val="000000"/>
+                <w:szCs w:val="20"/>
+              </w:rPr>
+              <w:t xml:space="preserve">{{ </w:t>
+            </w:r>
+            <w:proofErr w:type="spellStart"/>
+            <w:r>
+              <w:rPr>
+                <w:rFonts w:ascii="Times" w:eastAsia="Times" w:hAnsi="Times" w:cs="Times"/>
+                <w:color w:val="000000"/>
+                <w:szCs w:val="20"/>
+              </w:rPr>
+              <w:t>fsa_address</w:t>
+            </w:r>
+            <w:proofErr w:type="spellEnd"/>
+            <w:r>
+              <w:rPr>
+                <w:rFonts w:ascii="Times" w:eastAsia="Times" w:hAnsi="Times" w:cs="Times"/>
+                <w:color w:val="000000"/>
+                <w:szCs w:val="20"/>
+              </w:rPr>
+              <w:t>[‘fax’] }}</w:t>
+            </w:r>
+          </w:p>
+        </w:tc>
+      </w:tr>
+      <w:tr>
+        <w:trPr>
+          <w:cantSplit/>
+          <w:jc w:val="center"/>
+        </w:trPr>
+        <w:tc>
+          <w:tcPr>
+            <w:tcW w:w="4320" w:type="dxa"/>
+            <w:tcBorders>
+              <w:top w:val="none" w:sz="0" w:space="0" w:color="000000"/>
+              <w:left w:val="none" w:sz="0" w:space="0" w:color="000000"/>
+              <w:bottom w:val="none" w:sz="0" w:space="0" w:color="000000"/>
+              <w:right w:val="none" w:sz="0" w:space="0" w:color="000000"/>
+            </w:tcBorders>
+            <w:shd w:val="clear" w:color="auto" w:fill="FFFFFF"/>
+            <w:tcMar>
+              <w:top w:w="0" w:type="dxa"/>
+              <w:left w:w="0" w:type="dxa"/>
+              <w:bottom w:w="0" w:type="dxa"/>
+              <w:right w:w="0" w:type="dxa"/>
+            </w:tcMar>
+            <w:vAlign w:val="center"/>
+          </w:tcPr>
+          <w:p>
+            <w:pPr>
+              <w:keepNext/>
+              <w:pBdr>
+                <w:top w:val="none" w:sz="0" w:space="0" w:color="000000"/>
+                <w:left w:val="none" w:sz="0" w:space="0" w:color="000000"/>
+                <w:bottom w:val="none" w:sz="0" w:space="0" w:color="000000"/>
+                <w:right w:val="none" w:sz="0" w:space="0" w:color="000000"/>
+              </w:pBdr>
+              <w:spacing w:before="100" w:after="100"/>
+              <w:ind w:left="100" w:right="100"/>
+              <w:rPr>
+                <w:highlight w:val="yellow"/>
+              </w:rPr>
+            </w:pPr>
+            <w:r>
+              <w:rPr>
+                <w:rFonts w:ascii="Times" w:eastAsia="Times" w:hAnsi="Times" w:cs="Times"/>
+                <w:color w:val="000000"/>
+                <w:szCs w:val="20"/>
+              </w:rPr>
+              <w:t xml:space="preserve">{{ </w:t>
+            </w:r>
+            <w:proofErr w:type="spellStart"/>
+            <w:r>
+              <w:rPr>
+                <w:rFonts w:ascii="Times" w:eastAsia="Times" w:hAnsi="Times" w:cs="Times"/>
+                <w:color w:val="000000"/>
+                <w:szCs w:val="20"/>
+              </w:rPr>
+              <w:t>fsa_address</w:t>
+            </w:r>
+            <w:proofErr w:type="spellEnd"/>
+            <w:r>
+              <w:rPr>
+                <w:rFonts w:ascii="Times" w:eastAsia="Times" w:hAnsi="Times" w:cs="Times"/>
+                <w:color w:val="000000"/>
+                <w:szCs w:val="20"/>
+              </w:rPr>
+              <w:t>[‘</w:t>
+            </w:r>
+            <w:r>
+              <w:rPr>
+                <w:rFonts w:ascii="Times" w:eastAsia="Times" w:hAnsi="Times" w:cs="Times"/>
+                <w:color w:val="000000"/>
+                <w:szCs w:val="20"/>
+              </w:rPr>
+              <w:t>city</w:t>
+            </w:r>
+            <w:r>
+              <w:rPr>
+                <w:rFonts w:ascii="Times" w:eastAsia="Times" w:hAnsi="Times" w:cs="Times"/>
+                <w:color w:val="000000"/>
+                <w:szCs w:val="20"/>
+              </w:rPr>
+              <w:t>’</w:t>
+            </w:r>
+            <w:r>
+              <w:rPr>
+                <w:rFonts w:ascii="Times" w:eastAsia="Times" w:hAnsi="Times" w:cs="Times"/>
+                <w:color w:val="000000"/>
+                <w:szCs w:val="20"/>
+              </w:rPr>
+              <w:t>] }}</w:t>
+            </w:r>
+            <w:r>
+              <w:rPr>
+                <w:rFonts w:ascii="Times" w:eastAsia="Times" w:hAnsi="Times" w:cs="Times"/>
+                <w:color w:val="000000"/>
+                <w:szCs w:val="20"/>
+              </w:rPr>
+              <w:t xml:space="preserve">, </w:t>
+            </w:r>
+            <w:r>
+              <w:rPr>
+                <w:rFonts w:ascii="Times" w:eastAsia="Times" w:hAnsi="Times" w:cs="Times"/>
+                <w:color w:val="000000"/>
+                <w:szCs w:val="20"/>
+              </w:rPr>
+              <w:t xml:space="preserve">{{ </w:t>
+            </w:r>
+            <w:proofErr w:type="spellStart"/>
+            <w:r>
+              <w:rPr>
+                <w:rFonts w:ascii="Times" w:eastAsia="Times" w:hAnsi="Times" w:cs="Times"/>
+                <w:color w:val="000000"/>
+                <w:szCs w:val="20"/>
+              </w:rPr>
+              <w:t>fsa_address</w:t>
+            </w:r>
+            <w:proofErr w:type="spellEnd"/>
+            <w:r>
+              <w:rPr>
+                <w:rFonts w:ascii="Times" w:eastAsia="Times" w:hAnsi="Times" w:cs="Times"/>
+                <w:color w:val="000000"/>
+                <w:szCs w:val="20"/>
+              </w:rPr>
+              <w:t>[‘state’] }}</w:t>
+            </w:r>
+            <w:r>
+              <w:rPr>
+                <w:rFonts w:ascii="Times" w:eastAsia="Times" w:hAnsi="Times" w:cs="Times"/>
+                <w:color w:val="000000"/>
+                <w:szCs w:val="20"/>
+              </w:rPr>
+              <w:t xml:space="preserve"> </w:t>
+            </w:r>
+            <w:r>
+              <w:rPr>
+                <w:rFonts w:ascii="Times" w:eastAsia="Times" w:hAnsi="Times" w:cs="Times"/>
+                <w:color w:val="000000"/>
+                <w:szCs w:val="20"/>
+              </w:rPr>
+              <w:t xml:space="preserve">{{ </w:t>
+            </w:r>
+            <w:proofErr w:type="spellStart"/>
+            <w:r>
+              <w:rPr>
+                <w:rFonts w:ascii="Times" w:eastAsia="Times" w:hAnsi="Times" w:cs="Times"/>
+                <w:color w:val="000000"/>
+                <w:szCs w:val="20"/>
+              </w:rPr>
+              <w:t>fsa_address</w:t>
+            </w:r>
+            <w:proofErr w:type="spellEnd"/>
+            <w:r>
+              <w:rPr>
+                <w:rFonts w:ascii="Times" w:eastAsia="Times" w:hAnsi="Times" w:cs="Times"/>
+                <w:color w:val="000000"/>
+                <w:szCs w:val="20"/>
+              </w:rPr>
+              <w:t>[‘zip’] }}</w:t>
+            </w:r>
+          </w:p>
+        </w:tc>
+        <w:tc>
+          <w:tcPr>
+            <w:tcW w:w="4320" w:type="dxa"/>
+            <w:tcBorders>
+              <w:top w:val="none" w:sz="0" w:space="0" w:color="000000"/>
+              <w:left w:val="none" w:sz="0" w:space="0" w:color="000000"/>
+              <w:bottom w:val="none" w:sz="0" w:space="0" w:color="000000"/>
+              <w:right w:val="none" w:sz="0" w:space="0" w:color="000000"/>
+            </w:tcBorders>
+            <w:shd w:val="clear" w:color="auto" w:fill="FFFFFF"/>
+            <w:tcMar>
+              <w:top w:w="0" w:type="dxa"/>
+              <w:left w:w="0" w:type="dxa"/>
+              <w:bottom w:w="0" w:type="dxa"/>
+              <w:right w:w="0" w:type="dxa"/>
+            </w:tcMar>
+            <w:vAlign w:val="center"/>
+          </w:tcPr>
+          <w:p>
+            <w:pPr>
+              <w:keepNext/>
+              <w:pBdr>
+                <w:top w:val="none" w:sz="0" w:space="0" w:color="000000"/>
+                <w:left w:val="none" w:sz="0" w:space="0" w:color="000000"/>
+                <w:bottom w:val="none" w:sz="0" w:space="0" w:color="000000"/>
+                <w:right w:val="none" w:sz="0" w:space="0" w:color="000000"/>
+              </w:pBdr>
+              <w:spacing w:before="100" w:after="100"/>
+              <w:ind w:left="100" w:right="100"/>
+            </w:pPr>
+          </w:p>
+        </w:tc>
+      </w:tr>
+    </w:tbl>
+    <w:p>
+      <w:pPr>
+        <w:pStyle w:val="BodyText"/>
+      </w:pPr>
+      <w:r>
+        <w:t>Or</w:t>
+      </w:r>
+    </w:p>
+    <w:tbl>
+      <w:tblPr>
+        <w:tblW w:w="0" w:type="auto"/>
+        <w:jc w:val="center"/>
+        <w:tblLayout w:type="fixed"/>
+        <w:tblLook w:val="0420" w:firstRow="1" w:lastRow="0" w:firstColumn="0" w:lastColumn="0" w:noHBand="0" w:noVBand="1"/>
+      </w:tblPr>
+      <w:tblGrid>
+        <w:gridCol w:w="4320"/>
+        <w:gridCol w:w="4320"/>
+      </w:tblGrid>
+      <w:tr>
+        <w:trPr>
+          <w:cantSplit/>
+          <w:jc w:val="center"/>
+        </w:trPr>
+        <w:tc>
+          <w:tcPr>
+            <w:tcW w:w="4320" w:type="dxa"/>
+            <w:tcBorders>
+              <w:top w:val="none" w:sz="0" w:space="0" w:color="000000"/>
+              <w:left w:val="none" w:sz="0" w:space="0" w:color="000000"/>
+              <w:bottom w:val="none" w:sz="0" w:space="0" w:color="000000"/>
+              <w:right w:val="none" w:sz="0" w:space="0" w:color="000000"/>
+            </w:tcBorders>
+            <w:shd w:val="clear" w:color="auto" w:fill="FFFFFF"/>
+            <w:tcMar>
+              <w:top w:w="0" w:type="dxa"/>
+              <w:left w:w="0" w:type="dxa"/>
+              <w:bottom w:w="0" w:type="dxa"/>
+              <w:right w:w="0" w:type="dxa"/>
+            </w:tcMar>
+            <w:vAlign w:val="center"/>
+          </w:tcPr>
+          <w:p>
+            <w:pPr>
+              <w:keepNext/>
+              <w:pBdr>
+                <w:top w:val="none" w:sz="0" w:space="0" w:color="000000"/>
+                <w:left w:val="none" w:sz="0" w:space="0" w:color="000000"/>
+                <w:bottom w:val="none" w:sz="0" w:space="0" w:color="000000"/>
+                <w:right w:val="none" w:sz="0" w:space="0" w:color="000000"/>
+              </w:pBdr>
+              <w:spacing w:before="100" w:after="100"/>
+              <w:ind w:left="100" w:right="100"/>
+              <w:jc w:val="both"/>
+            </w:pPr>
+            <w:r>
+              <w:rPr>
+                <w:rFonts w:ascii="Times" w:eastAsia="Times" w:hAnsi="Times" w:cs="Times"/>
+                <w:color w:val="000000"/>
+                <w:szCs w:val="20"/>
+              </w:rPr>
+              <w:t>National Appeals Division</w:t>
+            </w:r>
+          </w:p>
+        </w:tc>
+        <w:tc>
+          <w:tcPr>
+            <w:tcW w:w="4320" w:type="dxa"/>
+            <w:tcBorders>
+              <w:top w:val="none" w:sz="0" w:space="0" w:color="000000"/>
+              <w:left w:val="none" w:sz="0" w:space="0" w:color="000000"/>
+              <w:bottom w:val="none" w:sz="0" w:space="0" w:color="000000"/>
+              <w:right w:val="none" w:sz="0" w:space="0" w:color="000000"/>
+            </w:tcBorders>
+            <w:shd w:val="clear" w:color="auto" w:fill="FFFFFF"/>
+            <w:tcMar>
+              <w:top w:w="0" w:type="dxa"/>
+              <w:left w:w="0" w:type="dxa"/>
+              <w:bottom w:w="0" w:type="dxa"/>
+              <w:right w:w="0" w:type="dxa"/>
+            </w:tcMar>
+            <w:vAlign w:val="center"/>
+          </w:tcPr>
+          <w:p>
+            <w:pPr>
+              <w:keepNext/>
+              <w:pBdr>
+                <w:top w:val="none" w:sz="0" w:space="0" w:color="000000"/>
+                <w:left w:val="none" w:sz="0" w:space="0" w:color="000000"/>
+                <w:bottom w:val="none" w:sz="0" w:space="0" w:color="000000"/>
+                <w:right w:val="none" w:sz="0" w:space="0" w:color="000000"/>
+              </w:pBdr>
+              <w:spacing w:before="100" w:after="100"/>
+              <w:ind w:left="100" w:right="100"/>
+              <w:jc w:val="both"/>
+            </w:pPr>
+            <w:r>
+              <w:rPr>
+                <w:rFonts w:ascii="Times" w:eastAsia="Times" w:hAnsi="Times" w:cs="Times"/>
+                <w:color w:val="000000"/>
+                <w:szCs w:val="20"/>
+              </w:rPr>
+              <w:t xml:space="preserve">Toll Free Phone: </w:t>
+            </w:r>
+            <w:r>
+              <w:rPr>
+                <w:rFonts w:ascii="Times" w:eastAsia="Times" w:hAnsi="Times" w:cs="Times"/>
+                <w:color w:val="000000"/>
+                <w:szCs w:val="20"/>
+              </w:rPr>
+              <w:t xml:space="preserve">{{ </w:t>
+            </w:r>
+            <w:proofErr w:type="spellStart"/>
+            <w:r>
+              <w:rPr>
+                <w:rFonts w:ascii="Times" w:eastAsia="Times" w:hAnsi="Times" w:cs="Times"/>
+                <w:color w:val="000000"/>
+                <w:szCs w:val="20"/>
+              </w:rPr>
+              <w:t>nad_address</w:t>
+            </w:r>
+            <w:proofErr w:type="spellEnd"/>
+            <w:r>
+              <w:rPr>
+                <w:rFonts w:ascii="Times" w:eastAsia="Times" w:hAnsi="Times" w:cs="Times"/>
+                <w:color w:val="000000"/>
+                <w:szCs w:val="20"/>
+              </w:rPr>
+              <w:t>[‘</w:t>
+            </w:r>
+            <w:proofErr w:type="spellStart"/>
+            <w:r>
+              <w:rPr>
+                <w:rFonts w:ascii="Times" w:eastAsia="Times" w:hAnsi="Times" w:cs="Times"/>
+                <w:color w:val="000000"/>
+                <w:szCs w:val="20"/>
+              </w:rPr>
+              <w:t>toll_free</w:t>
+            </w:r>
+            <w:proofErr w:type="spellEnd"/>
+            <w:r>
+              <w:rPr>
+                <w:rFonts w:ascii="Times" w:eastAsia="Times" w:hAnsi="Times" w:cs="Times"/>
+                <w:color w:val="000000"/>
+                <w:szCs w:val="20"/>
+              </w:rPr>
+              <w:t>’] }}</w:t>
+            </w:r>
+          </w:p>
+        </w:tc>
+      </w:tr>
+      <w:tr>
+        <w:trPr>
+          <w:cantSplit/>
+          <w:jc w:val="center"/>
+        </w:trPr>
+        <w:tc>
+          <w:tcPr>
+            <w:tcW w:w="4320" w:type="dxa"/>
+            <w:tcBorders>
+              <w:top w:val="none" w:sz="0" w:space="0" w:color="000000"/>
+              <w:left w:val="none" w:sz="0" w:space="0" w:color="000000"/>
+              <w:bottom w:val="none" w:sz="0" w:space="0" w:color="000000"/>
+              <w:right w:val="none" w:sz="0" w:space="0" w:color="000000"/>
+            </w:tcBorders>
+            <w:shd w:val="clear" w:color="auto" w:fill="FFFFFF"/>
+            <w:tcMar>
+              <w:top w:w="0" w:type="dxa"/>
+              <w:left w:w="0" w:type="dxa"/>
+              <w:bottom w:w="0" w:type="dxa"/>
+              <w:right w:w="0" w:type="dxa"/>
+            </w:tcMar>
+            <w:vAlign w:val="center"/>
+          </w:tcPr>
+          <w:p>
+            <w:pPr>
+              <w:keepNext/>
+              <w:pBdr>
+                <w:top w:val="none" w:sz="0" w:space="0" w:color="000000"/>
+                <w:left w:val="none" w:sz="0" w:space="0" w:color="000000"/>
+                <w:bottom w:val="none" w:sz="0" w:space="0" w:color="000000"/>
+                <w:right w:val="none" w:sz="0" w:space="0" w:color="000000"/>
+              </w:pBdr>
+              <w:spacing w:before="100" w:after="100"/>
+              <w:ind w:left="100" w:right="100"/>
+              <w:jc w:val="both"/>
+            </w:pPr>
+            <w:r>
+              <w:rPr>
+                <w:rFonts w:ascii="Times" w:eastAsia="Times" w:hAnsi="Times" w:cs="Times"/>
+                <w:color w:val="000000"/>
+                <w:szCs w:val="20"/>
+              </w:rPr>
+              <w:t xml:space="preserve">{{ </w:t>
+            </w:r>
+            <w:proofErr w:type="spellStart"/>
+            <w:r>
+              <w:rPr>
+                <w:rFonts w:ascii="Times" w:eastAsia="Times" w:hAnsi="Times" w:cs="Times"/>
+                <w:color w:val="000000"/>
+                <w:szCs w:val="20"/>
+              </w:rPr>
+              <w:t>nad_address</w:t>
+            </w:r>
+            <w:proofErr w:type="spellEnd"/>
+            <w:r>
+              <w:rPr>
+                <w:rFonts w:ascii="Times" w:eastAsia="Times" w:hAnsi="Times" w:cs="Times"/>
+                <w:color w:val="000000"/>
+                <w:szCs w:val="20"/>
+              </w:rPr>
+              <w:t>[‘street’] }}</w:t>
+            </w:r>
+          </w:p>
+        </w:tc>
+        <w:tc>
+          <w:tcPr>
+            <w:tcW w:w="4320" w:type="dxa"/>
+            <w:tcBorders>
+              <w:top w:val="none" w:sz="0" w:space="0" w:color="000000"/>
+              <w:left w:val="none" w:sz="0" w:space="0" w:color="000000"/>
+              <w:bottom w:val="none" w:sz="0" w:space="0" w:color="000000"/>
+              <w:right w:val="none" w:sz="0" w:space="0" w:color="000000"/>
+            </w:tcBorders>
+            <w:shd w:val="clear" w:color="auto" w:fill="FFFFFF"/>
+            <w:tcMar>
+              <w:top w:w="0" w:type="dxa"/>
+              <w:left w:w="0" w:type="dxa"/>
+              <w:bottom w:w="0" w:type="dxa"/>
+              <w:right w:w="0" w:type="dxa"/>
+            </w:tcMar>
+            <w:vAlign w:val="center"/>
+          </w:tcPr>
+          <w:p>
+            <w:pPr>
+              <w:keepNext/>
+              <w:pBdr>
+                <w:top w:val="none" w:sz="0" w:space="0" w:color="000000"/>
+                <w:left w:val="none" w:sz="0" w:space="0" w:color="000000"/>
+                <w:bottom w:val="none" w:sz="0" w:space="0" w:color="000000"/>
+                <w:right w:val="none" w:sz="0" w:space="0" w:color="000000"/>
+              </w:pBdr>
+              <w:spacing w:before="100" w:after="100"/>
+              <w:ind w:left="100" w:right="100"/>
+              <w:jc w:val="both"/>
+            </w:pPr>
+            <w:r>
+              <w:rPr>
+                <w:rFonts w:ascii="Times" w:eastAsia="Times" w:hAnsi="Times" w:cs="Times"/>
+                <w:color w:val="000000"/>
+                <w:szCs w:val="20"/>
+              </w:rPr>
+              <w:t xml:space="preserve">TTY: </w:t>
+            </w:r>
+            <w:r>
+              <w:rPr>
+                <w:rFonts w:ascii="Times" w:eastAsia="Times" w:hAnsi="Times" w:cs="Times"/>
+                <w:color w:val="000000"/>
+                <w:szCs w:val="20"/>
+              </w:rPr>
+              <w:t xml:space="preserve">{{ </w:t>
+            </w:r>
+            <w:proofErr w:type="spellStart"/>
+            <w:r>
+              <w:rPr>
+                <w:rFonts w:ascii="Times" w:eastAsia="Times" w:hAnsi="Times" w:cs="Times"/>
+                <w:color w:val="000000"/>
+                <w:szCs w:val="20"/>
+              </w:rPr>
+              <w:t>nad_address</w:t>
+            </w:r>
+            <w:proofErr w:type="spellEnd"/>
+            <w:r>
+              <w:rPr>
+                <w:rFonts w:ascii="Times" w:eastAsia="Times" w:hAnsi="Times" w:cs="Times"/>
+                <w:color w:val="000000"/>
+                <w:szCs w:val="20"/>
+              </w:rPr>
+              <w:t>[‘</w:t>
+            </w:r>
+            <w:proofErr w:type="spellStart"/>
+            <w:r>
+              <w:rPr>
+                <w:rFonts w:ascii="Times" w:eastAsia="Times" w:hAnsi="Times" w:cs="Times"/>
+                <w:color w:val="000000"/>
+                <w:szCs w:val="20"/>
+              </w:rPr>
+              <w:t>tty</w:t>
+            </w:r>
+            <w:proofErr w:type="spellEnd"/>
+            <w:r>
+              <w:rPr>
+                <w:rFonts w:ascii="Times" w:eastAsia="Times" w:hAnsi="Times" w:cs="Times"/>
+                <w:color w:val="000000"/>
+                <w:szCs w:val="20"/>
+              </w:rPr>
+              <w:t>’] }}</w:t>
+            </w:r>
+          </w:p>
+        </w:tc>
+      </w:tr>
+      <w:tr>
+        <w:trPr>
+          <w:cantSplit/>
+          <w:jc w:val="center"/>
+        </w:trPr>
+        <w:tc>
+          <w:tcPr>
+            <w:tcW w:w="4320" w:type="dxa"/>
+            <w:tcBorders>
+              <w:top w:val="none" w:sz="0" w:space="0" w:color="000000"/>
+              <w:left w:val="none" w:sz="0" w:space="0" w:color="000000"/>
+              <w:bottom w:val="none" w:sz="0" w:space="0" w:color="000000"/>
+              <w:right w:val="none" w:sz="0" w:space="0" w:color="000000"/>
+            </w:tcBorders>
+            <w:shd w:val="clear" w:color="auto" w:fill="FFFFFF"/>
+            <w:tcMar>
+              <w:top w:w="0" w:type="dxa"/>
+              <w:left w:w="0" w:type="dxa"/>
+              <w:bottom w:w="0" w:type="dxa"/>
+              <w:right w:w="0" w:type="dxa"/>
+            </w:tcMar>
+            <w:vAlign w:val="center"/>
+          </w:tcPr>
+          <w:p>
+            <w:pPr>
+              <w:keepNext/>
+              <w:pBdr>
+                <w:top w:val="none" w:sz="0" w:space="0" w:color="000000"/>
+                <w:left w:val="none" w:sz="0" w:space="0" w:color="000000"/>
+                <w:bottom w:val="none" w:sz="0" w:space="0" w:color="000000"/>
+                <w:right w:val="none" w:sz="0" w:space="0" w:color="000000"/>
+              </w:pBdr>
+              <w:spacing w:before="100" w:after="100"/>
+              <w:ind w:left="100" w:right="100"/>
+              <w:jc w:val="both"/>
+            </w:pPr>
+            <w:r>
+              <w:rPr>
+                <w:rFonts w:ascii="Times" w:eastAsia="Times" w:hAnsi="Times" w:cs="Times"/>
+                <w:color w:val="000000"/>
+                <w:szCs w:val="20"/>
+              </w:rPr>
+              <w:t xml:space="preserve">{{ </w:t>
+            </w:r>
+            <w:proofErr w:type="spellStart"/>
+            <w:r>
+              <w:rPr>
+                <w:rFonts w:ascii="Times" w:eastAsia="Times" w:hAnsi="Times" w:cs="Times"/>
+                <w:color w:val="000000"/>
+                <w:szCs w:val="20"/>
+              </w:rPr>
+              <w:t>nad_address</w:t>
+            </w:r>
+            <w:proofErr w:type="spellEnd"/>
+            <w:r>
+              <w:rPr>
+                <w:rFonts w:ascii="Times" w:eastAsia="Times" w:hAnsi="Times" w:cs="Times"/>
+                <w:color w:val="000000"/>
+                <w:szCs w:val="20"/>
+              </w:rPr>
+              <w:t>[‘city’] }}</w:t>
+            </w:r>
+            <w:r>
+              <w:rPr>
+                <w:rFonts w:ascii="Times" w:eastAsia="Times" w:hAnsi="Times" w:cs="Times"/>
+                <w:color w:val="000000"/>
+                <w:szCs w:val="20"/>
+              </w:rPr>
+              <w:t xml:space="preserve">, </w:t>
+            </w:r>
+            <w:r>
+              <w:rPr>
+                <w:rFonts w:ascii="Times" w:eastAsia="Times" w:hAnsi="Times" w:cs="Times"/>
+                <w:color w:val="000000"/>
+                <w:szCs w:val="20"/>
+              </w:rPr>
+              <w:t xml:space="preserve">{{ </w:t>
+            </w:r>
+            <w:proofErr w:type="spellStart"/>
+            <w:r>
+              <w:rPr>
+                <w:rFonts w:ascii="Times" w:eastAsia="Times" w:hAnsi="Times" w:cs="Times"/>
+                <w:color w:val="000000"/>
+                <w:szCs w:val="20"/>
+              </w:rPr>
+              <w:t>nad_address</w:t>
+            </w:r>
+            <w:proofErr w:type="spellEnd"/>
+            <w:r>
+              <w:rPr>
+                <w:rFonts w:ascii="Times" w:eastAsia="Times" w:hAnsi="Times" w:cs="Times"/>
+                <w:color w:val="000000"/>
+                <w:szCs w:val="20"/>
+              </w:rPr>
+              <w:t>[‘state’] }}</w:t>
+            </w:r>
+            <w:r>
+              <w:rPr>
+                <w:rFonts w:ascii="Times" w:eastAsia="Times" w:hAnsi="Times" w:cs="Times"/>
+                <w:color w:val="000000"/>
+                <w:szCs w:val="20"/>
+              </w:rPr>
+              <w:t xml:space="preserve"> </w:t>
+            </w:r>
+            <w:r>
+              <w:rPr>
+                <w:rFonts w:ascii="Times" w:eastAsia="Times" w:hAnsi="Times" w:cs="Times"/>
+                <w:color w:val="000000"/>
+                <w:szCs w:val="20"/>
+              </w:rPr>
+              <w:t xml:space="preserve">{{ </w:t>
+            </w:r>
+            <w:proofErr w:type="spellStart"/>
+            <w:r>
+              <w:rPr>
+                <w:rFonts w:ascii="Times" w:eastAsia="Times" w:hAnsi="Times" w:cs="Times"/>
+                <w:color w:val="000000"/>
+                <w:szCs w:val="20"/>
+              </w:rPr>
+              <w:t>nad_address</w:t>
+            </w:r>
+            <w:proofErr w:type="spellEnd"/>
+            <w:r>
+              <w:rPr>
+                <w:rFonts w:ascii="Times" w:eastAsia="Times" w:hAnsi="Times" w:cs="Times"/>
+                <w:color w:val="000000"/>
+                <w:szCs w:val="20"/>
+              </w:rPr>
+              <w:t>[‘zip’] }}</w:t>
+            </w:r>
+          </w:p>
+        </w:tc>
+        <w:tc>
+          <w:tcPr>
+            <w:tcW w:w="4320" w:type="dxa"/>
+            <w:tcBorders>
+              <w:top w:val="none" w:sz="0" w:space="0" w:color="000000"/>
+              <w:left w:val="none" w:sz="0" w:space="0" w:color="000000"/>
+              <w:bottom w:val="none" w:sz="0" w:space="0" w:color="000000"/>
+              <w:right w:val="none" w:sz="0" w:space="0" w:color="000000"/>
+            </w:tcBorders>
+            <w:shd w:val="clear" w:color="auto" w:fill="FFFFFF"/>
+            <w:tcMar>
+              <w:top w:w="0" w:type="dxa"/>
+              <w:left w:w="0" w:type="dxa"/>
+              <w:bottom w:w="0" w:type="dxa"/>
+              <w:right w:w="0" w:type="dxa"/>
+            </w:tcMar>
+            <w:vAlign w:val="center"/>
+          </w:tcPr>
+          <w:p>
+            <w:pPr>
+              <w:keepNext/>
+              <w:pBdr>
+                <w:top w:val="none" w:sz="0" w:space="0" w:color="000000"/>
+                <w:left w:val="none" w:sz="0" w:space="0" w:color="000000"/>
+                <w:bottom w:val="none" w:sz="0" w:space="0" w:color="000000"/>
+                <w:right w:val="none" w:sz="0" w:space="0" w:color="000000"/>
+              </w:pBdr>
+              <w:spacing w:before="100" w:after="100"/>
+              <w:ind w:left="100" w:right="100"/>
+              <w:jc w:val="both"/>
+            </w:pPr>
+            <w:r>
+              <w:rPr>
+                <w:rFonts w:ascii="Times" w:eastAsia="Times" w:hAnsi="Times" w:cs="Times"/>
+                <w:color w:val="000000"/>
+                <w:szCs w:val="20"/>
+              </w:rPr>
+              <w:t xml:space="preserve">Fax: </w:t>
+            </w:r>
+            <w:r>
+              <w:rPr>
+                <w:rFonts w:ascii="Times" w:eastAsia="Times" w:hAnsi="Times" w:cs="Times"/>
+                <w:color w:val="000000"/>
+                <w:szCs w:val="20"/>
+              </w:rPr>
+              <w:t xml:space="preserve">{{ </w:t>
+            </w:r>
+            <w:proofErr w:type="spellStart"/>
+            <w:r>
+              <w:rPr>
+                <w:rFonts w:ascii="Times" w:eastAsia="Times" w:hAnsi="Times" w:cs="Times"/>
+                <w:color w:val="000000"/>
+                <w:szCs w:val="20"/>
+              </w:rPr>
+              <w:t>nad_address</w:t>
+            </w:r>
+            <w:proofErr w:type="spellEnd"/>
+            <w:r>
+              <w:rPr>
+                <w:rFonts w:ascii="Times" w:eastAsia="Times" w:hAnsi="Times" w:cs="Times"/>
+                <w:color w:val="000000"/>
+                <w:szCs w:val="20"/>
+              </w:rPr>
+              <w:t>[‘fax’] }}</w:t>
+            </w:r>
+          </w:p>
+        </w:tc>
+      </w:tr>
+    </w:tbl>
+    <w:p>
+      <w:pPr>
+        <w:pStyle w:val="BodyText"/>
+      </w:pPr>
+      <w:r>
+        <w:t>A request for any of the above appeal options must be in writing and should state clearly what you are appealing and why you believe the determination is erroneous.</w:t>
+      </w:r>
+      <w:bookmarkEnd w:id="8"/>
+      <w:bookmarkEnd w:id="10"/>
     </w:p>
     <w:sectPr>
       <w:headerReference w:type="even" r:id="rId7"/>
@@ -28,9 +1558,12 @@
 </file>
 
 <file path=word/endnotes.xml><?xml version="1.0" encoding="utf-8"?>
-<w:endnotes xmlns:wpc="http://schemas.microsoft.com/office/word/2010/wordprocessingCanvas" xmlns:cx="http://schemas.microsoft.com/office/drawing/2014/chartex" xmlns:cx1="http://schemas.microsoft.com/office/drawing/2015/9/8/chartex" xmlns:cx2="http://schemas.microsoft.com/office/drawing/2015/10/21/chartex" xmlns:cx3="http://schemas.microsoft.com/office/drawing/2016/5/9/chartex" xmlns:cx4="http://schemas.microsoft.com/office/drawing/2016/5/10/chartex" xmlns:cx5="http://schemas.microsoft.com/office/drawing/2016/5/11/chartex" xmlns:cx6="http://schemas.microsoft.com/office/drawing/2016/5/12/chartex" xmlns:cx7="http://schemas.microsoft.com/office/drawing/2016/5/13/chartex" xmlns:cx8="http://schemas.microsoft.com/office/drawing/2016/5/14/chartex" xmlns:mc="http://schemas.openxmlformats.org/markup-compatibility/2006" xmlns:aink="http://schemas.microsoft.com/office/drawing/2016/ink" xmlns:am3d="http://schemas.microsoft.com/office/drawing/2017/model3d" xmlns:o="urn:schemas-microsoft-com:office:office" xmlns:r="http://schemas.openxmlformats.org/officeDocument/2006/relationships" xmlns:m="http://schemas.openxmlformats.org/officeDocument/2006/math" xmlns:v="urn:schemas-microsoft-com:vml" xmlns:wp14="http://schemas.microsoft.com/office/word/2010/wordprocessingDrawing" xmlns:wp="http://schemas.openxmlformats.org/drawingml/2006/wordprocessingDrawing" xmlns:w10="urn:schemas-microsoft-com:office:word" xmlns:w="http://schemas.openxmlformats.org/wordprocessingml/2006/main" xmlns:w14="http://schemas.microsoft.com/office/word/2010/wordml" xmlns:w15="http://schemas.microsoft.com/office/word/2012/wordml" xmlns:w16cex="http://schemas.microsoft.com/office/word/2018/wordml/cex" xmlns:w16cid="http://schemas.microsoft.com/office/word/2016/wordml/cid" xmlns:w16="http://schemas.microsoft.com/office/word/2018/wordml" xmlns:w16se="http://schemas.microsoft.com/office/word/2015/wordml/symex" xmlns:wpg="http://schemas.microsoft.com/office/word/2010/wordprocessingGroup" xmlns:wpi="http://schemas.microsoft.com/office/word/2010/wordprocessingInk" xmlns:wne="http://schemas.microsoft.com/office/word/2006/wordml" xmlns:wps="http://schemas.microsoft.com/office/word/2010/wordprocessingShape" mc:Ignorable="w14 w15 w16se w16cid w16 w16cex wp14">
+<w:endnotes xmlns:wpc="http://schemas.microsoft.com/office/word/2010/wordprocessingCanvas" xmlns:cx="http://schemas.microsoft.com/office/drawing/2014/chartex" xmlns:cx1="http://schemas.microsoft.com/office/drawing/2015/9/8/chartex" xmlns:cx2="http://schemas.microsoft.com/office/drawing/2015/10/21/chartex" xmlns:cx3="http://schemas.microsoft.com/office/drawing/2016/5/9/chartex" xmlns:cx4="http://schemas.microsoft.com/office/drawing/2016/5/10/chartex" xmlns:cx5="http://schemas.microsoft.com/office/drawing/2016/5/11/chartex" xmlns:cx6="http://schemas.microsoft.com/office/drawing/2016/5/12/chartex" xmlns:cx7="http://schemas.microsoft.com/office/drawing/2016/5/13/chartex" xmlns:cx8="http://schemas.microsoft.com/office/drawing/2016/5/14/chartex" xmlns:mc="http://schemas.openxmlformats.org/markup-compatibility/2006" xmlns:aink="http://schemas.microsoft.com/office/drawing/2016/ink" xmlns:am3d="http://schemas.microsoft.com/office/drawing/2017/model3d" xmlns:o="urn:schemas-microsoft-com:office:office" xmlns:r="http://schemas.openxmlformats.org/officeDocument/2006/relationships" xmlns:m="http://schemas.openxmlformats.org/officeDocument/2006/math" xmlns:v="urn:schemas-microsoft-com:vml" xmlns:wp14="http://schemas.microsoft.com/office/word/2010/wordprocessingDrawing" xmlns:wp="http://schemas.openxmlformats.org/drawingml/2006/wordprocessingDrawing" xmlns:w10="urn:schemas-microsoft-com:office:word" xmlns:w="http://schemas.openxmlformats.org/wordprocessingml/2006/main" xmlns:w14="http://schemas.microsoft.com/office/word/2010/wordml" xmlns:w15="http://schemas.microsoft.com/office/word/2012/wordml" xmlns:w16cex="http://schemas.microsoft.com/office/word/2018/wordml/cex" xmlns:w16cid="http://schemas.microsoft.com/office/word/2016/wordml/cid" xmlns:w16="http://schemas.microsoft.com/office/word/2018/wordml" xmlns:w16sdtdh="http://schemas.microsoft.com/office/word/2020/wordml/sdtdatahash" xmlns:w16se="http://schemas.microsoft.com/office/word/2015/wordml/symex" xmlns:wpg="http://schemas.microsoft.com/office/word/2010/wordprocessingGroup" xmlns:wpi="http://schemas.microsoft.com/office/word/2010/wordprocessingInk" xmlns:wne="http://schemas.microsoft.com/office/word/2006/wordml" xmlns:wps="http://schemas.microsoft.com/office/word/2010/wordprocessingShape" mc:Ignorable="w14 w15 w16se w16cid w16 w16cex w16sdtdh wp14">
   <w:endnote w:type="separator" w:id="-1">
     <w:p>
+      <w:pPr>
+        <w:spacing w:after="0"/>
+      </w:pPr>
       <w:r>
         <w:separator/>
       </w:r>
@@ -38,6 +1571,9 @@
   </w:endnote>
   <w:endnote w:type="continuationSeparator" w:id="0">
     <w:p>
+      <w:pPr>
+        <w:spacing w:after="0"/>
+      </w:pPr>
       <w:r>
         <w:continuationSeparator/>
       </w:r>
@@ -47,7 +1583,7 @@
 </file>
 
 <file path=word/footer1.xml><?xml version="1.0" encoding="utf-8"?>
-<w:ftr xmlns:wpc="http://schemas.microsoft.com/office/word/2010/wordprocessingCanvas" xmlns:cx="http://schemas.microsoft.com/office/drawing/2014/chartex" xmlns:cx1="http://schemas.microsoft.com/office/drawing/2015/9/8/chartex" xmlns:cx2="http://schemas.microsoft.com/office/drawing/2015/10/21/chartex" xmlns:cx3="http://schemas.microsoft.com/office/drawing/2016/5/9/chartex" xmlns:cx4="http://schemas.microsoft.com/office/drawing/2016/5/10/chartex" xmlns:cx5="http://schemas.microsoft.com/office/drawing/2016/5/11/chartex" xmlns:cx6="http://schemas.microsoft.com/office/drawing/2016/5/12/chartex" xmlns:cx7="http://schemas.microsoft.com/office/drawing/2016/5/13/chartex" xmlns:cx8="http://schemas.microsoft.com/office/drawing/2016/5/14/chartex" xmlns:mc="http://schemas.openxmlformats.org/markup-compatibility/2006" xmlns:aink="http://schemas.microsoft.com/office/drawing/2016/ink" xmlns:am3d="http://schemas.microsoft.com/office/drawing/2017/model3d" xmlns:o="urn:schemas-microsoft-com:office:office" xmlns:r="http://schemas.openxmlformats.org/officeDocument/2006/relationships" xmlns:m="http://schemas.openxmlformats.org/officeDocument/2006/math" xmlns:v="urn:schemas-microsoft-com:vml" xmlns:wp14="http://schemas.microsoft.com/office/word/2010/wordprocessingDrawing" xmlns:wp="http://schemas.openxmlformats.org/drawingml/2006/wordprocessingDrawing" xmlns:w10="urn:schemas-microsoft-com:office:word" xmlns:w="http://schemas.openxmlformats.org/wordprocessingml/2006/main" xmlns:w14="http://schemas.microsoft.com/office/word/2010/wordml" xmlns:w15="http://schemas.microsoft.com/office/word/2012/wordml" xmlns:w16cex="http://schemas.microsoft.com/office/word/2018/wordml/cex" xmlns:w16cid="http://schemas.microsoft.com/office/word/2016/wordml/cid" xmlns:w16="http://schemas.microsoft.com/office/word/2018/wordml" xmlns:w16se="http://schemas.microsoft.com/office/word/2015/wordml/symex" xmlns:wpg="http://schemas.microsoft.com/office/word/2010/wordprocessingGroup" xmlns:wpi="http://schemas.microsoft.com/office/word/2010/wordprocessingInk" xmlns:wne="http://schemas.microsoft.com/office/word/2006/wordml" xmlns:wps="http://schemas.microsoft.com/office/word/2010/wordprocessingShape" mc:Ignorable="w14 w15 w16se w16cid w16 w16cex wp14">
+<w:ftr xmlns:wpc="http://schemas.microsoft.com/office/word/2010/wordprocessingCanvas" xmlns:cx="http://schemas.microsoft.com/office/drawing/2014/chartex" xmlns:cx1="http://schemas.microsoft.com/office/drawing/2015/9/8/chartex" xmlns:cx2="http://schemas.microsoft.com/office/drawing/2015/10/21/chartex" xmlns:cx3="http://schemas.microsoft.com/office/drawing/2016/5/9/chartex" xmlns:cx4="http://schemas.microsoft.com/office/drawing/2016/5/10/chartex" xmlns:cx5="http://schemas.microsoft.com/office/drawing/2016/5/11/chartex" xmlns:cx6="http://schemas.microsoft.com/office/drawing/2016/5/12/chartex" xmlns:cx7="http://schemas.microsoft.com/office/drawing/2016/5/13/chartex" xmlns:cx8="http://schemas.microsoft.com/office/drawing/2016/5/14/chartex" xmlns:mc="http://schemas.openxmlformats.org/markup-compatibility/2006" xmlns:aink="http://schemas.microsoft.com/office/drawing/2016/ink" xmlns:am3d="http://schemas.microsoft.com/office/drawing/2017/model3d" xmlns:o="urn:schemas-microsoft-com:office:office" xmlns:r="http://schemas.openxmlformats.org/officeDocument/2006/relationships" xmlns:m="http://schemas.openxmlformats.org/officeDocument/2006/math" xmlns:v="urn:schemas-microsoft-com:vml" xmlns:wp14="http://schemas.microsoft.com/office/word/2010/wordprocessingDrawing" xmlns:wp="http://schemas.openxmlformats.org/drawingml/2006/wordprocessingDrawing" xmlns:w10="urn:schemas-microsoft-com:office:word" xmlns:w="http://schemas.openxmlformats.org/wordprocessingml/2006/main" xmlns:w14="http://schemas.microsoft.com/office/word/2010/wordml" xmlns:w15="http://schemas.microsoft.com/office/word/2012/wordml" xmlns:w16cex="http://schemas.microsoft.com/office/word/2018/wordml/cex" xmlns:w16cid="http://schemas.microsoft.com/office/word/2016/wordml/cid" xmlns:w16="http://schemas.microsoft.com/office/word/2018/wordml" xmlns:w16sdtdh="http://schemas.microsoft.com/office/word/2020/wordml/sdtdatahash" xmlns:w16se="http://schemas.microsoft.com/office/word/2015/wordml/symex" xmlns:wpg="http://schemas.microsoft.com/office/word/2010/wordprocessingGroup" xmlns:wpi="http://schemas.microsoft.com/office/word/2010/wordprocessingInk" xmlns:wne="http://schemas.microsoft.com/office/word/2006/wordml" xmlns:wps="http://schemas.microsoft.com/office/word/2010/wordprocessingShape" mc:Ignorable="w14 w15 w16se w16cid w16 w16cex w16sdtdh wp14">
   <w:p>
     <w:pPr>
       <w:pStyle w:val="Footer"/>
@@ -57,7 +1593,7 @@
 </file>
 
 <file path=word/footer2.xml><?xml version="1.0" encoding="utf-8"?>
-<w:ftr xmlns:wpc="http://schemas.microsoft.com/office/word/2010/wordprocessingCanvas" xmlns:cx="http://schemas.microsoft.com/office/drawing/2014/chartex" xmlns:cx1="http://schemas.microsoft.com/office/drawing/2015/9/8/chartex" xmlns:cx2="http://schemas.microsoft.com/office/drawing/2015/10/21/chartex" xmlns:cx3="http://schemas.microsoft.com/office/drawing/2016/5/9/chartex" xmlns:cx4="http://schemas.microsoft.com/office/drawing/2016/5/10/chartex" xmlns:cx5="http://schemas.microsoft.com/office/drawing/2016/5/11/chartex" xmlns:cx6="http://schemas.microsoft.com/office/drawing/2016/5/12/chartex" xmlns:cx7="http://schemas.microsoft.com/office/drawing/2016/5/13/chartex" xmlns:cx8="http://schemas.microsoft.com/office/drawing/2016/5/14/chartex" xmlns:mc="http://schemas.openxmlformats.org/markup-compatibility/2006" xmlns:aink="http://schemas.microsoft.com/office/drawing/2016/ink" xmlns:am3d="http://schemas.microsoft.com/office/drawing/2017/model3d" xmlns:o="urn:schemas-microsoft-com:office:office" xmlns:r="http://schemas.openxmlformats.org/officeDocument/2006/relationships" xmlns:m="http://schemas.openxmlformats.org/officeDocument/2006/math" xmlns:v="urn:schemas-microsoft-com:vml" xmlns:wp14="http://schemas.microsoft.com/office/word/2010/wordprocessingDrawing" xmlns:wp="http://schemas.openxmlformats.org/drawingml/2006/wordprocessingDrawing" xmlns:w10="urn:schemas-microsoft-com:office:word" xmlns:w="http://schemas.openxmlformats.org/wordprocessingml/2006/main" xmlns:w14="http://schemas.microsoft.com/office/word/2010/wordml" xmlns:w15="http://schemas.microsoft.com/office/word/2012/wordml" xmlns:w16cex="http://schemas.microsoft.com/office/word/2018/wordml/cex" xmlns:w16cid="http://schemas.microsoft.com/office/word/2016/wordml/cid" xmlns:w16="http://schemas.microsoft.com/office/word/2018/wordml" xmlns:w16se="http://schemas.microsoft.com/office/word/2015/wordml/symex" xmlns:wpg="http://schemas.microsoft.com/office/word/2010/wordprocessingGroup" xmlns:wpi="http://schemas.microsoft.com/office/word/2010/wordprocessingInk" xmlns:wne="http://schemas.microsoft.com/office/word/2006/wordml" xmlns:wps="http://schemas.microsoft.com/office/word/2010/wordprocessingShape" mc:Ignorable="w14 w15 w16se w16cid w16 w16cex wp14">
+<w:ftr xmlns:wpc="http://schemas.microsoft.com/office/word/2010/wordprocessingCanvas" xmlns:cx="http://schemas.microsoft.com/office/drawing/2014/chartex" xmlns:cx1="http://schemas.microsoft.com/office/drawing/2015/9/8/chartex" xmlns:cx2="http://schemas.microsoft.com/office/drawing/2015/10/21/chartex" xmlns:cx3="http://schemas.microsoft.com/office/drawing/2016/5/9/chartex" xmlns:cx4="http://schemas.microsoft.com/office/drawing/2016/5/10/chartex" xmlns:cx5="http://schemas.microsoft.com/office/drawing/2016/5/11/chartex" xmlns:cx6="http://schemas.microsoft.com/office/drawing/2016/5/12/chartex" xmlns:cx7="http://schemas.microsoft.com/office/drawing/2016/5/13/chartex" xmlns:cx8="http://schemas.microsoft.com/office/drawing/2016/5/14/chartex" xmlns:mc="http://schemas.openxmlformats.org/markup-compatibility/2006" xmlns:aink="http://schemas.microsoft.com/office/drawing/2016/ink" xmlns:am3d="http://schemas.microsoft.com/office/drawing/2017/model3d" xmlns:o="urn:schemas-microsoft-com:office:office" xmlns:r="http://schemas.openxmlformats.org/officeDocument/2006/relationships" xmlns:m="http://schemas.openxmlformats.org/officeDocument/2006/math" xmlns:v="urn:schemas-microsoft-com:vml" xmlns:wp14="http://schemas.microsoft.com/office/word/2010/wordprocessingDrawing" xmlns:wp="http://schemas.openxmlformats.org/drawingml/2006/wordprocessingDrawing" xmlns:w10="urn:schemas-microsoft-com:office:word" xmlns:w="http://schemas.openxmlformats.org/wordprocessingml/2006/main" xmlns:w14="http://schemas.microsoft.com/office/word/2010/wordml" xmlns:w15="http://schemas.microsoft.com/office/word/2012/wordml" xmlns:w16cex="http://schemas.microsoft.com/office/word/2018/wordml/cex" xmlns:w16cid="http://schemas.microsoft.com/office/word/2016/wordml/cid" xmlns:w16="http://schemas.microsoft.com/office/word/2018/wordml" xmlns:w16sdtdh="http://schemas.microsoft.com/office/word/2020/wordml/sdtdatahash" xmlns:w16se="http://schemas.microsoft.com/office/word/2015/wordml/symex" xmlns:wpg="http://schemas.microsoft.com/office/word/2010/wordprocessingGroup" xmlns:wpi="http://schemas.microsoft.com/office/word/2010/wordprocessingInk" xmlns:wne="http://schemas.microsoft.com/office/word/2006/wordml" xmlns:wps="http://schemas.microsoft.com/office/word/2010/wordprocessingShape" mc:Ignorable="w14 w15 w16se w16cid w16 w16cex w16sdtdh wp14">
   <w:sdt>
     <w:sdtPr>
       <w:id w:val="-1360039612"/>
@@ -120,7 +1656,7 @@
 </file>
 
 <file path=word/footer3.xml><?xml version="1.0" encoding="utf-8"?>
-<w:ftr xmlns:wpc="http://schemas.microsoft.com/office/word/2010/wordprocessingCanvas" xmlns:cx="http://schemas.microsoft.com/office/drawing/2014/chartex" xmlns:cx1="http://schemas.microsoft.com/office/drawing/2015/9/8/chartex" xmlns:cx2="http://schemas.microsoft.com/office/drawing/2015/10/21/chartex" xmlns:cx3="http://schemas.microsoft.com/office/drawing/2016/5/9/chartex" xmlns:cx4="http://schemas.microsoft.com/office/drawing/2016/5/10/chartex" xmlns:cx5="http://schemas.microsoft.com/office/drawing/2016/5/11/chartex" xmlns:cx6="http://schemas.microsoft.com/office/drawing/2016/5/12/chartex" xmlns:cx7="http://schemas.microsoft.com/office/drawing/2016/5/13/chartex" xmlns:cx8="http://schemas.microsoft.com/office/drawing/2016/5/14/chartex" xmlns:mc="http://schemas.openxmlformats.org/markup-compatibility/2006" xmlns:aink="http://schemas.microsoft.com/office/drawing/2016/ink" xmlns:am3d="http://schemas.microsoft.com/office/drawing/2017/model3d" xmlns:o="urn:schemas-microsoft-com:office:office" xmlns:r="http://schemas.openxmlformats.org/officeDocument/2006/relationships" xmlns:m="http://schemas.openxmlformats.org/officeDocument/2006/math" xmlns:v="urn:schemas-microsoft-com:vml" xmlns:wp14="http://schemas.microsoft.com/office/word/2010/wordprocessingDrawing" xmlns:wp="http://schemas.openxmlformats.org/drawingml/2006/wordprocessingDrawing" xmlns:w10="urn:schemas-microsoft-com:office:word" xmlns:w="http://schemas.openxmlformats.org/wordprocessingml/2006/main" xmlns:w14="http://schemas.microsoft.com/office/word/2010/wordml" xmlns:w15="http://schemas.microsoft.com/office/word/2012/wordml" xmlns:w16cex="http://schemas.microsoft.com/office/word/2018/wordml/cex" xmlns:w16cid="http://schemas.microsoft.com/office/word/2016/wordml/cid" xmlns:w16="http://schemas.microsoft.com/office/word/2018/wordml" xmlns:w16se="http://schemas.microsoft.com/office/word/2015/wordml/symex" xmlns:wpg="http://schemas.microsoft.com/office/word/2010/wordprocessingGroup" xmlns:wpi="http://schemas.microsoft.com/office/word/2010/wordprocessingInk" xmlns:wne="http://schemas.microsoft.com/office/word/2006/wordml" xmlns:wps="http://schemas.microsoft.com/office/word/2010/wordprocessingShape" mc:Ignorable="w14 w15 w16se w16cid w16 w16cex wp14">
+<w:ftr xmlns:wpc="http://schemas.microsoft.com/office/word/2010/wordprocessingCanvas" xmlns:cx="http://schemas.microsoft.com/office/drawing/2014/chartex" xmlns:cx1="http://schemas.microsoft.com/office/drawing/2015/9/8/chartex" xmlns:cx2="http://schemas.microsoft.com/office/drawing/2015/10/21/chartex" xmlns:cx3="http://schemas.microsoft.com/office/drawing/2016/5/9/chartex" xmlns:cx4="http://schemas.microsoft.com/office/drawing/2016/5/10/chartex" xmlns:cx5="http://schemas.microsoft.com/office/drawing/2016/5/11/chartex" xmlns:cx6="http://schemas.microsoft.com/office/drawing/2016/5/12/chartex" xmlns:cx7="http://schemas.microsoft.com/office/drawing/2016/5/13/chartex" xmlns:cx8="http://schemas.microsoft.com/office/drawing/2016/5/14/chartex" xmlns:mc="http://schemas.openxmlformats.org/markup-compatibility/2006" xmlns:aink="http://schemas.microsoft.com/office/drawing/2016/ink" xmlns:am3d="http://schemas.microsoft.com/office/drawing/2017/model3d" xmlns:o="urn:schemas-microsoft-com:office:office" xmlns:r="http://schemas.openxmlformats.org/officeDocument/2006/relationships" xmlns:m="http://schemas.openxmlformats.org/officeDocument/2006/math" xmlns:v="urn:schemas-microsoft-com:vml" xmlns:wp14="http://schemas.microsoft.com/office/word/2010/wordprocessingDrawing" xmlns:wp="http://schemas.openxmlformats.org/drawingml/2006/wordprocessingDrawing" xmlns:w10="urn:schemas-microsoft-com:office:word" xmlns:w="http://schemas.openxmlformats.org/wordprocessingml/2006/main" xmlns:w14="http://schemas.microsoft.com/office/word/2010/wordml" xmlns:w15="http://schemas.microsoft.com/office/word/2012/wordml" xmlns:w16cex="http://schemas.microsoft.com/office/word/2018/wordml/cex" xmlns:w16cid="http://schemas.microsoft.com/office/word/2016/wordml/cid" xmlns:w16="http://schemas.microsoft.com/office/word/2018/wordml" xmlns:w16sdtdh="http://schemas.microsoft.com/office/word/2020/wordml/sdtdatahash" xmlns:w16se="http://schemas.microsoft.com/office/word/2015/wordml/symex" xmlns:wpg="http://schemas.microsoft.com/office/word/2010/wordprocessingGroup" xmlns:wpi="http://schemas.microsoft.com/office/word/2010/wordprocessingInk" xmlns:wne="http://schemas.microsoft.com/office/word/2006/wordml" xmlns:wps="http://schemas.microsoft.com/office/word/2010/wordprocessingShape" mc:Ignorable="w14 w15 w16se w16cid w16 w16cex w16sdtdh wp14">
   <w:p>
     <w:pPr>
       <w:pStyle w:val="Footer"/>
@@ -132,7 +1668,7 @@
       <mc:AlternateContent>
         <mc:Choice Requires="wps">
           <w:drawing>
-            <wp:anchor distT="45720" distB="45720" distL="114300" distR="114300" simplePos="0" relativeHeight="251666432" behindDoc="0" locked="0" layoutInCell="1" allowOverlap="1" wp14:anchorId="7033065C" wp14:editId="5BFA7F63">
+            <wp:anchor distT="45720" distB="45720" distL="114300" distR="114300" simplePos="0" relativeHeight="251666432" behindDoc="0" locked="0" layoutInCell="1" allowOverlap="1" wp14:anchorId="579D55B4" wp14:editId="1C3FD423">
               <wp:simplePos x="0" y="0"/>
               <wp:positionH relativeFrom="margin">
                 <wp:align>center</wp:align>
@@ -198,11 +1734,11 @@
         </mc:Choice>
         <mc:Fallback>
           <w:pict>
-            <v:shapetype w14:anchorId="7033065C" id="_x0000_t202" coordsize="21600,21600" o:spt="202" path="m,l,21600r21600,l21600,xe">
+            <v:shapetype w14:anchorId="579D55B4" id="_x0000_t202" coordsize="21600,21600" o:spt="202" path="m,l,21600r21600,l21600,xe">
               <v:stroke joinstyle="miter"/>
               <v:path gradientshapeok="t" o:connecttype="rect"/>
             </v:shapetype>
-            <v:shape id="Text Box 2" o:spid="_x0000_s1027" type="#_x0000_t202" style="position:absolute;margin-left:0;margin-top:.75pt;width:270.45pt;height:22.5pt;z-index:251666432;visibility:visible;mso-wrap-style:square;mso-width-percent:0;mso-height-percent:0;mso-wrap-distance-left:9pt;mso-wrap-distance-top:3.6pt;mso-wrap-distance-right:9pt;mso-wrap-distance-bottom:3.6pt;mso-position-horizontal:center;mso-position-horizontal-relative:margin;mso-position-vertical:absolute;mso-position-vertical-relative:text;mso-width-percent:0;mso-height-percent:0;mso-width-relative:margin;mso-height-relative:margin;v-text-anchor:top" o:gfxdata="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" filled="f" stroked="f">
+            <v:shape id="Text Box 2" o:spid="_x0000_s1026" type="#_x0000_t202" style="position:absolute;margin-left:0;margin-top:.75pt;width:270.45pt;height:22.5pt;z-index:251666432;visibility:visible;mso-wrap-style:square;mso-width-percent:0;mso-height-percent:0;mso-wrap-distance-left:9pt;mso-wrap-distance-top:3.6pt;mso-wrap-distance-right:9pt;mso-wrap-distance-bottom:3.6pt;mso-position-horizontal:center;mso-position-horizontal-relative:margin;mso-position-vertical:absolute;mso-position-vertical-relative:text;mso-width-percent:0;mso-height-percent:0;mso-width-relative:margin;mso-height-relative:margin;v-text-anchor:top" o:gfxdata="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" filled="f" stroked="f">
               <v:textbox>
                 <w:txbxContent>
                   <w:p>
@@ -279,7 +1815,7 @@
 </file>
 
 <file path=word/footnotes.xml><?xml version="1.0" encoding="utf-8"?>
-<w:footnotes xmlns:wpc="http://schemas.microsoft.com/office/word/2010/wordprocessingCanvas" xmlns:cx="http://schemas.microsoft.com/office/drawing/2014/chartex" xmlns:cx1="http://schemas.microsoft.com/office/drawing/2015/9/8/chartex" xmlns:cx2="http://schemas.microsoft.com/office/drawing/2015/10/21/chartex" xmlns:cx3="http://schemas.microsoft.com/office/drawing/2016/5/9/chartex" xmlns:cx4="http://schemas.microsoft.com/office/drawing/2016/5/10/chartex" xmlns:cx5="http://schemas.microsoft.com/office/drawing/2016/5/11/chartex" xmlns:cx6="http://schemas.microsoft.com/office/drawing/2016/5/12/chartex" xmlns:cx7="http://schemas.microsoft.com/office/drawing/2016/5/13/chartex" xmlns:cx8="http://schemas.microsoft.com/office/drawing/2016/5/14/chartex" xmlns:mc="http://schemas.openxmlformats.org/markup-compatibility/2006" xmlns:aink="http://schemas.microsoft.com/office/drawing/2016/ink" xmlns:am3d="http://schemas.microsoft.com/office/drawing/2017/model3d" xmlns:o="urn:schemas-microsoft-com:office:office" xmlns:r="http://schemas.openxmlformats.org/officeDocument/2006/relationships" xmlns:m="http://schemas.openxmlformats.org/officeDocument/2006/math" xmlns:v="urn:schemas-microsoft-com:vml" xmlns:wp14="http://schemas.microsoft.com/office/word/2010/wordprocessingDrawing" xmlns:wp="http://schemas.openxmlformats.org/drawingml/2006/wordprocessingDrawing" xmlns:w10="urn:schemas-microsoft-com:office:word" xmlns:w="http://schemas.openxmlformats.org/wordprocessingml/2006/main" xmlns:w14="http://schemas.microsoft.com/office/word/2010/wordml" xmlns:w15="http://schemas.microsoft.com/office/word/2012/wordml" xmlns:w16cex="http://schemas.microsoft.com/office/word/2018/wordml/cex" xmlns:w16cid="http://schemas.microsoft.com/office/word/2016/wordml/cid" xmlns:w16="http://schemas.microsoft.com/office/word/2018/wordml" xmlns:w16se="http://schemas.microsoft.com/office/word/2015/wordml/symex" xmlns:wpg="http://schemas.microsoft.com/office/word/2010/wordprocessingGroup" xmlns:wpi="http://schemas.microsoft.com/office/word/2010/wordprocessingInk" xmlns:wne="http://schemas.microsoft.com/office/word/2006/wordml" xmlns:wps="http://schemas.microsoft.com/office/word/2010/wordprocessingShape" mc:Ignorable="w14 w15 w16se w16cid w16 w16cex wp14">
+<w:footnotes xmlns:wpc="http://schemas.microsoft.com/office/word/2010/wordprocessingCanvas" xmlns:cx="http://schemas.microsoft.com/office/drawing/2014/chartex" xmlns:cx1="http://schemas.microsoft.com/office/drawing/2015/9/8/chartex" xmlns:cx2="http://schemas.microsoft.com/office/drawing/2015/10/21/chartex" xmlns:cx3="http://schemas.microsoft.com/office/drawing/2016/5/9/chartex" xmlns:cx4="http://schemas.microsoft.com/office/drawing/2016/5/10/chartex" xmlns:cx5="http://schemas.microsoft.com/office/drawing/2016/5/11/chartex" xmlns:cx6="http://schemas.microsoft.com/office/drawing/2016/5/12/chartex" xmlns:cx7="http://schemas.microsoft.com/office/drawing/2016/5/13/chartex" xmlns:cx8="http://schemas.microsoft.com/office/drawing/2016/5/14/chartex" xmlns:mc="http://schemas.openxmlformats.org/markup-compatibility/2006" xmlns:aink="http://schemas.microsoft.com/office/drawing/2016/ink" xmlns:am3d="http://schemas.microsoft.com/office/drawing/2017/model3d" xmlns:o="urn:schemas-microsoft-com:office:office" xmlns:r="http://schemas.openxmlformats.org/officeDocument/2006/relationships" xmlns:m="http://schemas.openxmlformats.org/officeDocument/2006/math" xmlns:v="urn:schemas-microsoft-com:vml" xmlns:wp14="http://schemas.microsoft.com/office/word/2010/wordprocessingDrawing" xmlns:wp="http://schemas.openxmlformats.org/drawingml/2006/wordprocessingDrawing" xmlns:w10="urn:schemas-microsoft-com:office:word" xmlns:w="http://schemas.openxmlformats.org/wordprocessingml/2006/main" xmlns:w14="http://schemas.microsoft.com/office/word/2010/wordml" xmlns:w15="http://schemas.microsoft.com/office/word/2012/wordml" xmlns:w16cex="http://schemas.microsoft.com/office/word/2018/wordml/cex" xmlns:w16cid="http://schemas.microsoft.com/office/word/2016/wordml/cid" xmlns:w16="http://schemas.microsoft.com/office/word/2018/wordml" xmlns:w16sdtdh="http://schemas.microsoft.com/office/word/2020/wordml/sdtdatahash" xmlns:w16se="http://schemas.microsoft.com/office/word/2015/wordml/symex" xmlns:wpg="http://schemas.microsoft.com/office/word/2010/wordprocessingGroup" xmlns:wpi="http://schemas.microsoft.com/office/word/2010/wordprocessingInk" xmlns:wne="http://schemas.microsoft.com/office/word/2006/wordml" xmlns:wps="http://schemas.microsoft.com/office/word/2010/wordprocessingShape" mc:Ignorable="w14 w15 w16se w16cid w16 w16cex w16sdtdh wp14">
   <w:footnote w:type="separator" w:id="-1">
     <w:p>
       <w:r>
@@ -298,7 +1834,7 @@
 </file>
 
 <file path=word/header1.xml><?xml version="1.0" encoding="utf-8"?>
-<w:hdr xmlns:wpc="http://schemas.microsoft.com/office/word/2010/wordprocessingCanvas" xmlns:cx="http://schemas.microsoft.com/office/drawing/2014/chartex" xmlns:cx1="http://schemas.microsoft.com/office/drawing/2015/9/8/chartex" xmlns:cx2="http://schemas.microsoft.com/office/drawing/2015/10/21/chartex" xmlns:cx3="http://schemas.microsoft.com/office/drawing/2016/5/9/chartex" xmlns:cx4="http://schemas.microsoft.com/office/drawing/2016/5/10/chartex" xmlns:cx5="http://schemas.microsoft.com/office/drawing/2016/5/11/chartex" xmlns:cx6="http://schemas.microsoft.com/office/drawing/2016/5/12/chartex" xmlns:cx7="http://schemas.microsoft.com/office/drawing/2016/5/13/chartex" xmlns:cx8="http://schemas.microsoft.com/office/drawing/2016/5/14/chartex" xmlns:mc="http://schemas.openxmlformats.org/markup-compatibility/2006" xmlns:aink="http://schemas.microsoft.com/office/drawing/2016/ink" xmlns:am3d="http://schemas.microsoft.com/office/drawing/2017/model3d" xmlns:o="urn:schemas-microsoft-com:office:office" xmlns:r="http://schemas.openxmlformats.org/officeDocument/2006/relationships" xmlns:m="http://schemas.openxmlformats.org/officeDocument/2006/math" xmlns:v="urn:schemas-microsoft-com:vml" xmlns:wp14="http://schemas.microsoft.com/office/word/2010/wordprocessingDrawing" xmlns:wp="http://schemas.openxmlformats.org/drawingml/2006/wordprocessingDrawing" xmlns:w10="urn:schemas-microsoft-com:office:word" xmlns:w="http://schemas.openxmlformats.org/wordprocessingml/2006/main" xmlns:w14="http://schemas.microsoft.com/office/word/2010/wordml" xmlns:w15="http://schemas.microsoft.com/office/word/2012/wordml" xmlns:w16cex="http://schemas.microsoft.com/office/word/2018/wordml/cex" xmlns:w16cid="http://schemas.microsoft.com/office/word/2016/wordml/cid" xmlns:w16="http://schemas.microsoft.com/office/word/2018/wordml" xmlns:w16se="http://schemas.microsoft.com/office/word/2015/wordml/symex" xmlns:wpg="http://schemas.microsoft.com/office/word/2010/wordprocessingGroup" xmlns:wpi="http://schemas.microsoft.com/office/word/2010/wordprocessingInk" xmlns:wne="http://schemas.microsoft.com/office/word/2006/wordml" xmlns:wps="http://schemas.microsoft.com/office/word/2010/wordprocessingShape" mc:Ignorable="w14 w15 w16se w16cid w16 w16cex wp14">
+<w:hdr xmlns:wpc="http://schemas.microsoft.com/office/word/2010/wordprocessingCanvas" xmlns:cx="http://schemas.microsoft.com/office/drawing/2014/chartex" xmlns:cx1="http://schemas.microsoft.com/office/drawing/2015/9/8/chartex" xmlns:cx2="http://schemas.microsoft.com/office/drawing/2015/10/21/chartex" xmlns:cx3="http://schemas.microsoft.com/office/drawing/2016/5/9/chartex" xmlns:cx4="http://schemas.microsoft.com/office/drawing/2016/5/10/chartex" xmlns:cx5="http://schemas.microsoft.com/office/drawing/2016/5/11/chartex" xmlns:cx6="http://schemas.microsoft.com/office/drawing/2016/5/12/chartex" xmlns:cx7="http://schemas.microsoft.com/office/drawing/2016/5/13/chartex" xmlns:cx8="http://schemas.microsoft.com/office/drawing/2016/5/14/chartex" xmlns:mc="http://schemas.openxmlformats.org/markup-compatibility/2006" xmlns:aink="http://schemas.microsoft.com/office/drawing/2016/ink" xmlns:am3d="http://schemas.microsoft.com/office/drawing/2017/model3d" xmlns:o="urn:schemas-microsoft-com:office:office" xmlns:r="http://schemas.openxmlformats.org/officeDocument/2006/relationships" xmlns:m="http://schemas.openxmlformats.org/officeDocument/2006/math" xmlns:v="urn:schemas-microsoft-com:vml" xmlns:wp14="http://schemas.microsoft.com/office/word/2010/wordprocessingDrawing" xmlns:wp="http://schemas.openxmlformats.org/drawingml/2006/wordprocessingDrawing" xmlns:w10="urn:schemas-microsoft-com:office:word" xmlns:w="http://schemas.openxmlformats.org/wordprocessingml/2006/main" xmlns:w14="http://schemas.microsoft.com/office/word/2010/wordml" xmlns:w15="http://schemas.microsoft.com/office/word/2012/wordml" xmlns:w16cex="http://schemas.microsoft.com/office/word/2018/wordml/cex" xmlns:w16cid="http://schemas.microsoft.com/office/word/2016/wordml/cid" xmlns:w16="http://schemas.microsoft.com/office/word/2018/wordml" xmlns:w16sdtdh="http://schemas.microsoft.com/office/word/2020/wordml/sdtdatahash" xmlns:w16se="http://schemas.microsoft.com/office/word/2015/wordml/symex" xmlns:wpg="http://schemas.microsoft.com/office/word/2010/wordprocessingGroup" xmlns:wpi="http://schemas.microsoft.com/office/word/2010/wordprocessingInk" xmlns:wne="http://schemas.microsoft.com/office/word/2006/wordml" xmlns:wps="http://schemas.microsoft.com/office/word/2010/wordprocessingShape" mc:Ignorable="w14 w15 w16se w16cid w16 w16cex w16sdtdh wp14">
   <w:p>
     <w:pPr>
       <w:pStyle w:val="Header"/>
@@ -308,7 +1844,7 @@
 </file>
 
 <file path=word/header2.xml><?xml version="1.0" encoding="utf-8"?>
-<w:hdr xmlns:wpc="http://schemas.microsoft.com/office/word/2010/wordprocessingCanvas" xmlns:cx="http://schemas.microsoft.com/office/drawing/2014/chartex" xmlns:cx1="http://schemas.microsoft.com/office/drawing/2015/9/8/chartex" xmlns:cx2="http://schemas.microsoft.com/office/drawing/2015/10/21/chartex" xmlns:cx3="http://schemas.microsoft.com/office/drawing/2016/5/9/chartex" xmlns:cx4="http://schemas.microsoft.com/office/drawing/2016/5/10/chartex" xmlns:cx5="http://schemas.microsoft.com/office/drawing/2016/5/11/chartex" xmlns:cx6="http://schemas.microsoft.com/office/drawing/2016/5/12/chartex" xmlns:cx7="http://schemas.microsoft.com/office/drawing/2016/5/13/chartex" xmlns:cx8="http://schemas.microsoft.com/office/drawing/2016/5/14/chartex" xmlns:mc="http://schemas.openxmlformats.org/markup-compatibility/2006" xmlns:aink="http://schemas.microsoft.com/office/drawing/2016/ink" xmlns:am3d="http://schemas.microsoft.com/office/drawing/2017/model3d" xmlns:o="urn:schemas-microsoft-com:office:office" xmlns:r="http://schemas.openxmlformats.org/officeDocument/2006/relationships" xmlns:m="http://schemas.openxmlformats.org/officeDocument/2006/math" xmlns:v="urn:schemas-microsoft-com:vml" xmlns:wp14="http://schemas.microsoft.com/office/word/2010/wordprocessingDrawing" xmlns:wp="http://schemas.openxmlformats.org/drawingml/2006/wordprocessingDrawing" xmlns:w10="urn:schemas-microsoft-com:office:word" xmlns:w="http://schemas.openxmlformats.org/wordprocessingml/2006/main" xmlns:w14="http://schemas.microsoft.com/office/word/2010/wordml" xmlns:w15="http://schemas.microsoft.com/office/word/2012/wordml" xmlns:w16cex="http://schemas.microsoft.com/office/word/2018/wordml/cex" xmlns:w16cid="http://schemas.microsoft.com/office/word/2016/wordml/cid" xmlns:w16="http://schemas.microsoft.com/office/word/2018/wordml" xmlns:w16se="http://schemas.microsoft.com/office/word/2015/wordml/symex" xmlns:wpg="http://schemas.microsoft.com/office/word/2010/wordprocessingGroup" xmlns:wpi="http://schemas.microsoft.com/office/word/2010/wordprocessingInk" xmlns:wne="http://schemas.microsoft.com/office/word/2006/wordml" xmlns:wps="http://schemas.microsoft.com/office/word/2010/wordprocessingShape" mc:Ignorable="w14 w15 w16se w16cid w16 w16cex wp14">
+<w:hdr xmlns:wpc="http://schemas.microsoft.com/office/word/2010/wordprocessingCanvas" xmlns:cx="http://schemas.microsoft.com/office/drawing/2014/chartex" xmlns:cx1="http://schemas.microsoft.com/office/drawing/2015/9/8/chartex" xmlns:cx2="http://schemas.microsoft.com/office/drawing/2015/10/21/chartex" xmlns:cx3="http://schemas.microsoft.com/office/drawing/2016/5/9/chartex" xmlns:cx4="http://schemas.microsoft.com/office/drawing/2016/5/10/chartex" xmlns:cx5="http://schemas.microsoft.com/office/drawing/2016/5/11/chartex" xmlns:cx6="http://schemas.microsoft.com/office/drawing/2016/5/12/chartex" xmlns:cx7="http://schemas.microsoft.com/office/drawing/2016/5/13/chartex" xmlns:cx8="http://schemas.microsoft.com/office/drawing/2016/5/14/chartex" xmlns:mc="http://schemas.openxmlformats.org/markup-compatibility/2006" xmlns:aink="http://schemas.microsoft.com/office/drawing/2016/ink" xmlns:am3d="http://schemas.microsoft.com/office/drawing/2017/model3d" xmlns:o="urn:schemas-microsoft-com:office:office" xmlns:r="http://schemas.openxmlformats.org/officeDocument/2006/relationships" xmlns:m="http://schemas.openxmlformats.org/officeDocument/2006/math" xmlns:v="urn:schemas-microsoft-com:vml" xmlns:wp14="http://schemas.microsoft.com/office/word/2010/wordprocessingDrawing" xmlns:wp="http://schemas.openxmlformats.org/drawingml/2006/wordprocessingDrawing" xmlns:w10="urn:schemas-microsoft-com:office:word" xmlns:w="http://schemas.openxmlformats.org/wordprocessingml/2006/main" xmlns:w14="http://schemas.microsoft.com/office/word/2010/wordml" xmlns:w15="http://schemas.microsoft.com/office/word/2012/wordml" xmlns:w16cex="http://schemas.microsoft.com/office/word/2018/wordml/cex" xmlns:w16cid="http://schemas.microsoft.com/office/word/2016/wordml/cid" xmlns:w16="http://schemas.microsoft.com/office/word/2018/wordml" xmlns:w16sdtdh="http://schemas.microsoft.com/office/word/2020/wordml/sdtdatahash" xmlns:w16se="http://schemas.microsoft.com/office/word/2015/wordml/symex" xmlns:wpg="http://schemas.microsoft.com/office/word/2010/wordprocessingGroup" xmlns:wpi="http://schemas.microsoft.com/office/word/2010/wordprocessingInk" xmlns:wne="http://schemas.microsoft.com/office/word/2006/wordml" xmlns:wps="http://schemas.microsoft.com/office/word/2010/wordprocessingShape" mc:Ignorable="w14 w15 w16se w16cid w16 w16cex w16sdtdh wp14">
   <w:p>
     <w:pPr>
       <w:pStyle w:val="Header"/>
@@ -318,7 +1854,7 @@
 </file>
 
 <file path=word/header3.xml><?xml version="1.0" encoding="utf-8"?>
-<w:hdr xmlns:wpc="http://schemas.microsoft.com/office/word/2010/wordprocessingCanvas" xmlns:cx="http://schemas.microsoft.com/office/drawing/2014/chartex" xmlns:cx1="http://schemas.microsoft.com/office/drawing/2015/9/8/chartex" xmlns:cx2="http://schemas.microsoft.com/office/drawing/2015/10/21/chartex" xmlns:cx3="http://schemas.microsoft.com/office/drawing/2016/5/9/chartex" xmlns:cx4="http://schemas.microsoft.com/office/drawing/2016/5/10/chartex" xmlns:cx5="http://schemas.microsoft.com/office/drawing/2016/5/11/chartex" xmlns:cx6="http://schemas.microsoft.com/office/drawing/2016/5/12/chartex" xmlns:cx7="http://schemas.microsoft.com/office/drawing/2016/5/13/chartex" xmlns:cx8="http://schemas.microsoft.com/office/drawing/2016/5/14/chartex" xmlns:mc="http://schemas.openxmlformats.org/markup-compatibility/2006" xmlns:aink="http://schemas.microsoft.com/office/drawing/2016/ink" xmlns:am3d="http://schemas.microsoft.com/office/drawing/2017/model3d" xmlns:o="urn:schemas-microsoft-com:office:office" xmlns:r="http://schemas.openxmlformats.org/officeDocument/2006/relationships" xmlns:m="http://schemas.openxmlformats.org/officeDocument/2006/math" xmlns:v="urn:schemas-microsoft-com:vml" xmlns:wp14="http://schemas.microsoft.com/office/word/2010/wordprocessingDrawing" xmlns:wp="http://schemas.openxmlformats.org/drawingml/2006/wordprocessingDrawing" xmlns:w10="urn:schemas-microsoft-com:office:word" xmlns:w="http://schemas.openxmlformats.org/wordprocessingml/2006/main" xmlns:w14="http://schemas.microsoft.com/office/word/2010/wordml" xmlns:w15="http://schemas.microsoft.com/office/word/2012/wordml" xmlns:w16cex="http://schemas.microsoft.com/office/word/2018/wordml/cex" xmlns:w16cid="http://schemas.microsoft.com/office/word/2016/wordml/cid" xmlns:w16="http://schemas.microsoft.com/office/word/2018/wordml" xmlns:w16se="http://schemas.microsoft.com/office/word/2015/wordml/symex" xmlns:wpg="http://schemas.microsoft.com/office/word/2010/wordprocessingGroup" xmlns:wpi="http://schemas.microsoft.com/office/word/2010/wordprocessingInk" xmlns:wne="http://schemas.microsoft.com/office/word/2006/wordml" xmlns:wps="http://schemas.microsoft.com/office/word/2010/wordprocessingShape" mc:Ignorable="w14 w15 w16se w16cid w16 w16cex wp14">
+<w:hdr xmlns:wpc="http://schemas.microsoft.com/office/word/2010/wordprocessingCanvas" xmlns:cx="http://schemas.microsoft.com/office/drawing/2014/chartex" xmlns:cx1="http://schemas.microsoft.com/office/drawing/2015/9/8/chartex" xmlns:cx2="http://schemas.microsoft.com/office/drawing/2015/10/21/chartex" xmlns:cx3="http://schemas.microsoft.com/office/drawing/2016/5/9/chartex" xmlns:cx4="http://schemas.microsoft.com/office/drawing/2016/5/10/chartex" xmlns:cx5="http://schemas.microsoft.com/office/drawing/2016/5/11/chartex" xmlns:cx6="http://schemas.microsoft.com/office/drawing/2016/5/12/chartex" xmlns:cx7="http://schemas.microsoft.com/office/drawing/2016/5/13/chartex" xmlns:cx8="http://schemas.microsoft.com/office/drawing/2016/5/14/chartex" xmlns:mc="http://schemas.openxmlformats.org/markup-compatibility/2006" xmlns:aink="http://schemas.microsoft.com/office/drawing/2016/ink" xmlns:am3d="http://schemas.microsoft.com/office/drawing/2017/model3d" xmlns:o="urn:schemas-microsoft-com:office:office" xmlns:r="http://schemas.openxmlformats.org/officeDocument/2006/relationships" xmlns:m="http://schemas.openxmlformats.org/officeDocument/2006/math" xmlns:v="urn:schemas-microsoft-com:vml" xmlns:wp14="http://schemas.microsoft.com/office/word/2010/wordprocessingDrawing" xmlns:wp="http://schemas.openxmlformats.org/drawingml/2006/wordprocessingDrawing" xmlns:w10="urn:schemas-microsoft-com:office:word" xmlns:w="http://schemas.openxmlformats.org/wordprocessingml/2006/main" xmlns:w14="http://schemas.microsoft.com/office/word/2010/wordml" xmlns:w15="http://schemas.microsoft.com/office/word/2012/wordml" xmlns:w16cex="http://schemas.microsoft.com/office/word/2018/wordml/cex" xmlns:w16cid="http://schemas.microsoft.com/office/word/2016/wordml/cid" xmlns:w16="http://schemas.microsoft.com/office/word/2018/wordml" xmlns:w16sdtdh="http://schemas.microsoft.com/office/word/2020/wordml/sdtdatahash" xmlns:w16se="http://schemas.microsoft.com/office/word/2015/wordml/symex" xmlns:wpg="http://schemas.microsoft.com/office/word/2010/wordprocessingGroup" xmlns:wpi="http://schemas.microsoft.com/office/word/2010/wordprocessingInk" xmlns:wne="http://schemas.microsoft.com/office/word/2006/wordml" xmlns:wps="http://schemas.microsoft.com/office/word/2010/wordprocessingShape" mc:Ignorable="w14 w15 w16se w16cid w16 w16cex w16sdtdh wp14">
   <w:p>
     <w:pPr>
       <w:pStyle w:val="Header"/>
@@ -328,7 +1864,7 @@
         <w:noProof/>
       </w:rPr>
       <w:drawing>
-        <wp:anchor distT="0" distB="0" distL="114300" distR="114300" simplePos="0" relativeHeight="251668480" behindDoc="0" locked="0" layoutInCell="1" allowOverlap="1" wp14:anchorId="34D29611" wp14:editId="566E841E">
+        <wp:anchor distT="0" distB="0" distL="114300" distR="114300" simplePos="0" relativeHeight="251668480" behindDoc="0" locked="0" layoutInCell="1" allowOverlap="1" wp14:anchorId="5A3CB950" wp14:editId="4FB44F44">
           <wp:simplePos x="0" y="0"/>
           <wp:positionH relativeFrom="column">
             <wp:posOffset>0</wp:posOffset>
@@ -406,7 +1942,7 @@
 </file>
 
 <file path=word/numbering.xml><?xml version="1.0" encoding="utf-8"?>
-<w:numbering xmlns:wpc="http://schemas.microsoft.com/office/word/2010/wordprocessingCanvas" xmlns:cx="http://schemas.microsoft.com/office/drawing/2014/chartex" xmlns:cx1="http://schemas.microsoft.com/office/drawing/2015/9/8/chartex" xmlns:cx2="http://schemas.microsoft.com/office/drawing/2015/10/21/chartex" xmlns:cx3="http://schemas.microsoft.com/office/drawing/2016/5/9/chartex" xmlns:cx4="http://schemas.microsoft.com/office/drawing/2016/5/10/chartex" xmlns:cx5="http://schemas.microsoft.com/office/drawing/2016/5/11/chartex" xmlns:cx6="http://schemas.microsoft.com/office/drawing/2016/5/12/chartex" xmlns:cx7="http://schemas.microsoft.com/office/drawing/2016/5/13/chartex" xmlns:cx8="http://schemas.microsoft.com/office/drawing/2016/5/14/chartex" xmlns:mc="http://schemas.openxmlformats.org/markup-compatibility/2006" xmlns:aink="http://schemas.microsoft.com/office/drawing/2016/ink" xmlns:am3d="http://schemas.microsoft.com/office/drawing/2017/model3d" xmlns:o="urn:schemas-microsoft-com:office:office" xmlns:r="http://schemas.openxmlformats.org/officeDocument/2006/relationships" xmlns:m="http://schemas.openxmlformats.org/officeDocument/2006/math" xmlns:v="urn:schemas-microsoft-com:vml" xmlns:wp14="http://schemas.microsoft.com/office/word/2010/wordprocessingDrawing" xmlns:wp="http://schemas.openxmlformats.org/drawingml/2006/wordprocessingDrawing" xmlns:w10="urn:schemas-microsoft-com:office:word" xmlns:w="http://schemas.openxmlformats.org/wordprocessingml/2006/main" xmlns:w14="http://schemas.microsoft.com/office/word/2010/wordml" xmlns:w15="http://schemas.microsoft.com/office/word/2012/wordml" xmlns:w16cex="http://schemas.microsoft.com/office/word/2018/wordml/cex" xmlns:w16cid="http://schemas.microsoft.com/office/word/2016/wordml/cid" xmlns:w16="http://schemas.microsoft.com/office/word/2018/wordml" xmlns:w16se="http://schemas.microsoft.com/office/word/2015/wordml/symex" xmlns:wpg="http://schemas.microsoft.com/office/word/2010/wordprocessingGroup" xmlns:wpi="http://schemas.microsoft.com/office/word/2010/wordprocessingInk" xmlns:wne="http://schemas.microsoft.com/office/word/2006/wordml" xmlns:wps="http://schemas.microsoft.com/office/word/2010/wordprocessingShape" mc:Ignorable="w14 w15 w16se w16cid w16 w16cex wp14">
+<w:numbering xmlns:wpc="http://schemas.microsoft.com/office/word/2010/wordprocessingCanvas" xmlns:cx="http://schemas.microsoft.com/office/drawing/2014/chartex" xmlns:cx1="http://schemas.microsoft.com/office/drawing/2015/9/8/chartex" xmlns:cx2="http://schemas.microsoft.com/office/drawing/2015/10/21/chartex" xmlns:cx3="http://schemas.microsoft.com/office/drawing/2016/5/9/chartex" xmlns:cx4="http://schemas.microsoft.com/office/drawing/2016/5/10/chartex" xmlns:cx5="http://schemas.microsoft.com/office/drawing/2016/5/11/chartex" xmlns:cx6="http://schemas.microsoft.com/office/drawing/2016/5/12/chartex" xmlns:cx7="http://schemas.microsoft.com/office/drawing/2016/5/13/chartex" xmlns:cx8="http://schemas.microsoft.com/office/drawing/2016/5/14/chartex" xmlns:mc="http://schemas.openxmlformats.org/markup-compatibility/2006" xmlns:aink="http://schemas.microsoft.com/office/drawing/2016/ink" xmlns:am3d="http://schemas.microsoft.com/office/drawing/2017/model3d" xmlns:o="urn:schemas-microsoft-com:office:office" xmlns:r="http://schemas.openxmlformats.org/officeDocument/2006/relationships" xmlns:m="http://schemas.openxmlformats.org/officeDocument/2006/math" xmlns:v="urn:schemas-microsoft-com:vml" xmlns:wp14="http://schemas.microsoft.com/office/word/2010/wordprocessingDrawing" xmlns:wp="http://schemas.openxmlformats.org/drawingml/2006/wordprocessingDrawing" xmlns:w10="urn:schemas-microsoft-com:office:word" xmlns:w="http://schemas.openxmlformats.org/wordprocessingml/2006/main" xmlns:w14="http://schemas.microsoft.com/office/word/2010/wordml" xmlns:w15="http://schemas.microsoft.com/office/word/2012/wordml" xmlns:w16cex="http://schemas.microsoft.com/office/word/2018/wordml/cex" xmlns:w16cid="http://schemas.microsoft.com/office/word/2016/wordml/cid" xmlns:w16="http://schemas.microsoft.com/office/word/2018/wordml" xmlns:w16sdtdh="http://schemas.microsoft.com/office/word/2020/wordml/sdtdatahash" xmlns:w16se="http://schemas.microsoft.com/office/word/2015/wordml/symex" xmlns:wpg="http://schemas.microsoft.com/office/word/2010/wordprocessingGroup" xmlns:wpi="http://schemas.microsoft.com/office/word/2010/wordprocessingInk" xmlns:wne="http://schemas.microsoft.com/office/word/2006/wordml" xmlns:wps="http://schemas.microsoft.com/office/word/2010/wordprocessingShape" mc:Ignorable="w14 w15 w16se w16cid w16 w16cex w16sdtdh wp14">
   <w:abstractNum w:abstractNumId="0" w15:restartNumberingAfterBreak="0">
     <w:nsid w:val="FFFFFF7C"/>
     <w:multiLevelType w:val="singleLevel"/>
@@ -593,6 +2129,83 @@
     </w:lvl>
   </w:abstractNum>
   <w:abstractNum w:abstractNumId="10" w15:restartNumberingAfterBreak="0">
+    <w:nsid w:val="0000A990"/>
+    <w:multiLevelType w:val="multilevel"/>
+    <w:tmpl w:val="8BD628C4"/>
+    <w:lvl w:ilvl="0">
+      <w:numFmt w:val="bullet"/>
+      <w:lvlText w:val=" "/>
+      <w:lvlJc w:val="left"/>
+      <w:pPr>
+        <w:ind w:left="720" w:hanging="480"/>
+      </w:pPr>
+    </w:lvl>
+    <w:lvl w:ilvl="1">
+      <w:numFmt w:val="bullet"/>
+      <w:lvlText w:val=" "/>
+      <w:lvlJc w:val="left"/>
+      <w:pPr>
+        <w:ind w:left="1440" w:hanging="480"/>
+      </w:pPr>
+    </w:lvl>
+    <w:lvl w:ilvl="2">
+      <w:numFmt w:val="bullet"/>
+      <w:lvlText w:val=" "/>
+      <w:lvlJc w:val="left"/>
+      <w:pPr>
+        <w:ind w:left="2160" w:hanging="480"/>
+      </w:pPr>
+    </w:lvl>
+    <w:lvl w:ilvl="3">
+      <w:numFmt w:val="bullet"/>
+      <w:lvlText w:val=" "/>
+      <w:lvlJc w:val="left"/>
+      <w:pPr>
+        <w:ind w:left="2880" w:hanging="480"/>
+      </w:pPr>
+    </w:lvl>
+    <w:lvl w:ilvl="4">
+      <w:numFmt w:val="bullet"/>
+      <w:lvlText w:val=" "/>
+      <w:lvlJc w:val="left"/>
+      <w:pPr>
+        <w:ind w:left="3600" w:hanging="480"/>
+      </w:pPr>
+    </w:lvl>
+    <w:lvl w:ilvl="5">
+      <w:numFmt w:val="bullet"/>
+      <w:lvlText w:val=" "/>
+      <w:lvlJc w:val="left"/>
+      <w:pPr>
+        <w:ind w:left="4320" w:hanging="480"/>
+      </w:pPr>
+    </w:lvl>
+    <w:lvl w:ilvl="6">
+      <w:numFmt w:val="bullet"/>
+      <w:lvlText w:val=" "/>
+      <w:lvlJc w:val="left"/>
+      <w:pPr>
+        <w:ind w:left="5040" w:hanging="480"/>
+      </w:pPr>
+    </w:lvl>
+    <w:lvl w:ilvl="7">
+      <w:numFmt w:val="bullet"/>
+      <w:lvlText w:val=" "/>
+      <w:lvlJc w:val="left"/>
+      <w:pPr>
+        <w:ind w:left="5760" w:hanging="480"/>
+      </w:pPr>
+    </w:lvl>
+    <w:lvl w:ilvl="8">
+      <w:numFmt w:val="bullet"/>
+      <w:lvlText w:val=" "/>
+      <w:lvlJc w:val="left"/>
+      <w:pPr>
+        <w:ind w:left="6480" w:hanging="480"/>
+      </w:pPr>
+    </w:lvl>
+  </w:abstractNum>
+  <w:abstractNum w:abstractNumId="11" w15:restartNumberingAfterBreak="0">
     <w:nsid w:val="2C1AE401"/>
     <w:multiLevelType w:val="multilevel"/>
     <w:tmpl w:val="0FAE05F8"/>
@@ -697,7 +2310,7 @@
     </w:lvl>
   </w:abstractNum>
   <w:num w:numId="1">
-    <w:abstractNumId w:val="10"/>
+    <w:abstractNumId w:val="11"/>
   </w:num>
   <w:num w:numId="2">
     <w:abstractNumId w:val="9"/>
@@ -729,11 +2342,14 @@
   <w:num w:numId="11">
     <w:abstractNumId w:val="0"/>
   </w:num>
+  <w:num w:numId="12">
+    <w:abstractNumId w:val="10"/>
+  </w:num>
 </w:numbering>
 </file>
 
 <file path=word/styles.xml><?xml version="1.0" encoding="utf-8"?>
-<w:styles xmlns:mc="http://schemas.openxmlformats.org/markup-compatibility/2006" xmlns:r="http://schemas.openxmlformats.org/officeDocument/2006/relationships" xmlns:w="http://schemas.openxmlformats.org/wordprocessingml/2006/main" xmlns:w14="http://schemas.microsoft.com/office/word/2010/wordml" xmlns:w15="http://schemas.microsoft.com/office/word/2012/wordml" xmlns:w16cex="http://schemas.microsoft.com/office/word/2018/wordml/cex" xmlns:w16cid="http://schemas.microsoft.com/office/word/2016/wordml/cid" xmlns:w16="http://schemas.microsoft.com/office/word/2018/wordml" xmlns:w16se="http://schemas.microsoft.com/office/word/2015/wordml/symex" mc:Ignorable="w14 w15 w16se w16cid w16 w16cex">
+<w:styles xmlns:mc="http://schemas.openxmlformats.org/markup-compatibility/2006" xmlns:r="http://schemas.openxmlformats.org/officeDocument/2006/relationships" xmlns:w="http://schemas.openxmlformats.org/wordprocessingml/2006/main" xmlns:w14="http://schemas.microsoft.com/office/word/2010/wordml" xmlns:w15="http://schemas.microsoft.com/office/word/2012/wordml" xmlns:w16cex="http://schemas.microsoft.com/office/word/2018/wordml/cex" xmlns:w16cid="http://schemas.microsoft.com/office/word/2016/wordml/cid" xmlns:w16="http://schemas.microsoft.com/office/word/2018/wordml" xmlns:w16sdtdh="http://schemas.microsoft.com/office/word/2020/wordml/sdtdatahash" xmlns:w16se="http://schemas.microsoft.com/office/word/2015/wordml/symex" mc:Ignorable="w14 w15 w16se w16cid w16 w16cex w16sdtdh">
   <w:docDefaults>
     <w:rPrDefault>
       <w:rPr>

</xml_diff>

<commit_message>
Accessibility changes to Customer Letter Template
</commit_message>
<xml_diff>
--- a/NRCS_Wetland_Tools_Pro/SUPPORT/Templates/WC_Letter_Template.docx
+++ b/NRCS_Wetland_Tools_Pro/SUPPORT/Templates/WC_Letter_Template.docx
@@ -6,12 +6,17 @@
       <w:pPr>
         <w:pStyle w:val="FirstParagraph"/>
       </w:pPr>
+      <w:proofErr w:type="gramStart"/>
       <w:r>
         <w:t xml:space="preserve">{{ </w:t>
       </w:r>
       <w:proofErr w:type="spellStart"/>
       <w:r>
-        <w:t>today_date</w:t>
+        <w:t>today</w:t>
+      </w:r>
+      <w:proofErr w:type="gramEnd"/>
+      <w:r>
+        <w:t>_date</w:t>
       </w:r>
       <w:proofErr w:type="spellEnd"/>
       <w:r>
@@ -21,19 +26,31 @@
     <w:p>
       <w:pPr>
         <w:pStyle w:val="Heading5"/>
+        <w:rPr>
+          <w:color w:val="365F91" w:themeColor="accent1" w:themeShade="BF"/>
+        </w:rPr>
       </w:pPr>
       <w:bookmarkStart w:id="0" w:name="certified-mail"/>
       <w:r>
+        <w:rPr>
+          <w:color w:val="365F91" w:themeColor="accent1" w:themeShade="BF"/>
+        </w:rPr>
         <w:t>CERTIFIED MAIL</w:t>
       </w:r>
     </w:p>
     <w:p>
       <w:pPr>
         <w:pStyle w:val="Heading5"/>
+        <w:rPr>
+          <w:color w:val="365F91" w:themeColor="accent1" w:themeShade="BF"/>
+        </w:rPr>
       </w:pPr>
       <w:bookmarkStart w:id="1" w:name="return-receipt-requested"/>
       <w:bookmarkEnd w:id="0"/>
       <w:r>
+        <w:rPr>
+          <w:color w:val="365F91" w:themeColor="accent1" w:themeShade="BF"/>
+        </w:rPr>
         <w:t>RETURN RECEIPT REQUESTED</w:t>
       </w:r>
     </w:p>
@@ -41,10 +58,12 @@
       <w:pPr>
         <w:pStyle w:val="FirstParagraph"/>
       </w:pPr>
+      <w:proofErr w:type="gramStart"/>
       <w:r>
         <w:t xml:space="preserve">{{  </w:t>
       </w:r>
       <w:proofErr w:type="spellStart"/>
+      <w:proofErr w:type="gramEnd"/>
       <w:r>
         <w:t>nrcs_address</w:t>
       </w:r>
@@ -129,12 +148,17 @@
       <w:pPr>
         <w:pStyle w:val="BodyText"/>
       </w:pPr>
+      <w:proofErr w:type="gramStart"/>
       <w:r>
         <w:t xml:space="preserve">{{ </w:t>
       </w:r>
       <w:proofErr w:type="spellStart"/>
       <w:r>
-        <w:t>admin_data</w:t>
+        <w:t>admin</w:t>
+      </w:r>
+      <w:proofErr w:type="gramEnd"/>
+      <w:r>
+        <w:t>_data</w:t>
       </w:r>
       <w:proofErr w:type="spellEnd"/>
       <w:r>
@@ -218,12 +242,17 @@
       <w:r>
         <w:t xml:space="preserve">TRACT: </w:t>
       </w:r>
+      <w:proofErr w:type="gramStart"/>
       <w:r>
         <w:t xml:space="preserve">{{ </w:t>
       </w:r>
       <w:proofErr w:type="spellStart"/>
       <w:r>
-        <w:t>admin_data</w:t>
+        <w:t>admin</w:t>
+      </w:r>
+      <w:proofErr w:type="gramEnd"/>
+      <w:r>
+        <w:t>_data</w:t>
       </w:r>
       <w:proofErr w:type="spellEnd"/>
       <w:r>
@@ -304,8 +333,13 @@
       <w:pPr>
         <w:pStyle w:val="BodyText"/>
       </w:pPr>
-      <w:r>
-        <w:t xml:space="preserve">In order to maintain USDA program eligibility, program participants must not produce an agricultural commodity on wetlands converted after December 23, </w:t>
+      <w:proofErr w:type="gramStart"/>
+      <w:r>
+        <w:t>In order to</w:t>
+      </w:r>
+      <w:proofErr w:type="gramEnd"/>
+      <w:r>
+        <w:t xml:space="preserve"> maintain USDA program eligibility, program participants must not produce an agricultural commodity on wetlands converted after December 23, </w:t>
       </w:r>
       <w:r>
         <w:t>1985</w:t>
@@ -346,7 +380,15 @@
       </w:pPr>
       <w:bookmarkStart w:id="3" w:name="X3d9d52c85cec45df04e667dbe81df8291bfd735"/>
       <w:r>
-        <w:t>Hydrophytic vegetation means plants growing in water or in a substrate that is at least periodically deficient in oxygen during a growing season as a result of excessive water content (7 CFR § 12.31(b)).</w:t>
+        <w:t xml:space="preserve">Hydrophytic vegetation means plants growing in water or in a substrate that is at least periodically deficient in oxygen during a growing season </w:t>
+      </w:r>
+      <w:proofErr w:type="gramStart"/>
+      <w:r>
+        <w:t>as a result of</w:t>
+      </w:r>
+      <w:proofErr w:type="gramEnd"/>
+      <w:r>
+        <w:t xml:space="preserve"> excessive water content (7 CFR § 12.31(b)).</w:t>
       </w:r>
     </w:p>
     <w:p>
@@ -529,7 +571,23 @@
       <w:bookmarkStart w:id="10" w:name="Xb93a809e30fc3ae0c072d98cb37956f157cac9c"/>
       <w:bookmarkEnd w:id="9"/>
       <w:r>
-        <w:t>2. Mediation may be used to assist you and NRCS in trying to reach a mutually agreeable resolution or settlement regarding this PTD. Through mediation, the parties have the opportunity to work together with the assistance of the mediator to improve communications, understand the relevant issues, develop and explore alternatives, and reach a mutually satisfactory resolution. In order to request mediation, the request must be in writing and addressed to the Designated Conservationist who made this determination.</w:t>
+        <w:t xml:space="preserve">2. Mediation may be used to assist you and NRCS in trying to reach a mutually agreeable resolution or settlement regarding this PTD. Through mediation, the parties </w:t>
+      </w:r>
+      <w:proofErr w:type="gramStart"/>
+      <w:r>
+        <w:t>have the opportunity to</w:t>
+      </w:r>
+      <w:proofErr w:type="gramEnd"/>
+      <w:r>
+        <w:t xml:space="preserve"> work together with the assistance of the mediator to improve communications, understand the relevant issues, develop and explore alternatives, and reach a mutually satisfactory resolution. </w:t>
+      </w:r>
+      <w:proofErr w:type="gramStart"/>
+      <w:r>
+        <w:t>In order to</w:t>
+      </w:r>
+      <w:proofErr w:type="gramEnd"/>
+      <w:r>
+        <w:t xml:space="preserve"> request mediation, the request must be in writing and addressed to the Designated Conservationist who made this determination.</w:t>
       </w:r>
     </w:p>
     <w:p>
@@ -600,6 +658,7 @@
               <w:spacing w:before="100" w:after="100"/>
               <w:ind w:left="100" w:right="100"/>
             </w:pPr>
+            <w:proofErr w:type="gramStart"/>
             <w:r>
               <w:rPr>
                 <w:rFonts w:ascii="Times" w:eastAsia="Times" w:hAnsi="Times" w:cs="Times"/>
@@ -615,7 +674,16 @@
                 <w:color w:val="000000"/>
                 <w:szCs w:val="20"/>
               </w:rPr>
-              <w:t>fsa_address</w:t>
+              <w:t>fsa</w:t>
+            </w:r>
+            <w:proofErr w:type="gramEnd"/>
+            <w:r>
+              <w:rPr>
+                <w:rFonts w:ascii="Times" w:eastAsia="Times" w:hAnsi="Times" w:cs="Times"/>
+                <w:color w:val="000000"/>
+                <w:szCs w:val="20"/>
+              </w:rPr>
+              <w:t>_address</w:t>
             </w:r>
             <w:proofErr w:type="spellEnd"/>
             <w:r>
@@ -674,6 +742,7 @@
               </w:rPr>
               <w:t xml:space="preserve">Telephone: </w:t>
             </w:r>
+            <w:proofErr w:type="gramStart"/>
             <w:r>
               <w:rPr>
                 <w:rFonts w:ascii="Times" w:eastAsia="Times" w:hAnsi="Times" w:cs="Times"/>
@@ -689,7 +758,16 @@
                 <w:color w:val="000000"/>
                 <w:szCs w:val="20"/>
               </w:rPr>
-              <w:t>fsa_address</w:t>
+              <w:t>fsa</w:t>
+            </w:r>
+            <w:proofErr w:type="gramEnd"/>
+            <w:r>
+              <w:rPr>
+                <w:rFonts w:ascii="Times" w:eastAsia="Times" w:hAnsi="Times" w:cs="Times"/>
+                <w:color w:val="000000"/>
+                <w:szCs w:val="20"/>
+              </w:rPr>
+              <w:t>_address</w:t>
             </w:r>
             <w:proofErr w:type="spellEnd"/>
             <w:r>
@@ -741,6 +819,7 @@
                 <w:highlight w:val="yellow"/>
               </w:rPr>
             </w:pPr>
+            <w:proofErr w:type="gramStart"/>
             <w:r>
               <w:rPr>
                 <w:rFonts w:ascii="Times" w:eastAsia="Times" w:hAnsi="Times" w:cs="Times"/>
@@ -756,7 +835,16 @@
                 <w:color w:val="000000"/>
                 <w:szCs w:val="20"/>
               </w:rPr>
-              <w:t>fsa_address</w:t>
+              <w:t>fsa</w:t>
+            </w:r>
+            <w:proofErr w:type="gramEnd"/>
+            <w:r>
+              <w:rPr>
+                <w:rFonts w:ascii="Times" w:eastAsia="Times" w:hAnsi="Times" w:cs="Times"/>
+                <w:color w:val="000000"/>
+                <w:szCs w:val="20"/>
+              </w:rPr>
+              <w:t>_address</w:t>
             </w:r>
             <w:proofErr w:type="spellEnd"/>
             <w:r>
@@ -807,6 +895,7 @@
               </w:rPr>
               <w:t xml:space="preserve">Fax: </w:t>
             </w:r>
+            <w:proofErr w:type="gramStart"/>
             <w:r>
               <w:rPr>
                 <w:rFonts w:ascii="Times" w:eastAsia="Times" w:hAnsi="Times" w:cs="Times"/>
@@ -822,7 +911,16 @@
                 <w:color w:val="000000"/>
                 <w:szCs w:val="20"/>
               </w:rPr>
-              <w:t>fsa_address</w:t>
+              <w:t>fsa</w:t>
+            </w:r>
+            <w:proofErr w:type="gramEnd"/>
+            <w:r>
+              <w:rPr>
+                <w:rFonts w:ascii="Times" w:eastAsia="Times" w:hAnsi="Times" w:cs="Times"/>
+                <w:color w:val="000000"/>
+                <w:szCs w:val="20"/>
+              </w:rPr>
+              <w:t>_address</w:t>
             </w:r>
             <w:proofErr w:type="spellEnd"/>
             <w:r>
@@ -874,6 +972,7 @@
                 <w:highlight w:val="yellow"/>
               </w:rPr>
             </w:pPr>
+            <w:proofErr w:type="gramStart"/>
             <w:r>
               <w:rPr>
                 <w:rFonts w:ascii="Times" w:eastAsia="Times" w:hAnsi="Times" w:cs="Times"/>
@@ -889,7 +988,16 @@
                 <w:color w:val="000000"/>
                 <w:szCs w:val="20"/>
               </w:rPr>
-              <w:t>fsa_address</w:t>
+              <w:t>fsa</w:t>
+            </w:r>
+            <w:proofErr w:type="gramEnd"/>
+            <w:r>
+              <w:rPr>
+                <w:rFonts w:ascii="Times" w:eastAsia="Times" w:hAnsi="Times" w:cs="Times"/>
+                <w:color w:val="000000"/>
+                <w:szCs w:val="20"/>
+              </w:rPr>
+              <w:t>_address</w:t>
             </w:r>
             <w:proofErr w:type="spellEnd"/>
             <w:r>
@@ -1132,6 +1240,7 @@
               </w:rPr>
               <w:t xml:space="preserve">Toll Free Phone: </w:t>
             </w:r>
+            <w:proofErr w:type="gramStart"/>
             <w:r>
               <w:rPr>
                 <w:rFonts w:ascii="Times" w:eastAsia="Times" w:hAnsi="Times" w:cs="Times"/>
@@ -1147,7 +1256,16 @@
                 <w:color w:val="000000"/>
                 <w:szCs w:val="20"/>
               </w:rPr>
-              <w:t>nad_address</w:t>
+              <w:t>nad</w:t>
+            </w:r>
+            <w:proofErr w:type="gramEnd"/>
+            <w:r>
+              <w:rPr>
+                <w:rFonts w:ascii="Times" w:eastAsia="Times" w:hAnsi="Times" w:cs="Times"/>
+                <w:color w:val="000000"/>
+                <w:szCs w:val="20"/>
+              </w:rPr>
+              <w:t>_address</w:t>
             </w:r>
             <w:proofErr w:type="spellEnd"/>
             <w:r>
@@ -1215,6 +1333,7 @@
               <w:ind w:left="100" w:right="100"/>
               <w:jc w:val="both"/>
             </w:pPr>
+            <w:proofErr w:type="gramStart"/>
             <w:r>
               <w:rPr>
                 <w:rFonts w:ascii="Times" w:eastAsia="Times" w:hAnsi="Times" w:cs="Times"/>
@@ -1230,7 +1349,16 @@
                 <w:color w:val="000000"/>
                 <w:szCs w:val="20"/>
               </w:rPr>
-              <w:t>nad_address</w:t>
+              <w:t>nad</w:t>
+            </w:r>
+            <w:proofErr w:type="gramEnd"/>
+            <w:r>
+              <w:rPr>
+                <w:rFonts w:ascii="Times" w:eastAsia="Times" w:hAnsi="Times" w:cs="Times"/>
+                <w:color w:val="000000"/>
+                <w:szCs w:val="20"/>
+              </w:rPr>
+              <w:t>_address</w:t>
             </w:r>
             <w:proofErr w:type="spellEnd"/>
             <w:r>
@@ -1282,6 +1410,7 @@
               </w:rPr>
               <w:t xml:space="preserve">TTY: </w:t>
             </w:r>
+            <w:proofErr w:type="gramStart"/>
             <w:r>
               <w:rPr>
                 <w:rFonts w:ascii="Times" w:eastAsia="Times" w:hAnsi="Times" w:cs="Times"/>
@@ -1297,7 +1426,16 @@
                 <w:color w:val="000000"/>
                 <w:szCs w:val="20"/>
               </w:rPr>
-              <w:t>nad_address</w:t>
+              <w:t>nad</w:t>
+            </w:r>
+            <w:proofErr w:type="gramEnd"/>
+            <w:r>
+              <w:rPr>
+                <w:rFonts w:ascii="Times" w:eastAsia="Times" w:hAnsi="Times" w:cs="Times"/>
+                <w:color w:val="000000"/>
+                <w:szCs w:val="20"/>
+              </w:rPr>
+              <w:t>_address</w:t>
             </w:r>
             <w:proofErr w:type="spellEnd"/>
             <w:r>
@@ -1365,6 +1503,7 @@
               <w:ind w:left="100" w:right="100"/>
               <w:jc w:val="both"/>
             </w:pPr>
+            <w:proofErr w:type="gramStart"/>
             <w:r>
               <w:rPr>
                 <w:rFonts w:ascii="Times" w:eastAsia="Times" w:hAnsi="Times" w:cs="Times"/>
@@ -1380,7 +1519,16 @@
                 <w:color w:val="000000"/>
                 <w:szCs w:val="20"/>
               </w:rPr>
-              <w:t>nad_address</w:t>
+              <w:t>nad</w:t>
+            </w:r>
+            <w:proofErr w:type="gramEnd"/>
+            <w:r>
+              <w:rPr>
+                <w:rFonts w:ascii="Times" w:eastAsia="Times" w:hAnsi="Times" w:cs="Times"/>
+                <w:color w:val="000000"/>
+                <w:szCs w:val="20"/>
+              </w:rPr>
+              <w:t>_address</w:t>
             </w:r>
             <w:proofErr w:type="spellEnd"/>
             <w:r>
@@ -1500,6 +1648,7 @@
               </w:rPr>
               <w:t xml:space="preserve">Fax: </w:t>
             </w:r>
+            <w:proofErr w:type="gramStart"/>
             <w:r>
               <w:rPr>
                 <w:rFonts w:ascii="Times" w:eastAsia="Times" w:hAnsi="Times" w:cs="Times"/>
@@ -1515,7 +1664,16 @@
                 <w:color w:val="000000"/>
                 <w:szCs w:val="20"/>
               </w:rPr>
-              <w:t>nad_address</w:t>
+              <w:t>nad</w:t>
+            </w:r>
+            <w:proofErr w:type="gramEnd"/>
+            <w:r>
+              <w:rPr>
+                <w:rFonts w:ascii="Times" w:eastAsia="Times" w:hAnsi="Times" w:cs="Times"/>
+                <w:color w:val="000000"/>
+                <w:szCs w:val="20"/>
+              </w:rPr>
+              <w:t>_address</w:t>
             </w:r>
             <w:proofErr w:type="spellEnd"/>
             <w:r>
@@ -1541,12 +1699,9 @@
       <w:bookmarkEnd w:id="10"/>
     </w:p>
     <w:sectPr>
-      <w:headerReference w:type="even" r:id="rId7"/>
-      <w:headerReference w:type="default" r:id="rId8"/>
-      <w:footerReference w:type="even" r:id="rId9"/>
-      <w:footerReference w:type="default" r:id="rId10"/>
-      <w:headerReference w:type="first" r:id="rId11"/>
-      <w:footerReference w:type="first" r:id="rId12"/>
+      <w:footerReference w:type="default" r:id="rId7"/>
+      <w:headerReference w:type="first" r:id="rId8"/>
+      <w:footerReference w:type="first" r:id="rId9"/>
       <w:pgSz w:w="12240" w:h="15840"/>
       <w:pgMar w:top="1440" w:right="1440" w:bottom="1440" w:left="1440" w:header="720" w:footer="720" w:gutter="0"/>
       <w:cols w:space="720"/>
@@ -1584,16 +1739,6 @@
 
 <file path=word/footer1.xml><?xml version="1.0" encoding="utf-8"?>
 <w:ftr xmlns:wpc="http://schemas.microsoft.com/office/word/2010/wordprocessingCanvas" xmlns:cx="http://schemas.microsoft.com/office/drawing/2014/chartex" xmlns:cx1="http://schemas.microsoft.com/office/drawing/2015/9/8/chartex" xmlns:cx2="http://schemas.microsoft.com/office/drawing/2015/10/21/chartex" xmlns:cx3="http://schemas.microsoft.com/office/drawing/2016/5/9/chartex" xmlns:cx4="http://schemas.microsoft.com/office/drawing/2016/5/10/chartex" xmlns:cx5="http://schemas.microsoft.com/office/drawing/2016/5/11/chartex" xmlns:cx6="http://schemas.microsoft.com/office/drawing/2016/5/12/chartex" xmlns:cx7="http://schemas.microsoft.com/office/drawing/2016/5/13/chartex" xmlns:cx8="http://schemas.microsoft.com/office/drawing/2016/5/14/chartex" xmlns:mc="http://schemas.openxmlformats.org/markup-compatibility/2006" xmlns:aink="http://schemas.microsoft.com/office/drawing/2016/ink" xmlns:am3d="http://schemas.microsoft.com/office/drawing/2017/model3d" xmlns:o="urn:schemas-microsoft-com:office:office" xmlns:r="http://schemas.openxmlformats.org/officeDocument/2006/relationships" xmlns:m="http://schemas.openxmlformats.org/officeDocument/2006/math" xmlns:v="urn:schemas-microsoft-com:vml" xmlns:wp14="http://schemas.microsoft.com/office/word/2010/wordprocessingDrawing" xmlns:wp="http://schemas.openxmlformats.org/drawingml/2006/wordprocessingDrawing" xmlns:w10="urn:schemas-microsoft-com:office:word" xmlns:w="http://schemas.openxmlformats.org/wordprocessingml/2006/main" xmlns:w14="http://schemas.microsoft.com/office/word/2010/wordml" xmlns:w15="http://schemas.microsoft.com/office/word/2012/wordml" xmlns:w16cex="http://schemas.microsoft.com/office/word/2018/wordml/cex" xmlns:w16cid="http://schemas.microsoft.com/office/word/2016/wordml/cid" xmlns:w16="http://schemas.microsoft.com/office/word/2018/wordml" xmlns:w16sdtdh="http://schemas.microsoft.com/office/word/2020/wordml/sdtdatahash" xmlns:w16se="http://schemas.microsoft.com/office/word/2015/wordml/symex" xmlns:wpg="http://schemas.microsoft.com/office/word/2010/wordprocessingGroup" xmlns:wpi="http://schemas.microsoft.com/office/word/2010/wordprocessingInk" xmlns:wne="http://schemas.microsoft.com/office/word/2006/wordml" xmlns:wps="http://schemas.microsoft.com/office/word/2010/wordprocessingShape" mc:Ignorable="w14 w15 w16se w16cid w16 w16cex w16sdtdh wp14">
-  <w:p>
-    <w:pPr>
-      <w:pStyle w:val="Footer"/>
-    </w:pPr>
-  </w:p>
-</w:ftr>
-</file>
-
-<file path=word/footer2.xml><?xml version="1.0" encoding="utf-8"?>
-<w:ftr xmlns:wpc="http://schemas.microsoft.com/office/word/2010/wordprocessingCanvas" xmlns:cx="http://schemas.microsoft.com/office/drawing/2014/chartex" xmlns:cx1="http://schemas.microsoft.com/office/drawing/2015/9/8/chartex" xmlns:cx2="http://schemas.microsoft.com/office/drawing/2015/10/21/chartex" xmlns:cx3="http://schemas.microsoft.com/office/drawing/2016/5/9/chartex" xmlns:cx4="http://schemas.microsoft.com/office/drawing/2016/5/10/chartex" xmlns:cx5="http://schemas.microsoft.com/office/drawing/2016/5/11/chartex" xmlns:cx6="http://schemas.microsoft.com/office/drawing/2016/5/12/chartex" xmlns:cx7="http://schemas.microsoft.com/office/drawing/2016/5/13/chartex" xmlns:cx8="http://schemas.microsoft.com/office/drawing/2016/5/14/chartex" xmlns:mc="http://schemas.openxmlformats.org/markup-compatibility/2006" xmlns:aink="http://schemas.microsoft.com/office/drawing/2016/ink" xmlns:am3d="http://schemas.microsoft.com/office/drawing/2017/model3d" xmlns:o="urn:schemas-microsoft-com:office:office" xmlns:r="http://schemas.openxmlformats.org/officeDocument/2006/relationships" xmlns:m="http://schemas.openxmlformats.org/officeDocument/2006/math" xmlns:v="urn:schemas-microsoft-com:vml" xmlns:wp14="http://schemas.microsoft.com/office/word/2010/wordprocessingDrawing" xmlns:wp="http://schemas.openxmlformats.org/drawingml/2006/wordprocessingDrawing" xmlns:w10="urn:schemas-microsoft-com:office:word" xmlns:w="http://schemas.openxmlformats.org/wordprocessingml/2006/main" xmlns:w14="http://schemas.microsoft.com/office/word/2010/wordml" xmlns:w15="http://schemas.microsoft.com/office/word/2012/wordml" xmlns:w16cex="http://schemas.microsoft.com/office/word/2018/wordml/cex" xmlns:w16cid="http://schemas.microsoft.com/office/word/2016/wordml/cid" xmlns:w16="http://schemas.microsoft.com/office/word/2018/wordml" xmlns:w16sdtdh="http://schemas.microsoft.com/office/word/2020/wordml/sdtdatahash" xmlns:w16se="http://schemas.microsoft.com/office/word/2015/wordml/symex" xmlns:wpg="http://schemas.microsoft.com/office/word/2010/wordprocessingGroup" xmlns:wpi="http://schemas.microsoft.com/office/word/2010/wordprocessingInk" xmlns:wne="http://schemas.microsoft.com/office/word/2006/wordml" xmlns:wps="http://schemas.microsoft.com/office/word/2010/wordprocessingShape" mc:Ignorable="w14 w15 w16se w16cid w16 w16cex w16sdtdh wp14">
   <w:sdt>
     <w:sdtPr>
       <w:id w:val="-1360039612"/>
@@ -1604,7 +1749,7 @@
     </w:sdtPr>
     <w:sdtEndPr>
       <w:rPr>
-        <w:color w:val="7F7F7F" w:themeColor="background1" w:themeShade="7F"/>
+        <w:color w:val="000000" w:themeColor="text1"/>
         <w:spacing w:val="60"/>
       </w:rPr>
     </w:sdtEndPr>
@@ -1639,7 +1784,7 @@
         </w:r>
         <w:r>
           <w:rPr>
-            <w:color w:val="7F7F7F" w:themeColor="background1" w:themeShade="7F"/>
+            <w:color w:val="000000" w:themeColor="text1"/>
             <w:spacing w:val="60"/>
           </w:rPr>
           <w:t>Page</w:t>
@@ -1655,108 +1800,12 @@
 </w:ftr>
 </file>
 
-<file path=word/footer3.xml><?xml version="1.0" encoding="utf-8"?>
+<file path=word/footer2.xml><?xml version="1.0" encoding="utf-8"?>
 <w:ftr xmlns:wpc="http://schemas.microsoft.com/office/word/2010/wordprocessingCanvas" xmlns:cx="http://schemas.microsoft.com/office/drawing/2014/chartex" xmlns:cx1="http://schemas.microsoft.com/office/drawing/2015/9/8/chartex" xmlns:cx2="http://schemas.microsoft.com/office/drawing/2015/10/21/chartex" xmlns:cx3="http://schemas.microsoft.com/office/drawing/2016/5/9/chartex" xmlns:cx4="http://schemas.microsoft.com/office/drawing/2016/5/10/chartex" xmlns:cx5="http://schemas.microsoft.com/office/drawing/2016/5/11/chartex" xmlns:cx6="http://schemas.microsoft.com/office/drawing/2016/5/12/chartex" xmlns:cx7="http://schemas.microsoft.com/office/drawing/2016/5/13/chartex" xmlns:cx8="http://schemas.microsoft.com/office/drawing/2016/5/14/chartex" xmlns:mc="http://schemas.openxmlformats.org/markup-compatibility/2006" xmlns:aink="http://schemas.microsoft.com/office/drawing/2016/ink" xmlns:am3d="http://schemas.microsoft.com/office/drawing/2017/model3d" xmlns:o="urn:schemas-microsoft-com:office:office" xmlns:r="http://schemas.openxmlformats.org/officeDocument/2006/relationships" xmlns:m="http://schemas.openxmlformats.org/officeDocument/2006/math" xmlns:v="urn:schemas-microsoft-com:vml" xmlns:wp14="http://schemas.microsoft.com/office/word/2010/wordprocessingDrawing" xmlns:wp="http://schemas.openxmlformats.org/drawingml/2006/wordprocessingDrawing" xmlns:w10="urn:schemas-microsoft-com:office:word" xmlns:w="http://schemas.openxmlformats.org/wordprocessingml/2006/main" xmlns:w14="http://schemas.microsoft.com/office/word/2010/wordml" xmlns:w15="http://schemas.microsoft.com/office/word/2012/wordml" xmlns:w16cex="http://schemas.microsoft.com/office/word/2018/wordml/cex" xmlns:w16cid="http://schemas.microsoft.com/office/word/2016/wordml/cid" xmlns:w16="http://schemas.microsoft.com/office/word/2018/wordml" xmlns:w16sdtdh="http://schemas.microsoft.com/office/word/2020/wordml/sdtdatahash" xmlns:w16se="http://schemas.microsoft.com/office/word/2015/wordml/symex" xmlns:wpg="http://schemas.microsoft.com/office/word/2010/wordprocessingGroup" xmlns:wpi="http://schemas.microsoft.com/office/word/2010/wordprocessingInk" xmlns:wne="http://schemas.microsoft.com/office/word/2006/wordml" xmlns:wps="http://schemas.microsoft.com/office/word/2010/wordprocessingShape" mc:Ignorable="w14 w15 w16se w16cid w16 w16cex w16sdtdh wp14">
   <w:p>
     <w:pPr>
       <w:pStyle w:val="Footer"/>
     </w:pPr>
-    <w:r>
-      <w:rPr>
-        <w:noProof/>
-      </w:rPr>
-      <mc:AlternateContent>
-        <mc:Choice Requires="wps">
-          <w:drawing>
-            <wp:anchor distT="45720" distB="45720" distL="114300" distR="114300" simplePos="0" relativeHeight="251666432" behindDoc="0" locked="0" layoutInCell="1" allowOverlap="1" wp14:anchorId="579D55B4" wp14:editId="1C3FD423">
-              <wp:simplePos x="0" y="0"/>
-              <wp:positionH relativeFrom="margin">
-                <wp:align>center</wp:align>
-              </wp:positionH>
-              <wp:positionV relativeFrom="paragraph">
-                <wp:posOffset>9773</wp:posOffset>
-              </wp:positionV>
-              <wp:extent cx="3434715" cy="285750"/>
-              <wp:effectExtent l="0" t="0" r="0" b="0"/>
-              <wp:wrapSquare wrapText="bothSides"/>
-              <wp:docPr id="217" name="Text Box 2"/>
-              <wp:cNvGraphicFramePr>
-                <a:graphicFrameLocks xmlns:a="http://schemas.openxmlformats.org/drawingml/2006/main"/>
-              </wp:cNvGraphicFramePr>
-              <a:graphic xmlns:a="http://schemas.openxmlformats.org/drawingml/2006/main">
-                <a:graphicData uri="http://schemas.microsoft.com/office/word/2010/wordprocessingShape">
-                  <wps:wsp>
-                    <wps:cNvSpPr txBox="1">
-                      <a:spLocks noChangeArrowheads="1"/>
-                    </wps:cNvSpPr>
-                    <wps:spPr bwMode="auto">
-                      <a:xfrm>
-                        <a:off x="0" y="0"/>
-                        <a:ext cx="3434715" cy="286247"/>
-                      </a:xfrm>
-                      <a:prstGeom prst="rect">
-                        <a:avLst/>
-                      </a:prstGeom>
-                      <a:noFill/>
-                      <a:ln w="9525">
-                        <a:noFill/>
-                        <a:miter lim="800000"/>
-                        <a:headEnd/>
-                        <a:tailEnd/>
-                      </a:ln>
-                    </wps:spPr>
-                    <wps:txbx>
-                      <w:txbxContent>
-                        <w:p>
-                          <w:r>
-                            <w:rPr>
-                              <w:rFonts w:cs="Times New Roman"/>
-                            </w:rPr>
-                            <w:t>USDA is an equal opportunity provider, employer, and lender.</w:t>
-                          </w:r>
-                        </w:p>
-                      </w:txbxContent>
-                    </wps:txbx>
-                    <wps:bodyPr rot="0" vert="horz" wrap="square" lIns="91440" tIns="45720" rIns="91440" bIns="45720" anchor="t" anchorCtr="0">
-                      <a:noAutofit/>
-                    </wps:bodyPr>
-                  </wps:wsp>
-                </a:graphicData>
-              </a:graphic>
-              <wp14:sizeRelH relativeFrom="margin">
-                <wp14:pctWidth>0</wp14:pctWidth>
-              </wp14:sizeRelH>
-              <wp14:sizeRelV relativeFrom="margin">
-                <wp14:pctHeight>0</wp14:pctHeight>
-              </wp14:sizeRelV>
-            </wp:anchor>
-          </w:drawing>
-        </mc:Choice>
-        <mc:Fallback>
-          <w:pict>
-            <v:shapetype w14:anchorId="579D55B4" id="_x0000_t202" coordsize="21600,21600" o:spt="202" path="m,l,21600r21600,l21600,xe">
-              <v:stroke joinstyle="miter"/>
-              <v:path gradientshapeok="t" o:connecttype="rect"/>
-            </v:shapetype>
-            <v:shape id="Text Box 2" o:spid="_x0000_s1026" type="#_x0000_t202" style="position:absolute;margin-left:0;margin-top:.75pt;width:270.45pt;height:22.5pt;z-index:251666432;visibility:visible;mso-wrap-style:square;mso-width-percent:0;mso-height-percent:0;mso-wrap-distance-left:9pt;mso-wrap-distance-top:3.6pt;mso-wrap-distance-right:9pt;mso-wrap-distance-bottom:3.6pt;mso-position-horizontal:center;mso-position-horizontal-relative:margin;mso-position-vertical:absolute;mso-position-vertical-relative:text;mso-width-percent:0;mso-height-percent:0;mso-width-relative:margin;mso-height-relative:margin;v-text-anchor:top" o:gfxdata="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" filled="f" stroked="f">
-              <v:textbox>
-                <w:txbxContent>
-                  <w:p>
-                    <w:r>
-                      <w:rPr>
-                        <w:rFonts w:cs="Times New Roman"/>
-                      </w:rPr>
-                      <w:t>USDA is an equal opportunity provider, employer, and lender.</w:t>
-                    </w:r>
-                  </w:p>
-                </w:txbxContent>
-              </v:textbox>
-              <w10:wrap type="square" anchorx="margin"/>
-            </v:shape>
-          </w:pict>
-        </mc:Fallback>
-      </mc:AlternateContent>
-    </w:r>
     <w:sdt>
       <w:sdtPr>
         <w:id w:val="-359119131"/>
@@ -1767,7 +1816,7 @@
       </w:sdtPr>
       <w:sdtEndPr>
         <w:rPr>
-          <w:color w:val="7F7F7F" w:themeColor="background1" w:themeShade="7F"/>
+          <w:color w:val="000000" w:themeColor="text1"/>
           <w:spacing w:val="60"/>
         </w:rPr>
       </w:sdtEndPr>
@@ -1798,7 +1847,7 @@
         </w:r>
         <w:r>
           <w:rPr>
-            <w:color w:val="7F7F7F" w:themeColor="background1" w:themeShade="7F"/>
+            <w:color w:val="000000" w:themeColor="text1"/>
             <w:spacing w:val="60"/>
           </w:rPr>
           <w:t>Page</w:t>
@@ -1808,8 +1857,14 @@
   </w:p>
   <w:p>
     <w:pPr>
-      <w:pStyle w:val="Footer"/>
+      <w:jc w:val="center"/>
     </w:pPr>
+    <w:r>
+      <w:rPr>
+        <w:rFonts w:cs="Times New Roman"/>
+      </w:rPr>
+      <w:t>USDA is an equal opportunity provider, employer, and lender.</w:t>
+    </w:r>
   </w:p>
 </w:ftr>
 </file>
@@ -1839,51 +1894,15 @@
     <w:pPr>
       <w:pStyle w:val="Header"/>
     </w:pPr>
-  </w:p>
-</w:hdr>
-</file>
-
-<file path=word/header2.xml><?xml version="1.0" encoding="utf-8"?>
-<w:hdr xmlns:wpc="http://schemas.microsoft.com/office/word/2010/wordprocessingCanvas" xmlns:cx="http://schemas.microsoft.com/office/drawing/2014/chartex" xmlns:cx1="http://schemas.microsoft.com/office/drawing/2015/9/8/chartex" xmlns:cx2="http://schemas.microsoft.com/office/drawing/2015/10/21/chartex" xmlns:cx3="http://schemas.microsoft.com/office/drawing/2016/5/9/chartex" xmlns:cx4="http://schemas.microsoft.com/office/drawing/2016/5/10/chartex" xmlns:cx5="http://schemas.microsoft.com/office/drawing/2016/5/11/chartex" xmlns:cx6="http://schemas.microsoft.com/office/drawing/2016/5/12/chartex" xmlns:cx7="http://schemas.microsoft.com/office/drawing/2016/5/13/chartex" xmlns:cx8="http://schemas.microsoft.com/office/drawing/2016/5/14/chartex" xmlns:mc="http://schemas.openxmlformats.org/markup-compatibility/2006" xmlns:aink="http://schemas.microsoft.com/office/drawing/2016/ink" xmlns:am3d="http://schemas.microsoft.com/office/drawing/2017/model3d" xmlns:o="urn:schemas-microsoft-com:office:office" xmlns:r="http://schemas.openxmlformats.org/officeDocument/2006/relationships" xmlns:m="http://schemas.openxmlformats.org/officeDocument/2006/math" xmlns:v="urn:schemas-microsoft-com:vml" xmlns:wp14="http://schemas.microsoft.com/office/word/2010/wordprocessingDrawing" xmlns:wp="http://schemas.openxmlformats.org/drawingml/2006/wordprocessingDrawing" xmlns:w10="urn:schemas-microsoft-com:office:word" xmlns:w="http://schemas.openxmlformats.org/wordprocessingml/2006/main" xmlns:w14="http://schemas.microsoft.com/office/word/2010/wordml" xmlns:w15="http://schemas.microsoft.com/office/word/2012/wordml" xmlns:w16cex="http://schemas.microsoft.com/office/word/2018/wordml/cex" xmlns:w16cid="http://schemas.microsoft.com/office/word/2016/wordml/cid" xmlns:w16="http://schemas.microsoft.com/office/word/2018/wordml" xmlns:w16sdtdh="http://schemas.microsoft.com/office/word/2020/wordml/sdtdatahash" xmlns:w16se="http://schemas.microsoft.com/office/word/2015/wordml/symex" xmlns:wpg="http://schemas.microsoft.com/office/word/2010/wordprocessingGroup" xmlns:wpi="http://schemas.microsoft.com/office/word/2010/wordprocessingInk" xmlns:wne="http://schemas.microsoft.com/office/word/2006/wordml" xmlns:wps="http://schemas.microsoft.com/office/word/2010/wordprocessingShape" mc:Ignorable="w14 w15 w16se w16cid w16 w16cex w16sdtdh wp14">
-  <w:p>
-    <w:pPr>
-      <w:pStyle w:val="Header"/>
-    </w:pPr>
-  </w:p>
-</w:hdr>
-</file>
-
-<file path=word/header3.xml><?xml version="1.0" encoding="utf-8"?>
-<w:hdr xmlns:wpc="http://schemas.microsoft.com/office/word/2010/wordprocessingCanvas" xmlns:cx="http://schemas.microsoft.com/office/drawing/2014/chartex" xmlns:cx1="http://schemas.microsoft.com/office/drawing/2015/9/8/chartex" xmlns:cx2="http://schemas.microsoft.com/office/drawing/2015/10/21/chartex" xmlns:cx3="http://schemas.microsoft.com/office/drawing/2016/5/9/chartex" xmlns:cx4="http://schemas.microsoft.com/office/drawing/2016/5/10/chartex" xmlns:cx5="http://schemas.microsoft.com/office/drawing/2016/5/11/chartex" xmlns:cx6="http://schemas.microsoft.com/office/drawing/2016/5/12/chartex" xmlns:cx7="http://schemas.microsoft.com/office/drawing/2016/5/13/chartex" xmlns:cx8="http://schemas.microsoft.com/office/drawing/2016/5/14/chartex" xmlns:mc="http://schemas.openxmlformats.org/markup-compatibility/2006" xmlns:aink="http://schemas.microsoft.com/office/drawing/2016/ink" xmlns:am3d="http://schemas.microsoft.com/office/drawing/2017/model3d" xmlns:o="urn:schemas-microsoft-com:office:office" xmlns:r="http://schemas.openxmlformats.org/officeDocument/2006/relationships" xmlns:m="http://schemas.openxmlformats.org/officeDocument/2006/math" xmlns:v="urn:schemas-microsoft-com:vml" xmlns:wp14="http://schemas.microsoft.com/office/word/2010/wordprocessingDrawing" xmlns:wp="http://schemas.openxmlformats.org/drawingml/2006/wordprocessingDrawing" xmlns:w10="urn:schemas-microsoft-com:office:word" xmlns:w="http://schemas.openxmlformats.org/wordprocessingml/2006/main" xmlns:w14="http://schemas.microsoft.com/office/word/2010/wordml" xmlns:w15="http://schemas.microsoft.com/office/word/2012/wordml" xmlns:w16cex="http://schemas.microsoft.com/office/word/2018/wordml/cex" xmlns:w16cid="http://schemas.microsoft.com/office/word/2016/wordml/cid" xmlns:w16="http://schemas.microsoft.com/office/word/2018/wordml" xmlns:w16sdtdh="http://schemas.microsoft.com/office/word/2020/wordml/sdtdatahash" xmlns:w16se="http://schemas.microsoft.com/office/word/2015/wordml/symex" xmlns:wpg="http://schemas.microsoft.com/office/word/2010/wordprocessingGroup" xmlns:wpi="http://schemas.microsoft.com/office/word/2010/wordprocessingInk" xmlns:wne="http://schemas.microsoft.com/office/word/2006/wordml" xmlns:wps="http://schemas.microsoft.com/office/word/2010/wordprocessingShape" mc:Ignorable="w14 w15 w16se w16cid w16 w16cex w16sdtdh wp14">
-  <w:p>
-    <w:pPr>
-      <w:pStyle w:val="Header"/>
-    </w:pPr>
     <w:r>
       <w:rPr>
         <w:noProof/>
       </w:rPr>
       <w:drawing>
-        <wp:anchor distT="0" distB="0" distL="114300" distR="114300" simplePos="0" relativeHeight="251668480" behindDoc="0" locked="0" layoutInCell="1" allowOverlap="1" wp14:anchorId="5A3CB950" wp14:editId="4FB44F44">
-          <wp:simplePos x="0" y="0"/>
-          <wp:positionH relativeFrom="column">
-            <wp:posOffset>0</wp:posOffset>
-          </wp:positionH>
-          <wp:positionV relativeFrom="paragraph">
-            <wp:posOffset>-173990</wp:posOffset>
-          </wp:positionV>
+        <wp:inline distT="0" distB="0" distL="0" distR="0" wp14:anchorId="5A3CB950" wp14:editId="7693B02A">
           <wp:extent cx="1911096" cy="530352"/>
           <wp:effectExtent l="0" t="0" r="0" b="3175"/>
-          <wp:wrapThrough wrapText="bothSides">
-            <wp:wrapPolygon edited="0">
-              <wp:start x="0" y="0"/>
-              <wp:lineTo x="0" y="20953"/>
-              <wp:lineTo x="21320" y="20953"/>
-              <wp:lineTo x="21320" y="0"/>
-              <wp:lineTo x="0" y="0"/>
-            </wp:wrapPolygon>
-          </wp:wrapThrough>
-          <wp:docPr id="2" name="Picture 2" descr="Text, table&#10;&#10;Description automatically generated"/>
+          <wp:docPr id="2" name="Picture 2" descr="USDA logo, &quot;United States Department of Agriculture&quot; text, and &quot;Natural Resources Conservation Service&quot; text in a box within the first page's header."/>
           <wp:cNvGraphicFramePr>
             <a:graphicFrameLocks xmlns:a="http://schemas.openxmlformats.org/drawingml/2006/main" noChangeAspect="1"/>
           </wp:cNvGraphicFramePr>
@@ -1891,7 +1910,7 @@
             <a:graphicData uri="http://schemas.openxmlformats.org/drawingml/2006/picture">
               <pic:pic xmlns:pic="http://schemas.openxmlformats.org/drawingml/2006/picture">
                 <pic:nvPicPr>
-                  <pic:cNvPr id="2" name="Picture 2" descr="Text, table&#10;&#10;Description automatically generated"/>
+                  <pic:cNvPr id="2" name="Picture 2" descr="USDA logo, &quot;United States Department of Agriculture&quot; text, and &quot;Natural Resources Conservation Service&quot; text in a box within the first page's header."/>
                   <pic:cNvPicPr/>
                 </pic:nvPicPr>
                 <pic:blipFill>
@@ -1918,13 +1937,7 @@
               </pic:pic>
             </a:graphicData>
           </a:graphic>
-          <wp14:sizeRelH relativeFrom="page">
-            <wp14:pctWidth>0</wp14:pctWidth>
-          </wp14:sizeRelH>
-          <wp14:sizeRelV relativeFrom="page">
-            <wp14:pctHeight>0</wp14:pctHeight>
-          </wp14:sizeRelV>
-        </wp:anchor>
+        </wp:inline>
       </w:drawing>
     </w:r>
   </w:p>
@@ -2806,7 +2819,7 @@
     <w:uiPriority w:val="9"/>
     <w:unhideWhenUsed/>
     <w:qFormat/>
-    <w:rsid w:val="00707DD6"/>
+    <w:rsid w:val="00DB4B9D"/>
     <w:pPr>
       <w:keepNext/>
       <w:keepLines/>
@@ -2819,7 +2832,7 @@
       <w:b/>
       <w:i/>
       <w:iCs/>
-      <w:color w:val="8DB3E2" w:themeColor="text2" w:themeTint="66"/>
+      <w:color w:val="17365D" w:themeColor="text2" w:themeShade="BF"/>
       <w:sz w:val="24"/>
     </w:rPr>
   </w:style>

</xml_diff>

<commit_message>
Make date in paragraph based on Admin table request date
</commit_message>
<xml_diff>
--- a/NRCS_Wetland_Tools_Pro/SUPPORT/Templates/WC_Letter_Template.docx
+++ b/NRCS_Wetland_Tools_Pro/SUPPORT/Templates/WC_Letter_Template.docx
@@ -1,22 +1,17 @@
 
 <file path=word/document.xml><?xml version="1.0" encoding="utf-8"?>
-<w:document xmlns:wpc="http://schemas.microsoft.com/office/word/2010/wordprocessingCanvas" xmlns:cx="http://schemas.microsoft.com/office/drawing/2014/chartex" xmlns:cx1="http://schemas.microsoft.com/office/drawing/2015/9/8/chartex" xmlns:cx2="http://schemas.microsoft.com/office/drawing/2015/10/21/chartex" xmlns:cx3="http://schemas.microsoft.com/office/drawing/2016/5/9/chartex" xmlns:cx4="http://schemas.microsoft.com/office/drawing/2016/5/10/chartex" xmlns:cx5="http://schemas.microsoft.com/office/drawing/2016/5/11/chartex" xmlns:cx6="http://schemas.microsoft.com/office/drawing/2016/5/12/chartex" xmlns:cx7="http://schemas.microsoft.com/office/drawing/2016/5/13/chartex" xmlns:cx8="http://schemas.microsoft.com/office/drawing/2016/5/14/chartex" xmlns:mc="http://schemas.openxmlformats.org/markup-compatibility/2006" xmlns:aink="http://schemas.microsoft.com/office/drawing/2016/ink" xmlns:am3d="http://schemas.microsoft.com/office/drawing/2017/model3d" xmlns:o="urn:schemas-microsoft-com:office:office" xmlns:r="http://schemas.openxmlformats.org/officeDocument/2006/relationships" xmlns:m="http://schemas.openxmlformats.org/officeDocument/2006/math" xmlns:v="urn:schemas-microsoft-com:vml" xmlns:wp14="http://schemas.microsoft.com/office/word/2010/wordprocessingDrawing" xmlns:wp="http://schemas.openxmlformats.org/drawingml/2006/wordprocessingDrawing" xmlns:w10="urn:schemas-microsoft-com:office:word" xmlns:w="http://schemas.openxmlformats.org/wordprocessingml/2006/main" xmlns:w14="http://schemas.microsoft.com/office/word/2010/wordml" xmlns:w15="http://schemas.microsoft.com/office/word/2012/wordml" xmlns:w16cex="http://schemas.microsoft.com/office/word/2018/wordml/cex" xmlns:w16cid="http://schemas.microsoft.com/office/word/2016/wordml/cid" xmlns:w16="http://schemas.microsoft.com/office/word/2018/wordml" xmlns:w16sdtdh="http://schemas.microsoft.com/office/word/2020/wordml/sdtdatahash" xmlns:w16se="http://schemas.microsoft.com/office/word/2015/wordml/symex" xmlns:wpg="http://schemas.microsoft.com/office/word/2010/wordprocessingGroup" xmlns:wpi="http://schemas.microsoft.com/office/word/2010/wordprocessingInk" xmlns:wne="http://schemas.microsoft.com/office/word/2006/wordml" xmlns:wps="http://schemas.microsoft.com/office/word/2010/wordprocessingShape" mc:Ignorable="w14 w15 w16se w16cid w16 w16cex w16sdtdh wp14">
+<w:document xmlns:wpc="http://schemas.microsoft.com/office/word/2010/wordprocessingCanvas" xmlns:cx="http://schemas.microsoft.com/office/drawing/2014/chartex" xmlns:cx1="http://schemas.microsoft.com/office/drawing/2015/9/8/chartex" xmlns:cx2="http://schemas.microsoft.com/office/drawing/2015/10/21/chartex" xmlns:cx3="http://schemas.microsoft.com/office/drawing/2016/5/9/chartex" xmlns:cx4="http://schemas.microsoft.com/office/drawing/2016/5/10/chartex" xmlns:cx5="http://schemas.microsoft.com/office/drawing/2016/5/11/chartex" xmlns:cx6="http://schemas.microsoft.com/office/drawing/2016/5/12/chartex" xmlns:cx7="http://schemas.microsoft.com/office/drawing/2016/5/13/chartex" xmlns:cx8="http://schemas.microsoft.com/office/drawing/2016/5/14/chartex" xmlns:mc="http://schemas.openxmlformats.org/markup-compatibility/2006" xmlns:aink="http://schemas.microsoft.com/office/drawing/2016/ink" xmlns:am3d="http://schemas.microsoft.com/office/drawing/2017/model3d" xmlns:o="urn:schemas-microsoft-com:office:office" xmlns:oel="http://schemas.microsoft.com/office/2019/extlst" xmlns:r="http://schemas.openxmlformats.org/officeDocument/2006/relationships" xmlns:m="http://schemas.openxmlformats.org/officeDocument/2006/math" xmlns:v="urn:schemas-microsoft-com:vml" xmlns:wp14="http://schemas.microsoft.com/office/word/2010/wordprocessingDrawing" xmlns:wp="http://schemas.openxmlformats.org/drawingml/2006/wordprocessingDrawing" xmlns:w10="urn:schemas-microsoft-com:office:word" xmlns:w="http://schemas.openxmlformats.org/wordprocessingml/2006/main" xmlns:w14="http://schemas.microsoft.com/office/word/2010/wordml" xmlns:w15="http://schemas.microsoft.com/office/word/2012/wordml" xmlns:w16cex="http://schemas.microsoft.com/office/word/2018/wordml/cex" xmlns:w16cid="http://schemas.microsoft.com/office/word/2016/wordml/cid" xmlns:w16="http://schemas.microsoft.com/office/word/2018/wordml" xmlns:w16sdtdh="http://schemas.microsoft.com/office/word/2020/wordml/sdtdatahash" xmlns:w16se="http://schemas.microsoft.com/office/word/2015/wordml/symex" xmlns:wpg="http://schemas.microsoft.com/office/word/2010/wordprocessingGroup" xmlns:wpi="http://schemas.microsoft.com/office/word/2010/wordprocessingInk" xmlns:wne="http://schemas.microsoft.com/office/word/2006/wordml" xmlns:wps="http://schemas.microsoft.com/office/word/2010/wordprocessingShape" mc:Ignorable="w14 w15 w16se w16cid w16 w16cex w16sdtdh wp14">
   <w:body>
     <w:p>
       <w:pPr>
         <w:pStyle w:val="FirstParagraph"/>
       </w:pPr>
-      <w:proofErr w:type="gramStart"/>
       <w:r>
         <w:t xml:space="preserve">{{ </w:t>
       </w:r>
       <w:proofErr w:type="spellStart"/>
       <w:r>
-        <w:t>today</w:t>
-      </w:r>
-      <w:proofErr w:type="gramEnd"/>
-      <w:r>
-        <w:t>_date</w:t>
+        <w:t>today_date</w:t>
       </w:r>
       <w:proofErr w:type="spellEnd"/>
       <w:r>
@@ -58,12 +53,10 @@
       <w:pPr>
         <w:pStyle w:val="FirstParagraph"/>
       </w:pPr>
-      <w:proofErr w:type="gramStart"/>
       <w:r>
         <w:t xml:space="preserve">{{  </w:t>
       </w:r>
       <w:proofErr w:type="spellStart"/>
-      <w:proofErr w:type="gramEnd"/>
       <w:r>
         <w:t>nrcs_address</w:t>
       </w:r>
@@ -148,17 +141,12 @@
       <w:pPr>
         <w:pStyle w:val="BodyText"/>
       </w:pPr>
-      <w:proofErr w:type="gramStart"/>
       <w:r>
         <w:t xml:space="preserve">{{ </w:t>
       </w:r>
       <w:proofErr w:type="spellStart"/>
       <w:r>
-        <w:t>admin</w:t>
-      </w:r>
-      <w:proofErr w:type="gramEnd"/>
-      <w:r>
-        <w:t>_data</w:t>
+        <w:t>admin_data</w:t>
       </w:r>
       <w:proofErr w:type="spellEnd"/>
       <w:r>
@@ -242,17 +230,12 @@
       <w:r>
         <w:t xml:space="preserve">TRACT: </w:t>
       </w:r>
-      <w:proofErr w:type="gramStart"/>
       <w:r>
         <w:t xml:space="preserve">{{ </w:t>
       </w:r>
       <w:proofErr w:type="spellStart"/>
       <w:r>
-        <w:t>admin</w:t>
-      </w:r>
-      <w:proofErr w:type="gramEnd"/>
-      <w:r>
-        <w:t>_data</w:t>
+        <w:t>admin_data</w:t>
       </w:r>
       <w:proofErr w:type="spellEnd"/>
       <w:r>
@@ -326,20 +309,43 @@
         <w:pStyle w:val="BodyText"/>
       </w:pPr>
       <w:r>
-        <w:t>This is to notify you the Natural Resources Conservation Service (NRCS) has made a certified wetland determination on the tract listed above. This preliminary technical determination (PTD) is made in accordance with the wetland conservation provisions of the Food Security Act of 1985, as amended, and was made in response to the completion of form AD-1026 dated on August 31, 2022.</w:t>
+        <w:t xml:space="preserve">This is to notify you the Natural Resources Conservation Service (NRCS) has made a certified wetland determination on the tract listed above. This preliminary technical determination (PTD) is made in accordance with the wetland conservation provisions of the Food Security Act of 1985, as amended, and was made in response to the completion of form AD-1026 </w:t>
+      </w:r>
+      <w:r>
+        <w:t>received by NRCS</w:t>
+      </w:r>
+      <w:r>
+        <w:t xml:space="preserve"> on </w:t>
+      </w:r>
+      <w:r>
+        <w:t xml:space="preserve">{{ </w:t>
+      </w:r>
+      <w:proofErr w:type="spellStart"/>
+      <w:r>
+        <w:t>admin_data</w:t>
+      </w:r>
+      <w:proofErr w:type="spellEnd"/>
+      <w:r>
+        <w:t>[‘</w:t>
+      </w:r>
+      <w:proofErr w:type="spellStart"/>
+      <w:r>
+        <w:t>request_date</w:t>
+      </w:r>
+      <w:proofErr w:type="spellEnd"/>
+      <w:r>
+        <w:t>’] }}</w:t>
+      </w:r>
+      <w:r>
+        <w:t>.</w:t>
       </w:r>
     </w:p>
     <w:p>
       <w:pPr>
         <w:pStyle w:val="BodyText"/>
       </w:pPr>
-      <w:proofErr w:type="gramStart"/>
-      <w:r>
-        <w:t>In order to</w:t>
-      </w:r>
-      <w:proofErr w:type="gramEnd"/>
-      <w:r>
-        <w:t xml:space="preserve"> maintain USDA program eligibility, program participants must not produce an agricultural commodity on wetlands converted after December 23, </w:t>
+      <w:r>
+        <w:t xml:space="preserve">In order to maintain USDA program eligibility, program participants must not produce an agricultural commodity on wetlands converted after December 23, </w:t>
       </w:r>
       <w:r>
         <w:t>1985</w:t>
@@ -380,15 +386,7 @@
       </w:pPr>
       <w:bookmarkStart w:id="3" w:name="X3d9d52c85cec45df04e667dbe81df8291bfd735"/>
       <w:r>
-        <w:t xml:space="preserve">Hydrophytic vegetation means plants growing in water or in a substrate that is at least periodically deficient in oxygen during a growing season </w:t>
-      </w:r>
-      <w:proofErr w:type="gramStart"/>
-      <w:r>
-        <w:t>as a result of</w:t>
-      </w:r>
-      <w:proofErr w:type="gramEnd"/>
-      <w:r>
-        <w:t xml:space="preserve"> excessive water content (7 CFR § 12.31(b)).</w:t>
+        <w:t>Hydrophytic vegetation means plants growing in water or in a substrate that is at least periodically deficient in oxygen during a growing season as a result of excessive water content (7 CFR § 12.31(b)).</w:t>
       </w:r>
     </w:p>
     <w:p>
@@ -571,23 +569,7 @@
       <w:bookmarkStart w:id="10" w:name="Xb93a809e30fc3ae0c072d98cb37956f157cac9c"/>
       <w:bookmarkEnd w:id="9"/>
       <w:r>
-        <w:t xml:space="preserve">2. Mediation may be used to assist you and NRCS in trying to reach a mutually agreeable resolution or settlement regarding this PTD. Through mediation, the parties </w:t>
-      </w:r>
-      <w:proofErr w:type="gramStart"/>
-      <w:r>
-        <w:t>have the opportunity to</w:t>
-      </w:r>
-      <w:proofErr w:type="gramEnd"/>
-      <w:r>
-        <w:t xml:space="preserve"> work together with the assistance of the mediator to improve communications, understand the relevant issues, develop and explore alternatives, and reach a mutually satisfactory resolution. </w:t>
-      </w:r>
-      <w:proofErr w:type="gramStart"/>
-      <w:r>
-        <w:t>In order to</w:t>
-      </w:r>
-      <w:proofErr w:type="gramEnd"/>
-      <w:r>
-        <w:t xml:space="preserve"> request mediation, the request must be in writing and addressed to the Designated Conservationist who made this determination.</w:t>
+        <w:t>2. Mediation may be used to assist you and NRCS in trying to reach a mutually agreeable resolution or settlement regarding this PTD. Through mediation, the parties have the opportunity to work together with the assistance of the mediator to improve communications, understand the relevant issues, develop and explore alternatives, and reach a mutually satisfactory resolution. In order to request mediation, the request must be in writing and addressed to the Designated Conservationist who made this determination.</w:t>
       </w:r>
     </w:p>
     <w:p>
@@ -658,7 +640,6 @@
               <w:spacing w:before="100" w:after="100"/>
               <w:ind w:left="100" w:right="100"/>
             </w:pPr>
-            <w:proofErr w:type="gramStart"/>
             <w:r>
               <w:rPr>
                 <w:rFonts w:ascii="Times" w:eastAsia="Times" w:hAnsi="Times" w:cs="Times"/>
@@ -674,16 +655,7 @@
                 <w:color w:val="000000"/>
                 <w:szCs w:val="20"/>
               </w:rPr>
-              <w:t>fsa</w:t>
-            </w:r>
-            <w:proofErr w:type="gramEnd"/>
-            <w:r>
-              <w:rPr>
-                <w:rFonts w:ascii="Times" w:eastAsia="Times" w:hAnsi="Times" w:cs="Times"/>
-                <w:color w:val="000000"/>
-                <w:szCs w:val="20"/>
-              </w:rPr>
-              <w:t>_address</w:t>
+              <w:t>fsa_address</w:t>
             </w:r>
             <w:proofErr w:type="spellEnd"/>
             <w:r>
@@ -742,7 +714,6 @@
               </w:rPr>
               <w:t xml:space="preserve">Telephone: </w:t>
             </w:r>
-            <w:proofErr w:type="gramStart"/>
             <w:r>
               <w:rPr>
                 <w:rFonts w:ascii="Times" w:eastAsia="Times" w:hAnsi="Times" w:cs="Times"/>
@@ -758,16 +729,7 @@
                 <w:color w:val="000000"/>
                 <w:szCs w:val="20"/>
               </w:rPr>
-              <w:t>fsa</w:t>
-            </w:r>
-            <w:proofErr w:type="gramEnd"/>
-            <w:r>
-              <w:rPr>
-                <w:rFonts w:ascii="Times" w:eastAsia="Times" w:hAnsi="Times" w:cs="Times"/>
-                <w:color w:val="000000"/>
-                <w:szCs w:val="20"/>
-              </w:rPr>
-              <w:t>_address</w:t>
+              <w:t>fsa_address</w:t>
             </w:r>
             <w:proofErr w:type="spellEnd"/>
             <w:r>
@@ -819,7 +781,6 @@
                 <w:highlight w:val="yellow"/>
               </w:rPr>
             </w:pPr>
-            <w:proofErr w:type="gramStart"/>
             <w:r>
               <w:rPr>
                 <w:rFonts w:ascii="Times" w:eastAsia="Times" w:hAnsi="Times" w:cs="Times"/>
@@ -835,16 +796,7 @@
                 <w:color w:val="000000"/>
                 <w:szCs w:val="20"/>
               </w:rPr>
-              <w:t>fsa</w:t>
-            </w:r>
-            <w:proofErr w:type="gramEnd"/>
-            <w:r>
-              <w:rPr>
-                <w:rFonts w:ascii="Times" w:eastAsia="Times" w:hAnsi="Times" w:cs="Times"/>
-                <w:color w:val="000000"/>
-                <w:szCs w:val="20"/>
-              </w:rPr>
-              <w:t>_address</w:t>
+              <w:t>fsa_address</w:t>
             </w:r>
             <w:proofErr w:type="spellEnd"/>
             <w:r>
@@ -895,7 +847,6 @@
               </w:rPr>
               <w:t xml:space="preserve">Fax: </w:t>
             </w:r>
-            <w:proofErr w:type="gramStart"/>
             <w:r>
               <w:rPr>
                 <w:rFonts w:ascii="Times" w:eastAsia="Times" w:hAnsi="Times" w:cs="Times"/>
@@ -911,16 +862,7 @@
                 <w:color w:val="000000"/>
                 <w:szCs w:val="20"/>
               </w:rPr>
-              <w:t>fsa</w:t>
-            </w:r>
-            <w:proofErr w:type="gramEnd"/>
-            <w:r>
-              <w:rPr>
-                <w:rFonts w:ascii="Times" w:eastAsia="Times" w:hAnsi="Times" w:cs="Times"/>
-                <w:color w:val="000000"/>
-                <w:szCs w:val="20"/>
-              </w:rPr>
-              <w:t>_address</w:t>
+              <w:t>fsa_address</w:t>
             </w:r>
             <w:proofErr w:type="spellEnd"/>
             <w:r>
@@ -972,7 +914,6 @@
                 <w:highlight w:val="yellow"/>
               </w:rPr>
             </w:pPr>
-            <w:proofErr w:type="gramStart"/>
             <w:r>
               <w:rPr>
                 <w:rFonts w:ascii="Times" w:eastAsia="Times" w:hAnsi="Times" w:cs="Times"/>
@@ -988,16 +929,7 @@
                 <w:color w:val="000000"/>
                 <w:szCs w:val="20"/>
               </w:rPr>
-              <w:t>fsa</w:t>
-            </w:r>
-            <w:proofErr w:type="gramEnd"/>
-            <w:r>
-              <w:rPr>
-                <w:rFonts w:ascii="Times" w:eastAsia="Times" w:hAnsi="Times" w:cs="Times"/>
-                <w:color w:val="000000"/>
-                <w:szCs w:val="20"/>
-              </w:rPr>
-              <w:t>_address</w:t>
+              <w:t>fsa_address</w:t>
             </w:r>
             <w:proofErr w:type="spellEnd"/>
             <w:r>
@@ -1240,7 +1172,6 @@
               </w:rPr>
               <w:t xml:space="preserve">Toll Free Phone: </w:t>
             </w:r>
-            <w:proofErr w:type="gramStart"/>
             <w:r>
               <w:rPr>
                 <w:rFonts w:ascii="Times" w:eastAsia="Times" w:hAnsi="Times" w:cs="Times"/>
@@ -1256,16 +1187,7 @@
                 <w:color w:val="000000"/>
                 <w:szCs w:val="20"/>
               </w:rPr>
-              <w:t>nad</w:t>
-            </w:r>
-            <w:proofErr w:type="gramEnd"/>
-            <w:r>
-              <w:rPr>
-                <w:rFonts w:ascii="Times" w:eastAsia="Times" w:hAnsi="Times" w:cs="Times"/>
-                <w:color w:val="000000"/>
-                <w:szCs w:val="20"/>
-              </w:rPr>
-              <w:t>_address</w:t>
+              <w:t>nad_address</w:t>
             </w:r>
             <w:proofErr w:type="spellEnd"/>
             <w:r>
@@ -1333,7 +1255,6 @@
               <w:ind w:left="100" w:right="100"/>
               <w:jc w:val="both"/>
             </w:pPr>
-            <w:proofErr w:type="gramStart"/>
             <w:r>
               <w:rPr>
                 <w:rFonts w:ascii="Times" w:eastAsia="Times" w:hAnsi="Times" w:cs="Times"/>
@@ -1349,16 +1270,7 @@
                 <w:color w:val="000000"/>
                 <w:szCs w:val="20"/>
               </w:rPr>
-              <w:t>nad</w:t>
-            </w:r>
-            <w:proofErr w:type="gramEnd"/>
-            <w:r>
-              <w:rPr>
-                <w:rFonts w:ascii="Times" w:eastAsia="Times" w:hAnsi="Times" w:cs="Times"/>
-                <w:color w:val="000000"/>
-                <w:szCs w:val="20"/>
-              </w:rPr>
-              <w:t>_address</w:t>
+              <w:t>nad_address</w:t>
             </w:r>
             <w:proofErr w:type="spellEnd"/>
             <w:r>
@@ -1410,7 +1322,6 @@
               </w:rPr>
               <w:t xml:space="preserve">TTY: </w:t>
             </w:r>
-            <w:proofErr w:type="gramStart"/>
             <w:r>
               <w:rPr>
                 <w:rFonts w:ascii="Times" w:eastAsia="Times" w:hAnsi="Times" w:cs="Times"/>
@@ -1426,16 +1337,7 @@
                 <w:color w:val="000000"/>
                 <w:szCs w:val="20"/>
               </w:rPr>
-              <w:t>nad</w:t>
-            </w:r>
-            <w:proofErr w:type="gramEnd"/>
-            <w:r>
-              <w:rPr>
-                <w:rFonts w:ascii="Times" w:eastAsia="Times" w:hAnsi="Times" w:cs="Times"/>
-                <w:color w:val="000000"/>
-                <w:szCs w:val="20"/>
-              </w:rPr>
-              <w:t>_address</w:t>
+              <w:t>nad_address</w:t>
             </w:r>
             <w:proofErr w:type="spellEnd"/>
             <w:r>
@@ -1503,7 +1405,6 @@
               <w:ind w:left="100" w:right="100"/>
               <w:jc w:val="both"/>
             </w:pPr>
-            <w:proofErr w:type="gramStart"/>
             <w:r>
               <w:rPr>
                 <w:rFonts w:ascii="Times" w:eastAsia="Times" w:hAnsi="Times" w:cs="Times"/>
@@ -1519,16 +1420,7 @@
                 <w:color w:val="000000"/>
                 <w:szCs w:val="20"/>
               </w:rPr>
-              <w:t>nad</w:t>
-            </w:r>
-            <w:proofErr w:type="gramEnd"/>
-            <w:r>
-              <w:rPr>
-                <w:rFonts w:ascii="Times" w:eastAsia="Times" w:hAnsi="Times" w:cs="Times"/>
-                <w:color w:val="000000"/>
-                <w:szCs w:val="20"/>
-              </w:rPr>
-              <w:t>_address</w:t>
+              <w:t>nad_address</w:t>
             </w:r>
             <w:proofErr w:type="spellEnd"/>
             <w:r>
@@ -1648,7 +1540,6 @@
               </w:rPr>
               <w:t xml:space="preserve">Fax: </w:t>
             </w:r>
-            <w:proofErr w:type="gramStart"/>
             <w:r>
               <w:rPr>
                 <w:rFonts w:ascii="Times" w:eastAsia="Times" w:hAnsi="Times" w:cs="Times"/>
@@ -1664,16 +1555,7 @@
                 <w:color w:val="000000"/>
                 <w:szCs w:val="20"/>
               </w:rPr>
-              <w:t>nad</w:t>
-            </w:r>
-            <w:proofErr w:type="gramEnd"/>
-            <w:r>
-              <w:rPr>
-                <w:rFonts w:ascii="Times" w:eastAsia="Times" w:hAnsi="Times" w:cs="Times"/>
-                <w:color w:val="000000"/>
-                <w:szCs w:val="20"/>
-              </w:rPr>
-              <w:t>_address</w:t>
+              <w:t>nad_address</w:t>
             </w:r>
             <w:proofErr w:type="spellEnd"/>
             <w:r>
@@ -1713,7 +1595,7 @@
 </file>
 
 <file path=word/endnotes.xml><?xml version="1.0" encoding="utf-8"?>
-<w:endnotes xmlns:wpc="http://schemas.microsoft.com/office/word/2010/wordprocessingCanvas" xmlns:cx="http://schemas.microsoft.com/office/drawing/2014/chartex" xmlns:cx1="http://schemas.microsoft.com/office/drawing/2015/9/8/chartex" xmlns:cx2="http://schemas.microsoft.com/office/drawing/2015/10/21/chartex" xmlns:cx3="http://schemas.microsoft.com/office/drawing/2016/5/9/chartex" xmlns:cx4="http://schemas.microsoft.com/office/drawing/2016/5/10/chartex" xmlns:cx5="http://schemas.microsoft.com/office/drawing/2016/5/11/chartex" xmlns:cx6="http://schemas.microsoft.com/office/drawing/2016/5/12/chartex" xmlns:cx7="http://schemas.microsoft.com/office/drawing/2016/5/13/chartex" xmlns:cx8="http://schemas.microsoft.com/office/drawing/2016/5/14/chartex" xmlns:mc="http://schemas.openxmlformats.org/markup-compatibility/2006" xmlns:aink="http://schemas.microsoft.com/office/drawing/2016/ink" xmlns:am3d="http://schemas.microsoft.com/office/drawing/2017/model3d" xmlns:o="urn:schemas-microsoft-com:office:office" xmlns:r="http://schemas.openxmlformats.org/officeDocument/2006/relationships" xmlns:m="http://schemas.openxmlformats.org/officeDocument/2006/math" xmlns:v="urn:schemas-microsoft-com:vml" xmlns:wp14="http://schemas.microsoft.com/office/word/2010/wordprocessingDrawing" xmlns:wp="http://schemas.openxmlformats.org/drawingml/2006/wordprocessingDrawing" xmlns:w10="urn:schemas-microsoft-com:office:word" xmlns:w="http://schemas.openxmlformats.org/wordprocessingml/2006/main" xmlns:w14="http://schemas.microsoft.com/office/word/2010/wordml" xmlns:w15="http://schemas.microsoft.com/office/word/2012/wordml" xmlns:w16cex="http://schemas.microsoft.com/office/word/2018/wordml/cex" xmlns:w16cid="http://schemas.microsoft.com/office/word/2016/wordml/cid" xmlns:w16="http://schemas.microsoft.com/office/word/2018/wordml" xmlns:w16sdtdh="http://schemas.microsoft.com/office/word/2020/wordml/sdtdatahash" xmlns:w16se="http://schemas.microsoft.com/office/word/2015/wordml/symex" xmlns:wpg="http://schemas.microsoft.com/office/word/2010/wordprocessingGroup" xmlns:wpi="http://schemas.microsoft.com/office/word/2010/wordprocessingInk" xmlns:wne="http://schemas.microsoft.com/office/word/2006/wordml" xmlns:wps="http://schemas.microsoft.com/office/word/2010/wordprocessingShape" mc:Ignorable="w14 w15 w16se w16cid w16 w16cex w16sdtdh wp14">
+<w:endnotes xmlns:wpc="http://schemas.microsoft.com/office/word/2010/wordprocessingCanvas" xmlns:cx="http://schemas.microsoft.com/office/drawing/2014/chartex" xmlns:cx1="http://schemas.microsoft.com/office/drawing/2015/9/8/chartex" xmlns:cx2="http://schemas.microsoft.com/office/drawing/2015/10/21/chartex" xmlns:cx3="http://schemas.microsoft.com/office/drawing/2016/5/9/chartex" xmlns:cx4="http://schemas.microsoft.com/office/drawing/2016/5/10/chartex" xmlns:cx5="http://schemas.microsoft.com/office/drawing/2016/5/11/chartex" xmlns:cx6="http://schemas.microsoft.com/office/drawing/2016/5/12/chartex" xmlns:cx7="http://schemas.microsoft.com/office/drawing/2016/5/13/chartex" xmlns:cx8="http://schemas.microsoft.com/office/drawing/2016/5/14/chartex" xmlns:mc="http://schemas.openxmlformats.org/markup-compatibility/2006" xmlns:aink="http://schemas.microsoft.com/office/drawing/2016/ink" xmlns:am3d="http://schemas.microsoft.com/office/drawing/2017/model3d" xmlns:o="urn:schemas-microsoft-com:office:office" xmlns:oel="http://schemas.microsoft.com/office/2019/extlst" xmlns:r="http://schemas.openxmlformats.org/officeDocument/2006/relationships" xmlns:m="http://schemas.openxmlformats.org/officeDocument/2006/math" xmlns:v="urn:schemas-microsoft-com:vml" xmlns:wp14="http://schemas.microsoft.com/office/word/2010/wordprocessingDrawing" xmlns:wp="http://schemas.openxmlformats.org/drawingml/2006/wordprocessingDrawing" xmlns:w10="urn:schemas-microsoft-com:office:word" xmlns:w="http://schemas.openxmlformats.org/wordprocessingml/2006/main" xmlns:w14="http://schemas.microsoft.com/office/word/2010/wordml" xmlns:w15="http://schemas.microsoft.com/office/word/2012/wordml" xmlns:w16cex="http://schemas.microsoft.com/office/word/2018/wordml/cex" xmlns:w16cid="http://schemas.microsoft.com/office/word/2016/wordml/cid" xmlns:w16="http://schemas.microsoft.com/office/word/2018/wordml" xmlns:w16sdtdh="http://schemas.microsoft.com/office/word/2020/wordml/sdtdatahash" xmlns:w16se="http://schemas.microsoft.com/office/word/2015/wordml/symex" xmlns:wpg="http://schemas.microsoft.com/office/word/2010/wordprocessingGroup" xmlns:wpi="http://schemas.microsoft.com/office/word/2010/wordprocessingInk" xmlns:wne="http://schemas.microsoft.com/office/word/2006/wordml" xmlns:wps="http://schemas.microsoft.com/office/word/2010/wordprocessingShape" mc:Ignorable="w14 w15 w16se w16cid w16 w16cex w16sdtdh wp14">
   <w:endnote w:type="separator" w:id="-1">
     <w:p>
       <w:pPr>
@@ -1738,7 +1620,7 @@
 </file>
 
 <file path=word/footer1.xml><?xml version="1.0" encoding="utf-8"?>
-<w:ftr xmlns:wpc="http://schemas.microsoft.com/office/word/2010/wordprocessingCanvas" xmlns:cx="http://schemas.microsoft.com/office/drawing/2014/chartex" xmlns:cx1="http://schemas.microsoft.com/office/drawing/2015/9/8/chartex" xmlns:cx2="http://schemas.microsoft.com/office/drawing/2015/10/21/chartex" xmlns:cx3="http://schemas.microsoft.com/office/drawing/2016/5/9/chartex" xmlns:cx4="http://schemas.microsoft.com/office/drawing/2016/5/10/chartex" xmlns:cx5="http://schemas.microsoft.com/office/drawing/2016/5/11/chartex" xmlns:cx6="http://schemas.microsoft.com/office/drawing/2016/5/12/chartex" xmlns:cx7="http://schemas.microsoft.com/office/drawing/2016/5/13/chartex" xmlns:cx8="http://schemas.microsoft.com/office/drawing/2016/5/14/chartex" xmlns:mc="http://schemas.openxmlformats.org/markup-compatibility/2006" xmlns:aink="http://schemas.microsoft.com/office/drawing/2016/ink" xmlns:am3d="http://schemas.microsoft.com/office/drawing/2017/model3d" xmlns:o="urn:schemas-microsoft-com:office:office" xmlns:r="http://schemas.openxmlformats.org/officeDocument/2006/relationships" xmlns:m="http://schemas.openxmlformats.org/officeDocument/2006/math" xmlns:v="urn:schemas-microsoft-com:vml" xmlns:wp14="http://schemas.microsoft.com/office/word/2010/wordprocessingDrawing" xmlns:wp="http://schemas.openxmlformats.org/drawingml/2006/wordprocessingDrawing" xmlns:w10="urn:schemas-microsoft-com:office:word" xmlns:w="http://schemas.openxmlformats.org/wordprocessingml/2006/main" xmlns:w14="http://schemas.microsoft.com/office/word/2010/wordml" xmlns:w15="http://schemas.microsoft.com/office/word/2012/wordml" xmlns:w16cex="http://schemas.microsoft.com/office/word/2018/wordml/cex" xmlns:w16cid="http://schemas.microsoft.com/office/word/2016/wordml/cid" xmlns:w16="http://schemas.microsoft.com/office/word/2018/wordml" xmlns:w16sdtdh="http://schemas.microsoft.com/office/word/2020/wordml/sdtdatahash" xmlns:w16se="http://schemas.microsoft.com/office/word/2015/wordml/symex" xmlns:wpg="http://schemas.microsoft.com/office/word/2010/wordprocessingGroup" xmlns:wpi="http://schemas.microsoft.com/office/word/2010/wordprocessingInk" xmlns:wne="http://schemas.microsoft.com/office/word/2006/wordml" xmlns:wps="http://schemas.microsoft.com/office/word/2010/wordprocessingShape" mc:Ignorable="w14 w15 w16se w16cid w16 w16cex w16sdtdh wp14">
+<w:ftr xmlns:wpc="http://schemas.microsoft.com/office/word/2010/wordprocessingCanvas" xmlns:cx="http://schemas.microsoft.com/office/drawing/2014/chartex" xmlns:cx1="http://schemas.microsoft.com/office/drawing/2015/9/8/chartex" xmlns:cx2="http://schemas.microsoft.com/office/drawing/2015/10/21/chartex" xmlns:cx3="http://schemas.microsoft.com/office/drawing/2016/5/9/chartex" xmlns:cx4="http://schemas.microsoft.com/office/drawing/2016/5/10/chartex" xmlns:cx5="http://schemas.microsoft.com/office/drawing/2016/5/11/chartex" xmlns:cx6="http://schemas.microsoft.com/office/drawing/2016/5/12/chartex" xmlns:cx7="http://schemas.microsoft.com/office/drawing/2016/5/13/chartex" xmlns:cx8="http://schemas.microsoft.com/office/drawing/2016/5/14/chartex" xmlns:mc="http://schemas.openxmlformats.org/markup-compatibility/2006" xmlns:aink="http://schemas.microsoft.com/office/drawing/2016/ink" xmlns:am3d="http://schemas.microsoft.com/office/drawing/2017/model3d" xmlns:o="urn:schemas-microsoft-com:office:office" xmlns:oel="http://schemas.microsoft.com/office/2019/extlst" xmlns:r="http://schemas.openxmlformats.org/officeDocument/2006/relationships" xmlns:m="http://schemas.openxmlformats.org/officeDocument/2006/math" xmlns:v="urn:schemas-microsoft-com:vml" xmlns:wp14="http://schemas.microsoft.com/office/word/2010/wordprocessingDrawing" xmlns:wp="http://schemas.openxmlformats.org/drawingml/2006/wordprocessingDrawing" xmlns:w10="urn:schemas-microsoft-com:office:word" xmlns:w="http://schemas.openxmlformats.org/wordprocessingml/2006/main" xmlns:w14="http://schemas.microsoft.com/office/word/2010/wordml" xmlns:w15="http://schemas.microsoft.com/office/word/2012/wordml" xmlns:w16cex="http://schemas.microsoft.com/office/word/2018/wordml/cex" xmlns:w16cid="http://schemas.microsoft.com/office/word/2016/wordml/cid" xmlns:w16="http://schemas.microsoft.com/office/word/2018/wordml" xmlns:w16sdtdh="http://schemas.microsoft.com/office/word/2020/wordml/sdtdatahash" xmlns:w16se="http://schemas.microsoft.com/office/word/2015/wordml/symex" xmlns:wpg="http://schemas.microsoft.com/office/word/2010/wordprocessingGroup" xmlns:wpi="http://schemas.microsoft.com/office/word/2010/wordprocessingInk" xmlns:wne="http://schemas.microsoft.com/office/word/2006/wordml" xmlns:wps="http://schemas.microsoft.com/office/word/2010/wordprocessingShape" mc:Ignorable="w14 w15 w16se w16cid w16 w16cex w16sdtdh wp14">
   <w:sdt>
     <w:sdtPr>
       <w:id w:val="-1360039612"/>
@@ -1801,7 +1683,7 @@
 </file>
 
 <file path=word/footer2.xml><?xml version="1.0" encoding="utf-8"?>
-<w:ftr xmlns:wpc="http://schemas.microsoft.com/office/word/2010/wordprocessingCanvas" xmlns:cx="http://schemas.microsoft.com/office/drawing/2014/chartex" xmlns:cx1="http://schemas.microsoft.com/office/drawing/2015/9/8/chartex" xmlns:cx2="http://schemas.microsoft.com/office/drawing/2015/10/21/chartex" xmlns:cx3="http://schemas.microsoft.com/office/drawing/2016/5/9/chartex" xmlns:cx4="http://schemas.microsoft.com/office/drawing/2016/5/10/chartex" xmlns:cx5="http://schemas.microsoft.com/office/drawing/2016/5/11/chartex" xmlns:cx6="http://schemas.microsoft.com/office/drawing/2016/5/12/chartex" xmlns:cx7="http://schemas.microsoft.com/office/drawing/2016/5/13/chartex" xmlns:cx8="http://schemas.microsoft.com/office/drawing/2016/5/14/chartex" xmlns:mc="http://schemas.openxmlformats.org/markup-compatibility/2006" xmlns:aink="http://schemas.microsoft.com/office/drawing/2016/ink" xmlns:am3d="http://schemas.microsoft.com/office/drawing/2017/model3d" xmlns:o="urn:schemas-microsoft-com:office:office" xmlns:r="http://schemas.openxmlformats.org/officeDocument/2006/relationships" xmlns:m="http://schemas.openxmlformats.org/officeDocument/2006/math" xmlns:v="urn:schemas-microsoft-com:vml" xmlns:wp14="http://schemas.microsoft.com/office/word/2010/wordprocessingDrawing" xmlns:wp="http://schemas.openxmlformats.org/drawingml/2006/wordprocessingDrawing" xmlns:w10="urn:schemas-microsoft-com:office:word" xmlns:w="http://schemas.openxmlformats.org/wordprocessingml/2006/main" xmlns:w14="http://schemas.microsoft.com/office/word/2010/wordml" xmlns:w15="http://schemas.microsoft.com/office/word/2012/wordml" xmlns:w16cex="http://schemas.microsoft.com/office/word/2018/wordml/cex" xmlns:w16cid="http://schemas.microsoft.com/office/word/2016/wordml/cid" xmlns:w16="http://schemas.microsoft.com/office/word/2018/wordml" xmlns:w16sdtdh="http://schemas.microsoft.com/office/word/2020/wordml/sdtdatahash" xmlns:w16se="http://schemas.microsoft.com/office/word/2015/wordml/symex" xmlns:wpg="http://schemas.microsoft.com/office/word/2010/wordprocessingGroup" xmlns:wpi="http://schemas.microsoft.com/office/word/2010/wordprocessingInk" xmlns:wne="http://schemas.microsoft.com/office/word/2006/wordml" xmlns:wps="http://schemas.microsoft.com/office/word/2010/wordprocessingShape" mc:Ignorable="w14 w15 w16se w16cid w16 w16cex w16sdtdh wp14">
+<w:ftr xmlns:wpc="http://schemas.microsoft.com/office/word/2010/wordprocessingCanvas" xmlns:cx="http://schemas.microsoft.com/office/drawing/2014/chartex" xmlns:cx1="http://schemas.microsoft.com/office/drawing/2015/9/8/chartex" xmlns:cx2="http://schemas.microsoft.com/office/drawing/2015/10/21/chartex" xmlns:cx3="http://schemas.microsoft.com/office/drawing/2016/5/9/chartex" xmlns:cx4="http://schemas.microsoft.com/office/drawing/2016/5/10/chartex" xmlns:cx5="http://schemas.microsoft.com/office/drawing/2016/5/11/chartex" xmlns:cx6="http://schemas.microsoft.com/office/drawing/2016/5/12/chartex" xmlns:cx7="http://schemas.microsoft.com/office/drawing/2016/5/13/chartex" xmlns:cx8="http://schemas.microsoft.com/office/drawing/2016/5/14/chartex" xmlns:mc="http://schemas.openxmlformats.org/markup-compatibility/2006" xmlns:aink="http://schemas.microsoft.com/office/drawing/2016/ink" xmlns:am3d="http://schemas.microsoft.com/office/drawing/2017/model3d" xmlns:o="urn:schemas-microsoft-com:office:office" xmlns:oel="http://schemas.microsoft.com/office/2019/extlst" xmlns:r="http://schemas.openxmlformats.org/officeDocument/2006/relationships" xmlns:m="http://schemas.openxmlformats.org/officeDocument/2006/math" xmlns:v="urn:schemas-microsoft-com:vml" xmlns:wp14="http://schemas.microsoft.com/office/word/2010/wordprocessingDrawing" xmlns:wp="http://schemas.openxmlformats.org/drawingml/2006/wordprocessingDrawing" xmlns:w10="urn:schemas-microsoft-com:office:word" xmlns:w="http://schemas.openxmlformats.org/wordprocessingml/2006/main" xmlns:w14="http://schemas.microsoft.com/office/word/2010/wordml" xmlns:w15="http://schemas.microsoft.com/office/word/2012/wordml" xmlns:w16cex="http://schemas.microsoft.com/office/word/2018/wordml/cex" xmlns:w16cid="http://schemas.microsoft.com/office/word/2016/wordml/cid" xmlns:w16="http://schemas.microsoft.com/office/word/2018/wordml" xmlns:w16sdtdh="http://schemas.microsoft.com/office/word/2020/wordml/sdtdatahash" xmlns:w16se="http://schemas.microsoft.com/office/word/2015/wordml/symex" xmlns:wpg="http://schemas.microsoft.com/office/word/2010/wordprocessingGroup" xmlns:wpi="http://schemas.microsoft.com/office/word/2010/wordprocessingInk" xmlns:wne="http://schemas.microsoft.com/office/word/2006/wordml" xmlns:wps="http://schemas.microsoft.com/office/word/2010/wordprocessingShape" mc:Ignorable="w14 w15 w16se w16cid w16 w16cex w16sdtdh wp14">
   <w:p>
     <w:pPr>
       <w:pStyle w:val="Footer"/>
@@ -1870,7 +1752,7 @@
 </file>
 
 <file path=word/footnotes.xml><?xml version="1.0" encoding="utf-8"?>
-<w:footnotes xmlns:wpc="http://schemas.microsoft.com/office/word/2010/wordprocessingCanvas" xmlns:cx="http://schemas.microsoft.com/office/drawing/2014/chartex" xmlns:cx1="http://schemas.microsoft.com/office/drawing/2015/9/8/chartex" xmlns:cx2="http://schemas.microsoft.com/office/drawing/2015/10/21/chartex" xmlns:cx3="http://schemas.microsoft.com/office/drawing/2016/5/9/chartex" xmlns:cx4="http://schemas.microsoft.com/office/drawing/2016/5/10/chartex" xmlns:cx5="http://schemas.microsoft.com/office/drawing/2016/5/11/chartex" xmlns:cx6="http://schemas.microsoft.com/office/drawing/2016/5/12/chartex" xmlns:cx7="http://schemas.microsoft.com/office/drawing/2016/5/13/chartex" xmlns:cx8="http://schemas.microsoft.com/office/drawing/2016/5/14/chartex" xmlns:mc="http://schemas.openxmlformats.org/markup-compatibility/2006" xmlns:aink="http://schemas.microsoft.com/office/drawing/2016/ink" xmlns:am3d="http://schemas.microsoft.com/office/drawing/2017/model3d" xmlns:o="urn:schemas-microsoft-com:office:office" xmlns:r="http://schemas.openxmlformats.org/officeDocument/2006/relationships" xmlns:m="http://schemas.openxmlformats.org/officeDocument/2006/math" xmlns:v="urn:schemas-microsoft-com:vml" xmlns:wp14="http://schemas.microsoft.com/office/word/2010/wordprocessingDrawing" xmlns:wp="http://schemas.openxmlformats.org/drawingml/2006/wordprocessingDrawing" xmlns:w10="urn:schemas-microsoft-com:office:word" xmlns:w="http://schemas.openxmlformats.org/wordprocessingml/2006/main" xmlns:w14="http://schemas.microsoft.com/office/word/2010/wordml" xmlns:w15="http://schemas.microsoft.com/office/word/2012/wordml" xmlns:w16cex="http://schemas.microsoft.com/office/word/2018/wordml/cex" xmlns:w16cid="http://schemas.microsoft.com/office/word/2016/wordml/cid" xmlns:w16="http://schemas.microsoft.com/office/word/2018/wordml" xmlns:w16sdtdh="http://schemas.microsoft.com/office/word/2020/wordml/sdtdatahash" xmlns:w16se="http://schemas.microsoft.com/office/word/2015/wordml/symex" xmlns:wpg="http://schemas.microsoft.com/office/word/2010/wordprocessingGroup" xmlns:wpi="http://schemas.microsoft.com/office/word/2010/wordprocessingInk" xmlns:wne="http://schemas.microsoft.com/office/word/2006/wordml" xmlns:wps="http://schemas.microsoft.com/office/word/2010/wordprocessingShape" mc:Ignorable="w14 w15 w16se w16cid w16 w16cex w16sdtdh wp14">
+<w:footnotes xmlns:wpc="http://schemas.microsoft.com/office/word/2010/wordprocessingCanvas" xmlns:cx="http://schemas.microsoft.com/office/drawing/2014/chartex" xmlns:cx1="http://schemas.microsoft.com/office/drawing/2015/9/8/chartex" xmlns:cx2="http://schemas.microsoft.com/office/drawing/2015/10/21/chartex" xmlns:cx3="http://schemas.microsoft.com/office/drawing/2016/5/9/chartex" xmlns:cx4="http://schemas.microsoft.com/office/drawing/2016/5/10/chartex" xmlns:cx5="http://schemas.microsoft.com/office/drawing/2016/5/11/chartex" xmlns:cx6="http://schemas.microsoft.com/office/drawing/2016/5/12/chartex" xmlns:cx7="http://schemas.microsoft.com/office/drawing/2016/5/13/chartex" xmlns:cx8="http://schemas.microsoft.com/office/drawing/2016/5/14/chartex" xmlns:mc="http://schemas.openxmlformats.org/markup-compatibility/2006" xmlns:aink="http://schemas.microsoft.com/office/drawing/2016/ink" xmlns:am3d="http://schemas.microsoft.com/office/drawing/2017/model3d" xmlns:o="urn:schemas-microsoft-com:office:office" xmlns:oel="http://schemas.microsoft.com/office/2019/extlst" xmlns:r="http://schemas.openxmlformats.org/officeDocument/2006/relationships" xmlns:m="http://schemas.openxmlformats.org/officeDocument/2006/math" xmlns:v="urn:schemas-microsoft-com:vml" xmlns:wp14="http://schemas.microsoft.com/office/word/2010/wordprocessingDrawing" xmlns:wp="http://schemas.openxmlformats.org/drawingml/2006/wordprocessingDrawing" xmlns:w10="urn:schemas-microsoft-com:office:word" xmlns:w="http://schemas.openxmlformats.org/wordprocessingml/2006/main" xmlns:w14="http://schemas.microsoft.com/office/word/2010/wordml" xmlns:w15="http://schemas.microsoft.com/office/word/2012/wordml" xmlns:w16cex="http://schemas.microsoft.com/office/word/2018/wordml/cex" xmlns:w16cid="http://schemas.microsoft.com/office/word/2016/wordml/cid" xmlns:w16="http://schemas.microsoft.com/office/word/2018/wordml" xmlns:w16sdtdh="http://schemas.microsoft.com/office/word/2020/wordml/sdtdatahash" xmlns:w16se="http://schemas.microsoft.com/office/word/2015/wordml/symex" xmlns:wpg="http://schemas.microsoft.com/office/word/2010/wordprocessingGroup" xmlns:wpi="http://schemas.microsoft.com/office/word/2010/wordprocessingInk" xmlns:wne="http://schemas.microsoft.com/office/word/2006/wordml" xmlns:wps="http://schemas.microsoft.com/office/word/2010/wordprocessingShape" mc:Ignorable="w14 w15 w16se w16cid w16 w16cex w16sdtdh wp14">
   <w:footnote w:type="separator" w:id="-1">
     <w:p>
       <w:r>
@@ -1889,7 +1771,7 @@
 </file>
 
 <file path=word/header1.xml><?xml version="1.0" encoding="utf-8"?>
-<w:hdr xmlns:wpc="http://schemas.microsoft.com/office/word/2010/wordprocessingCanvas" xmlns:cx="http://schemas.microsoft.com/office/drawing/2014/chartex" xmlns:cx1="http://schemas.microsoft.com/office/drawing/2015/9/8/chartex" xmlns:cx2="http://schemas.microsoft.com/office/drawing/2015/10/21/chartex" xmlns:cx3="http://schemas.microsoft.com/office/drawing/2016/5/9/chartex" xmlns:cx4="http://schemas.microsoft.com/office/drawing/2016/5/10/chartex" xmlns:cx5="http://schemas.microsoft.com/office/drawing/2016/5/11/chartex" xmlns:cx6="http://schemas.microsoft.com/office/drawing/2016/5/12/chartex" xmlns:cx7="http://schemas.microsoft.com/office/drawing/2016/5/13/chartex" xmlns:cx8="http://schemas.microsoft.com/office/drawing/2016/5/14/chartex" xmlns:mc="http://schemas.openxmlformats.org/markup-compatibility/2006" xmlns:aink="http://schemas.microsoft.com/office/drawing/2016/ink" xmlns:am3d="http://schemas.microsoft.com/office/drawing/2017/model3d" xmlns:o="urn:schemas-microsoft-com:office:office" xmlns:r="http://schemas.openxmlformats.org/officeDocument/2006/relationships" xmlns:m="http://schemas.openxmlformats.org/officeDocument/2006/math" xmlns:v="urn:schemas-microsoft-com:vml" xmlns:wp14="http://schemas.microsoft.com/office/word/2010/wordprocessingDrawing" xmlns:wp="http://schemas.openxmlformats.org/drawingml/2006/wordprocessingDrawing" xmlns:w10="urn:schemas-microsoft-com:office:word" xmlns:w="http://schemas.openxmlformats.org/wordprocessingml/2006/main" xmlns:w14="http://schemas.microsoft.com/office/word/2010/wordml" xmlns:w15="http://schemas.microsoft.com/office/word/2012/wordml" xmlns:w16cex="http://schemas.microsoft.com/office/word/2018/wordml/cex" xmlns:w16cid="http://schemas.microsoft.com/office/word/2016/wordml/cid" xmlns:w16="http://schemas.microsoft.com/office/word/2018/wordml" xmlns:w16sdtdh="http://schemas.microsoft.com/office/word/2020/wordml/sdtdatahash" xmlns:w16se="http://schemas.microsoft.com/office/word/2015/wordml/symex" xmlns:wpg="http://schemas.microsoft.com/office/word/2010/wordprocessingGroup" xmlns:wpi="http://schemas.microsoft.com/office/word/2010/wordprocessingInk" xmlns:wne="http://schemas.microsoft.com/office/word/2006/wordml" xmlns:wps="http://schemas.microsoft.com/office/word/2010/wordprocessingShape" mc:Ignorable="w14 w15 w16se w16cid w16 w16cex w16sdtdh wp14">
+<w:hdr xmlns:wpc="http://schemas.microsoft.com/office/word/2010/wordprocessingCanvas" xmlns:cx="http://schemas.microsoft.com/office/drawing/2014/chartex" xmlns:cx1="http://schemas.microsoft.com/office/drawing/2015/9/8/chartex" xmlns:cx2="http://schemas.microsoft.com/office/drawing/2015/10/21/chartex" xmlns:cx3="http://schemas.microsoft.com/office/drawing/2016/5/9/chartex" xmlns:cx4="http://schemas.microsoft.com/office/drawing/2016/5/10/chartex" xmlns:cx5="http://schemas.microsoft.com/office/drawing/2016/5/11/chartex" xmlns:cx6="http://schemas.microsoft.com/office/drawing/2016/5/12/chartex" xmlns:cx7="http://schemas.microsoft.com/office/drawing/2016/5/13/chartex" xmlns:cx8="http://schemas.microsoft.com/office/drawing/2016/5/14/chartex" xmlns:mc="http://schemas.openxmlformats.org/markup-compatibility/2006" xmlns:aink="http://schemas.microsoft.com/office/drawing/2016/ink" xmlns:am3d="http://schemas.microsoft.com/office/drawing/2017/model3d" xmlns:o="urn:schemas-microsoft-com:office:office" xmlns:oel="http://schemas.microsoft.com/office/2019/extlst" xmlns:r="http://schemas.openxmlformats.org/officeDocument/2006/relationships" xmlns:m="http://schemas.openxmlformats.org/officeDocument/2006/math" xmlns:v="urn:schemas-microsoft-com:vml" xmlns:wp14="http://schemas.microsoft.com/office/word/2010/wordprocessingDrawing" xmlns:wp="http://schemas.openxmlformats.org/drawingml/2006/wordprocessingDrawing" xmlns:w10="urn:schemas-microsoft-com:office:word" xmlns:w="http://schemas.openxmlformats.org/wordprocessingml/2006/main" xmlns:w14="http://schemas.microsoft.com/office/word/2010/wordml" xmlns:w15="http://schemas.microsoft.com/office/word/2012/wordml" xmlns:w16cex="http://schemas.microsoft.com/office/word/2018/wordml/cex" xmlns:w16cid="http://schemas.microsoft.com/office/word/2016/wordml/cid" xmlns:w16="http://schemas.microsoft.com/office/word/2018/wordml" xmlns:w16sdtdh="http://schemas.microsoft.com/office/word/2020/wordml/sdtdatahash" xmlns:w16se="http://schemas.microsoft.com/office/word/2015/wordml/symex" xmlns:wpg="http://schemas.microsoft.com/office/word/2010/wordprocessingGroup" xmlns:wpi="http://schemas.microsoft.com/office/word/2010/wordprocessingInk" xmlns:wne="http://schemas.microsoft.com/office/word/2006/wordml" xmlns:wps="http://schemas.microsoft.com/office/word/2010/wordprocessingShape" mc:Ignorable="w14 w15 w16se w16cid w16 w16cex w16sdtdh wp14">
   <w:p>
     <w:pPr>
       <w:pStyle w:val="Header"/>
@@ -1955,7 +1837,7 @@
 </file>
 
 <file path=word/numbering.xml><?xml version="1.0" encoding="utf-8"?>
-<w:numbering xmlns:wpc="http://schemas.microsoft.com/office/word/2010/wordprocessingCanvas" xmlns:cx="http://schemas.microsoft.com/office/drawing/2014/chartex" xmlns:cx1="http://schemas.microsoft.com/office/drawing/2015/9/8/chartex" xmlns:cx2="http://schemas.microsoft.com/office/drawing/2015/10/21/chartex" xmlns:cx3="http://schemas.microsoft.com/office/drawing/2016/5/9/chartex" xmlns:cx4="http://schemas.microsoft.com/office/drawing/2016/5/10/chartex" xmlns:cx5="http://schemas.microsoft.com/office/drawing/2016/5/11/chartex" xmlns:cx6="http://schemas.microsoft.com/office/drawing/2016/5/12/chartex" xmlns:cx7="http://schemas.microsoft.com/office/drawing/2016/5/13/chartex" xmlns:cx8="http://schemas.microsoft.com/office/drawing/2016/5/14/chartex" xmlns:mc="http://schemas.openxmlformats.org/markup-compatibility/2006" xmlns:aink="http://schemas.microsoft.com/office/drawing/2016/ink" xmlns:am3d="http://schemas.microsoft.com/office/drawing/2017/model3d" xmlns:o="urn:schemas-microsoft-com:office:office" xmlns:r="http://schemas.openxmlformats.org/officeDocument/2006/relationships" xmlns:m="http://schemas.openxmlformats.org/officeDocument/2006/math" xmlns:v="urn:schemas-microsoft-com:vml" xmlns:wp14="http://schemas.microsoft.com/office/word/2010/wordprocessingDrawing" xmlns:wp="http://schemas.openxmlformats.org/drawingml/2006/wordprocessingDrawing" xmlns:w10="urn:schemas-microsoft-com:office:word" xmlns:w="http://schemas.openxmlformats.org/wordprocessingml/2006/main" xmlns:w14="http://schemas.microsoft.com/office/word/2010/wordml" xmlns:w15="http://schemas.microsoft.com/office/word/2012/wordml" xmlns:w16cex="http://schemas.microsoft.com/office/word/2018/wordml/cex" xmlns:w16cid="http://schemas.microsoft.com/office/word/2016/wordml/cid" xmlns:w16="http://schemas.microsoft.com/office/word/2018/wordml" xmlns:w16sdtdh="http://schemas.microsoft.com/office/word/2020/wordml/sdtdatahash" xmlns:w16se="http://schemas.microsoft.com/office/word/2015/wordml/symex" xmlns:wpg="http://schemas.microsoft.com/office/word/2010/wordprocessingGroup" xmlns:wpi="http://schemas.microsoft.com/office/word/2010/wordprocessingInk" xmlns:wne="http://schemas.microsoft.com/office/word/2006/wordml" xmlns:wps="http://schemas.microsoft.com/office/word/2010/wordprocessingShape" mc:Ignorable="w14 w15 w16se w16cid w16 w16cex w16sdtdh wp14">
+<w:numbering xmlns:wpc="http://schemas.microsoft.com/office/word/2010/wordprocessingCanvas" xmlns:cx="http://schemas.microsoft.com/office/drawing/2014/chartex" xmlns:cx1="http://schemas.microsoft.com/office/drawing/2015/9/8/chartex" xmlns:cx2="http://schemas.microsoft.com/office/drawing/2015/10/21/chartex" xmlns:cx3="http://schemas.microsoft.com/office/drawing/2016/5/9/chartex" xmlns:cx4="http://schemas.microsoft.com/office/drawing/2016/5/10/chartex" xmlns:cx5="http://schemas.microsoft.com/office/drawing/2016/5/11/chartex" xmlns:cx6="http://schemas.microsoft.com/office/drawing/2016/5/12/chartex" xmlns:cx7="http://schemas.microsoft.com/office/drawing/2016/5/13/chartex" xmlns:cx8="http://schemas.microsoft.com/office/drawing/2016/5/14/chartex" xmlns:mc="http://schemas.openxmlformats.org/markup-compatibility/2006" xmlns:aink="http://schemas.microsoft.com/office/drawing/2016/ink" xmlns:am3d="http://schemas.microsoft.com/office/drawing/2017/model3d" xmlns:o="urn:schemas-microsoft-com:office:office" xmlns:oel="http://schemas.microsoft.com/office/2019/extlst" xmlns:r="http://schemas.openxmlformats.org/officeDocument/2006/relationships" xmlns:m="http://schemas.openxmlformats.org/officeDocument/2006/math" xmlns:v="urn:schemas-microsoft-com:vml" xmlns:wp14="http://schemas.microsoft.com/office/word/2010/wordprocessingDrawing" xmlns:wp="http://schemas.openxmlformats.org/drawingml/2006/wordprocessingDrawing" xmlns:w10="urn:schemas-microsoft-com:office:word" xmlns:w="http://schemas.openxmlformats.org/wordprocessingml/2006/main" xmlns:w14="http://schemas.microsoft.com/office/word/2010/wordml" xmlns:w15="http://schemas.microsoft.com/office/word/2012/wordml" xmlns:w16cex="http://schemas.microsoft.com/office/word/2018/wordml/cex" xmlns:w16cid="http://schemas.microsoft.com/office/word/2016/wordml/cid" xmlns:w16="http://schemas.microsoft.com/office/word/2018/wordml" xmlns:w16sdtdh="http://schemas.microsoft.com/office/word/2020/wordml/sdtdatahash" xmlns:w16se="http://schemas.microsoft.com/office/word/2015/wordml/symex" xmlns:wpg="http://schemas.microsoft.com/office/word/2010/wordprocessingGroup" xmlns:wpi="http://schemas.microsoft.com/office/word/2010/wordprocessingInk" xmlns:wne="http://schemas.microsoft.com/office/word/2006/wordml" xmlns:wps="http://schemas.microsoft.com/office/word/2010/wordprocessingShape" mc:Ignorable="w14 w15 w16se w16cid w16 w16cex w16sdtdh wp14">
   <w:abstractNum w:abstractNumId="0" w15:restartNumberingAfterBreak="0">
     <w:nsid w:val="FFFFFF7C"/>
     <w:multiLevelType w:val="singleLevel"/>
@@ -2322,40 +2204,40 @@
       </w:pPr>
     </w:lvl>
   </w:abstractNum>
-  <w:num w:numId="1">
+  <w:num w:numId="1" w16cid:durableId="184491137">
     <w:abstractNumId w:val="11"/>
   </w:num>
-  <w:num w:numId="2">
+  <w:num w:numId="2" w16cid:durableId="1098211179">
     <w:abstractNumId w:val="9"/>
   </w:num>
-  <w:num w:numId="3">
+  <w:num w:numId="3" w16cid:durableId="1680039008">
     <w:abstractNumId w:val="7"/>
   </w:num>
-  <w:num w:numId="4">
+  <w:num w:numId="4" w16cid:durableId="1043486400">
     <w:abstractNumId w:val="6"/>
   </w:num>
-  <w:num w:numId="5">
+  <w:num w:numId="5" w16cid:durableId="627778054">
     <w:abstractNumId w:val="5"/>
   </w:num>
-  <w:num w:numId="6">
+  <w:num w:numId="6" w16cid:durableId="1200512182">
     <w:abstractNumId w:val="4"/>
   </w:num>
-  <w:num w:numId="7">
+  <w:num w:numId="7" w16cid:durableId="378670406">
     <w:abstractNumId w:val="8"/>
   </w:num>
-  <w:num w:numId="8">
+  <w:num w:numId="8" w16cid:durableId="447938846">
     <w:abstractNumId w:val="3"/>
   </w:num>
-  <w:num w:numId="9">
+  <w:num w:numId="9" w16cid:durableId="821040633">
     <w:abstractNumId w:val="2"/>
   </w:num>
-  <w:num w:numId="10">
+  <w:num w:numId="10" w16cid:durableId="883491093">
     <w:abstractNumId w:val="1"/>
   </w:num>
-  <w:num w:numId="11">
+  <w:num w:numId="11" w16cid:durableId="1203906330">
     <w:abstractNumId w:val="0"/>
   </w:num>
-  <w:num w:numId="12">
+  <w:num w:numId="12" w16cid:durableId="213976598">
     <w:abstractNumId w:val="10"/>
   </w:num>
 </w:numbering>

</xml_diff>

<commit_message>
Add FSA County Committee County parameter, update WC Letter template
</commit_message>
<xml_diff>
--- a/NRCS_Wetland_Tools_Pro/SUPPORT/Templates/WC_Letter_Template.docx
+++ b/NRCS_Wetland_Tools_Pro/SUPPORT/Templates/WC_Letter_Template.docx
@@ -6,12 +6,17 @@
       <w:pPr>
         <w:pStyle w:val="FirstParagraph"/>
       </w:pPr>
+      <w:proofErr w:type="gramStart"/>
       <w:r>
         <w:t xml:space="preserve">{{ </w:t>
       </w:r>
       <w:proofErr w:type="spellStart"/>
       <w:r>
-        <w:t>today_date</w:t>
+        <w:t>today</w:t>
+      </w:r>
+      <w:proofErr w:type="gramEnd"/>
+      <w:r>
+        <w:t>_date</w:t>
       </w:r>
       <w:proofErr w:type="spellEnd"/>
       <w:r>
@@ -53,10 +58,12 @@
       <w:pPr>
         <w:pStyle w:val="FirstParagraph"/>
       </w:pPr>
+      <w:proofErr w:type="gramStart"/>
       <w:r>
         <w:t xml:space="preserve">{{  </w:t>
       </w:r>
       <w:proofErr w:type="spellStart"/>
+      <w:proofErr w:type="gramEnd"/>
       <w:r>
         <w:t>nrcs_address</w:t>
       </w:r>
@@ -141,12 +148,17 @@
       <w:pPr>
         <w:pStyle w:val="BodyText"/>
       </w:pPr>
+      <w:proofErr w:type="gramStart"/>
       <w:r>
         <w:t xml:space="preserve">{{ </w:t>
       </w:r>
       <w:proofErr w:type="spellStart"/>
       <w:r>
-        <w:t>admin_data</w:t>
+        <w:t>admin</w:t>
+      </w:r>
+      <w:proofErr w:type="gramEnd"/>
+      <w:r>
+        <w:t>_data</w:t>
       </w:r>
       <w:proofErr w:type="spellEnd"/>
       <w:r>
@@ -230,12 +242,17 @@
       <w:r>
         <w:t xml:space="preserve">TRACT: </w:t>
       </w:r>
+      <w:proofErr w:type="gramStart"/>
       <w:r>
         <w:t xml:space="preserve">{{ </w:t>
       </w:r>
       <w:proofErr w:type="spellStart"/>
       <w:r>
-        <w:t>admin_data</w:t>
+        <w:t>admin</w:t>
+      </w:r>
+      <w:proofErr w:type="gramEnd"/>
+      <w:r>
+        <w:t>_data</w:t>
       </w:r>
       <w:proofErr w:type="spellEnd"/>
       <w:r>
@@ -317,12 +334,17 @@
       <w:r>
         <w:t xml:space="preserve"> on </w:t>
       </w:r>
+      <w:proofErr w:type="gramStart"/>
       <w:r>
         <w:t xml:space="preserve">{{ </w:t>
       </w:r>
       <w:proofErr w:type="spellStart"/>
       <w:r>
-        <w:t>admin_data</w:t>
+        <w:t>admin</w:t>
+      </w:r>
+      <w:proofErr w:type="gramEnd"/>
+      <w:r>
+        <w:t>_data</w:t>
       </w:r>
       <w:proofErr w:type="spellEnd"/>
       <w:r>
@@ -344,8 +366,13 @@
       <w:pPr>
         <w:pStyle w:val="BodyText"/>
       </w:pPr>
-      <w:r>
-        <w:t xml:space="preserve">In order to maintain USDA program eligibility, program participants must not produce an agricultural commodity on wetlands converted after December 23, </w:t>
+      <w:proofErr w:type="gramStart"/>
+      <w:r>
+        <w:t>In order to</w:t>
+      </w:r>
+      <w:proofErr w:type="gramEnd"/>
+      <w:r>
+        <w:t xml:space="preserve"> maintain USDA program eligibility, program participants must not produce an agricultural commodity on wetlands converted after December 23, </w:t>
       </w:r>
       <w:r>
         <w:t>1985</w:t>
@@ -386,7 +413,15 @@
       </w:pPr>
       <w:bookmarkStart w:id="3" w:name="X3d9d52c85cec45df04e667dbe81df8291bfd735"/>
       <w:r>
-        <w:t>Hydrophytic vegetation means plants growing in water or in a substrate that is at least periodically deficient in oxygen during a growing season as a result of excessive water content (7 CFR § 12.31(b)).</w:t>
+        <w:t xml:space="preserve">Hydrophytic vegetation means plants growing in water or in a substrate that is at least periodically deficient in oxygen during a growing season </w:t>
+      </w:r>
+      <w:proofErr w:type="gramStart"/>
+      <w:r>
+        <w:t>as a result of</w:t>
+      </w:r>
+      <w:proofErr w:type="gramEnd"/>
+      <w:r>
+        <w:t xml:space="preserve"> excessive water content (7 CFR § 12.31(b)).</w:t>
       </w:r>
     </w:p>
     <w:p>
@@ -569,7 +604,23 @@
       <w:bookmarkStart w:id="10" w:name="Xb93a809e30fc3ae0c072d98cb37956f157cac9c"/>
       <w:bookmarkEnd w:id="9"/>
       <w:r>
-        <w:t>2. Mediation may be used to assist you and NRCS in trying to reach a mutually agreeable resolution or settlement regarding this PTD. Through mediation, the parties have the opportunity to work together with the assistance of the mediator to improve communications, understand the relevant issues, develop and explore alternatives, and reach a mutually satisfactory resolution. In order to request mediation, the request must be in writing and addressed to the Designated Conservationist who made this determination.</w:t>
+        <w:t xml:space="preserve">2. Mediation may be used to assist you and NRCS in trying to reach a mutually agreeable resolution or settlement regarding this PTD. Through mediation, the parties </w:t>
+      </w:r>
+      <w:proofErr w:type="gramStart"/>
+      <w:r>
+        <w:t>have the opportunity to</w:t>
+      </w:r>
+      <w:proofErr w:type="gramEnd"/>
+      <w:r>
+        <w:t xml:space="preserve"> work together with the assistance of the mediator to improve communications, understand the relevant issues, develop and explore alternatives, and reach a mutually satisfactory resolution. </w:t>
+      </w:r>
+      <w:proofErr w:type="gramStart"/>
+      <w:r>
+        <w:t>In order to</w:t>
+      </w:r>
+      <w:proofErr w:type="gramEnd"/>
+      <w:r>
+        <w:t xml:space="preserve"> request mediation, the request must be in writing and addressed to the Designated Conservationist who made this determination.</w:t>
       </w:r>
     </w:p>
     <w:p>
@@ -640,6 +691,7 @@
               <w:spacing w:before="100" w:after="100"/>
               <w:ind w:left="100" w:right="100"/>
             </w:pPr>
+            <w:proofErr w:type="gramStart"/>
             <w:r>
               <w:rPr>
                 <w:rFonts w:ascii="Times" w:eastAsia="Times" w:hAnsi="Times" w:cs="Times"/>
@@ -655,7 +707,16 @@
                 <w:color w:val="000000"/>
                 <w:szCs w:val="20"/>
               </w:rPr>
-              <w:t>fsa_address</w:t>
+              <w:t>fsa</w:t>
+            </w:r>
+            <w:proofErr w:type="gramEnd"/>
+            <w:r>
+              <w:rPr>
+                <w:rFonts w:ascii="Times" w:eastAsia="Times" w:hAnsi="Times" w:cs="Times"/>
+                <w:color w:val="000000"/>
+                <w:szCs w:val="20"/>
+              </w:rPr>
+              <w:t>_county</w:t>
             </w:r>
             <w:proofErr w:type="spellEnd"/>
             <w:r>
@@ -664,7 +725,7 @@
                 <w:color w:val="000000"/>
                 <w:szCs w:val="20"/>
               </w:rPr>
-              <w:t xml:space="preserve">[‘county’] }} </w:t>
+              <w:t xml:space="preserve"> }} </w:t>
             </w:r>
             <w:r>
               <w:rPr>
@@ -714,6 +775,7 @@
               </w:rPr>
               <w:t xml:space="preserve">Telephone: </w:t>
             </w:r>
+            <w:proofErr w:type="gramStart"/>
             <w:r>
               <w:rPr>
                 <w:rFonts w:ascii="Times" w:eastAsia="Times" w:hAnsi="Times" w:cs="Times"/>
@@ -729,7 +791,16 @@
                 <w:color w:val="000000"/>
                 <w:szCs w:val="20"/>
               </w:rPr>
-              <w:t>fsa_address</w:t>
+              <w:t>fsa</w:t>
+            </w:r>
+            <w:proofErr w:type="gramEnd"/>
+            <w:r>
+              <w:rPr>
+                <w:rFonts w:ascii="Times" w:eastAsia="Times" w:hAnsi="Times" w:cs="Times"/>
+                <w:color w:val="000000"/>
+                <w:szCs w:val="20"/>
+              </w:rPr>
+              <w:t>_address</w:t>
             </w:r>
             <w:proofErr w:type="spellEnd"/>
             <w:r>
@@ -781,6 +852,7 @@
                 <w:highlight w:val="yellow"/>
               </w:rPr>
             </w:pPr>
+            <w:proofErr w:type="gramStart"/>
             <w:r>
               <w:rPr>
                 <w:rFonts w:ascii="Times" w:eastAsia="Times" w:hAnsi="Times" w:cs="Times"/>
@@ -796,7 +868,16 @@
                 <w:color w:val="000000"/>
                 <w:szCs w:val="20"/>
               </w:rPr>
-              <w:t>fsa_address</w:t>
+              <w:t>fsa</w:t>
+            </w:r>
+            <w:proofErr w:type="gramEnd"/>
+            <w:r>
+              <w:rPr>
+                <w:rFonts w:ascii="Times" w:eastAsia="Times" w:hAnsi="Times" w:cs="Times"/>
+                <w:color w:val="000000"/>
+                <w:szCs w:val="20"/>
+              </w:rPr>
+              <w:t>_address</w:t>
             </w:r>
             <w:proofErr w:type="spellEnd"/>
             <w:r>
@@ -847,6 +928,7 @@
               </w:rPr>
               <w:t xml:space="preserve">Fax: </w:t>
             </w:r>
+            <w:proofErr w:type="gramStart"/>
             <w:r>
               <w:rPr>
                 <w:rFonts w:ascii="Times" w:eastAsia="Times" w:hAnsi="Times" w:cs="Times"/>
@@ -862,7 +944,16 @@
                 <w:color w:val="000000"/>
                 <w:szCs w:val="20"/>
               </w:rPr>
-              <w:t>fsa_address</w:t>
+              <w:t>fsa</w:t>
+            </w:r>
+            <w:proofErr w:type="gramEnd"/>
+            <w:r>
+              <w:rPr>
+                <w:rFonts w:ascii="Times" w:eastAsia="Times" w:hAnsi="Times" w:cs="Times"/>
+                <w:color w:val="000000"/>
+                <w:szCs w:val="20"/>
+              </w:rPr>
+              <w:t>_address</w:t>
             </w:r>
             <w:proofErr w:type="spellEnd"/>
             <w:r>
@@ -914,6 +1005,7 @@
                 <w:highlight w:val="yellow"/>
               </w:rPr>
             </w:pPr>
+            <w:proofErr w:type="gramStart"/>
             <w:r>
               <w:rPr>
                 <w:rFonts w:ascii="Times" w:eastAsia="Times" w:hAnsi="Times" w:cs="Times"/>
@@ -929,7 +1021,16 @@
                 <w:color w:val="000000"/>
                 <w:szCs w:val="20"/>
               </w:rPr>
-              <w:t>fsa_address</w:t>
+              <w:t>fsa</w:t>
+            </w:r>
+            <w:proofErr w:type="gramEnd"/>
+            <w:r>
+              <w:rPr>
+                <w:rFonts w:ascii="Times" w:eastAsia="Times" w:hAnsi="Times" w:cs="Times"/>
+                <w:color w:val="000000"/>
+                <w:szCs w:val="20"/>
+              </w:rPr>
+              <w:t>_address</w:t>
             </w:r>
             <w:proofErr w:type="spellEnd"/>
             <w:r>
@@ -1172,6 +1273,7 @@
               </w:rPr>
               <w:t xml:space="preserve">Toll Free Phone: </w:t>
             </w:r>
+            <w:proofErr w:type="gramStart"/>
             <w:r>
               <w:rPr>
                 <w:rFonts w:ascii="Times" w:eastAsia="Times" w:hAnsi="Times" w:cs="Times"/>
@@ -1187,7 +1289,16 @@
                 <w:color w:val="000000"/>
                 <w:szCs w:val="20"/>
               </w:rPr>
-              <w:t>nad_address</w:t>
+              <w:t>nad</w:t>
+            </w:r>
+            <w:proofErr w:type="gramEnd"/>
+            <w:r>
+              <w:rPr>
+                <w:rFonts w:ascii="Times" w:eastAsia="Times" w:hAnsi="Times" w:cs="Times"/>
+                <w:color w:val="000000"/>
+                <w:szCs w:val="20"/>
+              </w:rPr>
+              <w:t>_address</w:t>
             </w:r>
             <w:proofErr w:type="spellEnd"/>
             <w:r>
@@ -1255,6 +1366,7 @@
               <w:ind w:left="100" w:right="100"/>
               <w:jc w:val="both"/>
             </w:pPr>
+            <w:proofErr w:type="gramStart"/>
             <w:r>
               <w:rPr>
                 <w:rFonts w:ascii="Times" w:eastAsia="Times" w:hAnsi="Times" w:cs="Times"/>
@@ -1270,7 +1382,16 @@
                 <w:color w:val="000000"/>
                 <w:szCs w:val="20"/>
               </w:rPr>
-              <w:t>nad_address</w:t>
+              <w:t>nad</w:t>
+            </w:r>
+            <w:proofErr w:type="gramEnd"/>
+            <w:r>
+              <w:rPr>
+                <w:rFonts w:ascii="Times" w:eastAsia="Times" w:hAnsi="Times" w:cs="Times"/>
+                <w:color w:val="000000"/>
+                <w:szCs w:val="20"/>
+              </w:rPr>
+              <w:t>_address</w:t>
             </w:r>
             <w:proofErr w:type="spellEnd"/>
             <w:r>
@@ -1322,6 +1443,7 @@
               </w:rPr>
               <w:t xml:space="preserve">TTY: </w:t>
             </w:r>
+            <w:proofErr w:type="gramStart"/>
             <w:r>
               <w:rPr>
                 <w:rFonts w:ascii="Times" w:eastAsia="Times" w:hAnsi="Times" w:cs="Times"/>
@@ -1337,7 +1459,16 @@
                 <w:color w:val="000000"/>
                 <w:szCs w:val="20"/>
               </w:rPr>
-              <w:t>nad_address</w:t>
+              <w:t>nad</w:t>
+            </w:r>
+            <w:proofErr w:type="gramEnd"/>
+            <w:r>
+              <w:rPr>
+                <w:rFonts w:ascii="Times" w:eastAsia="Times" w:hAnsi="Times" w:cs="Times"/>
+                <w:color w:val="000000"/>
+                <w:szCs w:val="20"/>
+              </w:rPr>
+              <w:t>_address</w:t>
             </w:r>
             <w:proofErr w:type="spellEnd"/>
             <w:r>
@@ -1405,6 +1536,7 @@
               <w:ind w:left="100" w:right="100"/>
               <w:jc w:val="both"/>
             </w:pPr>
+            <w:proofErr w:type="gramStart"/>
             <w:r>
               <w:rPr>
                 <w:rFonts w:ascii="Times" w:eastAsia="Times" w:hAnsi="Times" w:cs="Times"/>
@@ -1420,7 +1552,16 @@
                 <w:color w:val="000000"/>
                 <w:szCs w:val="20"/>
               </w:rPr>
-              <w:t>nad_address</w:t>
+              <w:t>nad</w:t>
+            </w:r>
+            <w:proofErr w:type="gramEnd"/>
+            <w:r>
+              <w:rPr>
+                <w:rFonts w:ascii="Times" w:eastAsia="Times" w:hAnsi="Times" w:cs="Times"/>
+                <w:color w:val="000000"/>
+                <w:szCs w:val="20"/>
+              </w:rPr>
+              <w:t>_address</w:t>
             </w:r>
             <w:proofErr w:type="spellEnd"/>
             <w:r>
@@ -1540,6 +1681,7 @@
               </w:rPr>
               <w:t xml:space="preserve">Fax: </w:t>
             </w:r>
+            <w:proofErr w:type="gramStart"/>
             <w:r>
               <w:rPr>
                 <w:rFonts w:ascii="Times" w:eastAsia="Times" w:hAnsi="Times" w:cs="Times"/>
@@ -1555,7 +1697,16 @@
                 <w:color w:val="000000"/>
                 <w:szCs w:val="20"/>
               </w:rPr>
-              <w:t>nad_address</w:t>
+              <w:t>nad</w:t>
+            </w:r>
+            <w:proofErr w:type="gramEnd"/>
+            <w:r>
+              <w:rPr>
+                <w:rFonts w:ascii="Times" w:eastAsia="Times" w:hAnsi="Times" w:cs="Times"/>
+                <w:color w:val="000000"/>
+                <w:szCs w:val="20"/>
+              </w:rPr>
+              <w:t>_address</w:t>
             </w:r>
             <w:proofErr w:type="spellEnd"/>
             <w:r>

</xml_diff>

<commit_message>
Write NRCS Office name at top of WC Letter
</commit_message>
<xml_diff>
--- a/NRCS_Wetland_Tools_Pro/SUPPORT/Templates/WC_Letter_Template.docx
+++ b/NRCS_Wetland_Tools_Pro/SUPPORT/Templates/WC_Letter_Template.docx
@@ -57,15 +57,50 @@
     <w:p>
       <w:pPr>
         <w:pStyle w:val="FirstParagraph"/>
+        <w:spacing w:after="0"/>
       </w:pPr>
       <w:proofErr w:type="gramStart"/>
       <w:r>
-        <w:t xml:space="preserve">{{  </w:t>
+        <w:t xml:space="preserve">{{ </w:t>
       </w:r>
       <w:proofErr w:type="spellStart"/>
+      <w:r>
+        <w:t>nrcs</w:t>
+      </w:r>
       <w:proofErr w:type="gramEnd"/>
       <w:r>
-        <w:t>nrcs_address</w:t>
+        <w:t>_address</w:t>
+      </w:r>
+      <w:proofErr w:type="spellEnd"/>
+      <w:r>
+        <w:t>[‘</w:t>
+      </w:r>
+      <w:r>
+        <w:t>office</w:t>
+      </w:r>
+      <w:r>
+        <w:t>’</w:t>
+      </w:r>
+      <w:r>
+        <w:t>] }}</w:t>
+      </w:r>
+    </w:p>
+    <w:p>
+      <w:pPr>
+        <w:pStyle w:val="FirstParagraph"/>
+        <w:spacing w:before="0"/>
+      </w:pPr>
+      <w:proofErr w:type="gramStart"/>
+      <w:r>
+        <w:t xml:space="preserve">{{ </w:t>
+      </w:r>
+      <w:proofErr w:type="spellStart"/>
+      <w:r>
+        <w:t>nrcs</w:t>
+      </w:r>
+      <w:proofErr w:type="gramEnd"/>
+      <w:r>
+        <w:t>_address</w:t>
       </w:r>
       <w:proofErr w:type="spellEnd"/>
       <w:r>
@@ -470,21 +505,6 @@
       </w:pPr>
       <w:r>
         <w:t>The 2014 Farm Bill connected producer eligibility for Federal crop insurance premium subsidy to compliance with the wetland conservation provisions. Eligibility for most USDA programs is lost for any wetland conversions that have occurred after December 23, 1985. However, only wetland conversions that occur after February 7, 2014 result in ineligibility for the Federal crop insurance premium subsidy.</w:t>
-      </w:r>
-    </w:p>
-    <w:p>
-      <w:pPr>
-        <w:pStyle w:val="BodyText"/>
-      </w:pPr>
-      <w:r>
-        <w:rPr>
-          <w:b/>
-          <w:bCs/>
-        </w:rPr>
-        <w:t>If you agree</w:t>
-      </w:r>
-      <w:r>
-        <w:t xml:space="preserve"> with this PTD, it will become final 30 calendar days after you receive this notification, and no further action is required.</w:t>
       </w:r>
     </w:p>
     <w:p>
@@ -497,6 +517,21 @@
           <w:bCs/>
         </w:rPr>
         <w:lastRenderedPageBreak/>
+        <w:t>If you agree</w:t>
+      </w:r>
+      <w:r>
+        <w:t xml:space="preserve"> with this PTD, it will become final 30 calendar days after you receive this notification, and no further action is required.</w:t>
+      </w:r>
+    </w:p>
+    <w:p>
+      <w:pPr>
+        <w:pStyle w:val="BodyText"/>
+      </w:pPr>
+      <w:r>
+        <w:rPr>
+          <w:b/>
+          <w:bCs/>
+        </w:rPr>
         <w:t>If you do not agree</w:t>
       </w:r>
       <w:r>
@@ -1732,9 +1767,9 @@
       <w:bookmarkEnd w:id="10"/>
     </w:p>
     <w:sectPr>
-      <w:footerReference w:type="default" r:id="rId7"/>
-      <w:headerReference w:type="first" r:id="rId8"/>
-      <w:footerReference w:type="first" r:id="rId9"/>
+      <w:footerReference w:type="default" r:id="rId8"/>
+      <w:headerReference w:type="first" r:id="rId9"/>
+      <w:footerReference w:type="first" r:id="rId10"/>
       <w:pgSz w:w="12240" w:h="15840"/>
       <w:pgMar w:top="1440" w:right="1440" w:bottom="1440" w:left="1440" w:header="720" w:footer="720" w:gutter="0"/>
       <w:cols w:space="720"/>
@@ -3894,4 +3929,16 @@
   </a:objectDefaults>
   <a:extraClrSchemeLst/>
 </a:theme>
+</file>
+
+<file path=customXml/item1.xml><?xml version="1.0" encoding="utf-8"?>
+<b:Sources xmlns:b="http://schemas.openxmlformats.org/officeDocument/2006/bibliography" xmlns="http://schemas.openxmlformats.org/officeDocument/2006/bibliography" SelectedStyle="\APASixthEditionOfficeOnline.xsl" StyleName="APA" Version="6"/>
+</file>
+
+<file path=customXml/itemProps1.xml><?xml version="1.0" encoding="utf-8"?>
+<ds:datastoreItem xmlns:ds="http://schemas.openxmlformats.org/officeDocument/2006/customXml" ds:itemID="{4700AAB0-05E1-44CE-83FF-2BE1E63856AC}">
+  <ds:schemaRefs>
+    <ds:schemaRef ds:uri="http://schemas.openxmlformats.org/officeDocument/2006/bibliography"/>
+  </ds:schemaRefs>
+</ds:datastoreItem>
 </file>
</xml_diff>